<commit_message>
add fallback mode, if IP is unknown
</commit_message>
<xml_diff>
--- a/sources/GeoIP-Installation.docx
+++ b/sources/GeoIP-Installation.docx
@@ -218,7 +218,7 @@
                     <w:rFonts w:eastAsiaTheme="majorEastAsia" w:cstheme="majorBidi"/>
                     <w:noProof/>
                   </w:rPr>
-                  <w:t>31.01.2012</w:t>
+                  <w:t>14.02.2012</w:t>
                 </w:r>
                 <w:r>
                   <w:rPr>
@@ -272,7 +272,7 @@
                   <w:rPr>
                     <w:rFonts w:eastAsiaTheme="majorEastAsia" w:cstheme="majorBidi"/>
                   </w:rPr>
-                  <w:t>0</w:t>
+                  <w:t>1</w:t>
                 </w:r>
                 <w:r>
                   <w:rPr>
@@ -2909,12 +2909,12 @@
           <w:numId w:val="11"/>
         </w:numPr>
       </w:pPr>
-      <w:bookmarkStart w:id="6" w:name="_Toc281260457"/>
-      <w:bookmarkStart w:id="7" w:name="_Toc315814700"/>
+      <w:bookmarkStart w:id="6" w:name="_Toc315814700"/>
+      <w:bookmarkStart w:id="7" w:name="_Toc281260457"/>
       <w:r>
         <w:t>Dateien kopieren</w:t>
       </w:r>
-      <w:bookmarkEnd w:id="7"/>
+      <w:bookmarkEnd w:id="6"/>
     </w:p>
     <w:p>
       <w:pPr>
@@ -4794,7 +4794,7 @@
         <w:t xml:space="preserve"> Im Modulmanager des Connectors können Sie die Modulliste auch einfach einfügen. Dopplungen vermeidet dieser Assistent automatisch.</w:t>
       </w:r>
     </w:p>
-    <w:bookmarkEnd w:id="6"/>
+    <w:bookmarkEnd w:id="7"/>
     <w:p>
       <w:pPr>
         <w:rPr>
@@ -7479,7 +7479,7 @@
 </file>
 
 <file path=customXml/itemProps2.xml><?xml version="1.0" encoding="utf-8"?>
-<ds:datastoreItem xmlns:ds="http://schemas.openxmlformats.org/officeDocument/2006/customXml" ds:itemID="{8EC78A46-DFF5-4474-B3B0-3995BBEBCDD1}">
+<ds:datastoreItem xmlns:ds="http://schemas.openxmlformats.org/officeDocument/2006/customXml" ds:itemID="{9353027B-3F00-4D22-B9F5-7277D20450E5}">
   <ds:schemaRefs>
     <ds:schemaRef ds:uri="http://schemas.openxmlformats.org/officeDocument/2006/bibliography"/>
   </ds:schemaRefs>

</xml_diff>

<commit_message>
check for 461 tpls
</commit_message>
<xml_diff>
--- a/sources/GeoIP-Installation.docx
+++ b/sources/GeoIP-Installation.docx
@@ -218,7 +218,7 @@
                     <w:rFonts w:eastAsiaTheme="majorEastAsia" w:cstheme="majorBidi"/>
                     <w:noProof/>
                   </w:rPr>
-                  <w:t>14.02.2012</w:t>
+                  <w:t>15.06.2012</w:t>
                 </w:r>
                 <w:r>
                   <w:rPr>
@@ -284,7 +284,7 @@
                   <w:rPr>
                     <w:rFonts w:eastAsiaTheme="majorEastAsia" w:cstheme="majorBidi"/>
                   </w:rPr>
-                  <w:t>0</w:t>
+                  <w:t>2</w:t>
                 </w:r>
               </w:p>
               <w:p>
@@ -367,7 +367,7 @@
       <w:pPr>
         <w:pStyle w:val="berschrift1"/>
       </w:pPr>
-      <w:bookmarkStart w:id="0" w:name="_Toc315814694"/>
+      <w:bookmarkStart w:id="0" w:name="_Toc327538197"/>
       <w:r>
         <w:lastRenderedPageBreak/>
         <w:t>Inhalt</w:t>
@@ -395,7 +395,7 @@
       <w:r>
         <w:fldChar w:fldCharType="separate"/>
       </w:r>
-      <w:hyperlink w:anchor="_Toc315814694" w:history="1">
+      <w:hyperlink w:anchor="_Toc327538197" w:history="1">
         <w:r>
           <w:rPr>
             <w:rStyle w:val="Hyperlink"/>
@@ -422,7 +422,7 @@
             <w:noProof/>
             <w:webHidden/>
           </w:rPr>
-          <w:instrText xml:space="preserve"> PAGEREF _Toc315814694 \h </w:instrText>
+          <w:instrText xml:space="preserve"> PAGEREF _Toc327538197 \h </w:instrText>
         </w:r>
         <w:r>
           <w:rPr>
@@ -465,7 +465,7 @@
           <w:lang w:eastAsia="de-DE"/>
         </w:rPr>
       </w:pPr>
-      <w:hyperlink w:anchor="_Toc315814695" w:history="1">
+      <w:hyperlink w:anchor="_Toc327538198" w:history="1">
         <w:r>
           <w:rPr>
             <w:rStyle w:val="Hyperlink"/>
@@ -492,7 +492,7 @@
             <w:noProof/>
             <w:webHidden/>
           </w:rPr>
-          <w:instrText xml:space="preserve"> PAGEREF _Toc315814695 \h </w:instrText>
+          <w:instrText xml:space="preserve"> PAGEREF _Toc327538198 \h </w:instrText>
         </w:r>
         <w:r>
           <w:rPr>
@@ -535,7 +535,7 @@
           <w:lang w:eastAsia="de-DE"/>
         </w:rPr>
       </w:pPr>
-      <w:hyperlink w:anchor="_Toc315814696" w:history="1">
+      <w:hyperlink w:anchor="_Toc327538199" w:history="1">
         <w:r>
           <w:rPr>
             <w:rStyle w:val="Hyperlink"/>
@@ -562,7 +562,7 @@
             <w:noProof/>
             <w:webHidden/>
           </w:rPr>
-          <w:instrText xml:space="preserve"> PAGEREF _Toc315814696 \h </w:instrText>
+          <w:instrText xml:space="preserve"> PAGEREF _Toc327538199 \h </w:instrText>
         </w:r>
         <w:r>
           <w:rPr>
@@ -605,7 +605,7 @@
           <w:lang w:eastAsia="de-DE"/>
         </w:rPr>
       </w:pPr>
-      <w:hyperlink w:anchor="_Toc315814697" w:history="1">
+      <w:hyperlink w:anchor="_Toc327538200" w:history="1">
         <w:r>
           <w:rPr>
             <w:rStyle w:val="Hyperlink"/>
@@ -632,7 +632,7 @@
             <w:noProof/>
             <w:webHidden/>
           </w:rPr>
-          <w:instrText xml:space="preserve"> PAGEREF _Toc315814697 \h </w:instrText>
+          <w:instrText xml:space="preserve"> PAGEREF _Toc327538200 \h </w:instrText>
         </w:r>
         <w:r>
           <w:rPr>
@@ -675,7 +675,7 @@
           <w:lang w:eastAsia="de-DE"/>
         </w:rPr>
       </w:pPr>
-      <w:hyperlink w:anchor="_Toc315814698" w:history="1">
+      <w:hyperlink w:anchor="_Toc327538201" w:history="1">
         <w:r>
           <w:rPr>
             <w:rStyle w:val="Hyperlink"/>
@@ -702,7 +702,7 @@
             <w:noProof/>
             <w:webHidden/>
           </w:rPr>
-          <w:instrText xml:space="preserve"> PAGEREF _Toc315814698 \h </w:instrText>
+          <w:instrText xml:space="preserve"> PAGEREF _Toc327538201 \h </w:instrText>
         </w:r>
         <w:r>
           <w:rPr>
@@ -745,7 +745,7 @@
           <w:lang w:eastAsia="de-DE"/>
         </w:rPr>
       </w:pPr>
-      <w:hyperlink w:anchor="_Toc315814699" w:history="1">
+      <w:hyperlink w:anchor="_Toc327538202" w:history="1">
         <w:r>
           <w:rPr>
             <w:rStyle w:val="Hyperlink"/>
@@ -772,7 +772,7 @@
             <w:noProof/>
             <w:webHidden/>
           </w:rPr>
-          <w:instrText xml:space="preserve"> PAGEREF _Toc315814699 \h </w:instrText>
+          <w:instrText xml:space="preserve"> PAGEREF _Toc327538202 \h </w:instrText>
         </w:r>
         <w:r>
           <w:rPr>
@@ -816,7 +816,7 @@
           <w:lang w:eastAsia="de-DE"/>
         </w:rPr>
       </w:pPr>
-      <w:hyperlink w:anchor="_Toc315814700" w:history="1">
+      <w:hyperlink w:anchor="_Toc327538203" w:history="1">
         <w:r>
           <w:rPr>
             <w:rStyle w:val="Hyperlink"/>
@@ -858,7 +858,7 @@
             <w:noProof/>
             <w:webHidden/>
           </w:rPr>
-          <w:instrText xml:space="preserve"> PAGEREF _Toc315814700 \h </w:instrText>
+          <w:instrText xml:space="preserve"> PAGEREF _Toc327538203 \h </w:instrText>
         </w:r>
         <w:r>
           <w:rPr>
@@ -902,7 +902,7 @@
           <w:lang w:eastAsia="de-DE"/>
         </w:rPr>
       </w:pPr>
-      <w:hyperlink w:anchor="_Toc315814701" w:history="1">
+      <w:hyperlink w:anchor="_Toc327538204" w:history="1">
         <w:r>
           <w:rPr>
             <w:rStyle w:val="Hyperlink"/>
@@ -944,7 +944,7 @@
             <w:noProof/>
             <w:webHidden/>
           </w:rPr>
-          <w:instrText xml:space="preserve"> PAGEREF _Toc315814701 \h </w:instrText>
+          <w:instrText xml:space="preserve"> PAGEREF _Toc327538204 \h </w:instrText>
         </w:r>
         <w:r>
           <w:rPr>
@@ -988,7 +988,7 @@
           <w:lang w:eastAsia="de-DE"/>
         </w:rPr>
       </w:pPr>
-      <w:hyperlink w:anchor="_Toc315814702" w:history="1">
+      <w:hyperlink w:anchor="_Toc327538205" w:history="1">
         <w:r>
           <w:rPr>
             <w:rStyle w:val="Hyperlink"/>
@@ -1030,7 +1030,7 @@
             <w:noProof/>
             <w:webHidden/>
           </w:rPr>
-          <w:instrText xml:space="preserve"> PAGEREF _Toc315814702 \h </w:instrText>
+          <w:instrText xml:space="preserve"> PAGEREF _Toc327538205 \h </w:instrText>
         </w:r>
         <w:r>
           <w:rPr>
@@ -1074,7 +1074,7 @@
           <w:lang w:eastAsia="de-DE"/>
         </w:rPr>
       </w:pPr>
-      <w:hyperlink w:anchor="_Toc315814703" w:history="1">
+      <w:hyperlink w:anchor="_Toc327538206" w:history="1">
         <w:r>
           <w:rPr>
             <w:rStyle w:val="Hyperlink"/>
@@ -1116,7 +1116,147 @@
             <w:noProof/>
             <w:webHidden/>
           </w:rPr>
-          <w:instrText xml:space="preserve"> PAGEREF _Toc315814703 \h </w:instrText>
+          <w:instrText xml:space="preserve"> PAGEREF _Toc327538206 \h </w:instrText>
+        </w:r>
+        <w:r>
+          <w:rPr>
+            <w:noProof/>
+            <w:webHidden/>
+          </w:rPr>
+        </w:r>
+        <w:r>
+          <w:rPr>
+            <w:noProof/>
+            <w:webHidden/>
+          </w:rPr>
+          <w:fldChar w:fldCharType="separate"/>
+        </w:r>
+        <w:r>
+          <w:rPr>
+            <w:noProof/>
+            <w:webHidden/>
+          </w:rPr>
+          <w:t>5</w:t>
+        </w:r>
+        <w:r>
+          <w:rPr>
+            <w:noProof/>
+            <w:webHidden/>
+          </w:rPr>
+          <w:fldChar w:fldCharType="end"/>
+        </w:r>
+      </w:hyperlink>
+    </w:p>
+    <w:p>
+      <w:pPr>
+        <w:pStyle w:val="Verzeichnis3"/>
+        <w:tabs>
+          <w:tab w:val="right" w:leader="dot" w:pos="9062"/>
+        </w:tabs>
+        <w:rPr>
+          <w:rFonts w:eastAsiaTheme="minorEastAsia"/>
+          <w:noProof/>
+          <w:lang w:eastAsia="de-DE"/>
+        </w:rPr>
+      </w:pPr>
+      <w:hyperlink w:anchor="_Toc327538207" w:history="1">
+        <w:r>
+          <w:rPr>
+            <w:rStyle w:val="Hyperlink"/>
+            <w:noProof/>
+          </w:rPr>
+          <w:t>bis Shopversion 4.5.X:</w:t>
+        </w:r>
+        <w:r>
+          <w:rPr>
+            <w:noProof/>
+            <w:webHidden/>
+          </w:rPr>
+          <w:tab/>
+        </w:r>
+        <w:r>
+          <w:rPr>
+            <w:noProof/>
+            <w:webHidden/>
+          </w:rPr>
+          <w:fldChar w:fldCharType="begin"/>
+        </w:r>
+        <w:r>
+          <w:rPr>
+            <w:noProof/>
+            <w:webHidden/>
+          </w:rPr>
+          <w:instrText xml:space="preserve"> PAGEREF _Toc327538207 \h </w:instrText>
+        </w:r>
+        <w:r>
+          <w:rPr>
+            <w:noProof/>
+            <w:webHidden/>
+          </w:rPr>
+        </w:r>
+        <w:r>
+          <w:rPr>
+            <w:noProof/>
+            <w:webHidden/>
+          </w:rPr>
+          <w:fldChar w:fldCharType="separate"/>
+        </w:r>
+        <w:r>
+          <w:rPr>
+            <w:noProof/>
+            <w:webHidden/>
+          </w:rPr>
+          <w:t>5</w:t>
+        </w:r>
+        <w:r>
+          <w:rPr>
+            <w:noProof/>
+            <w:webHidden/>
+          </w:rPr>
+          <w:fldChar w:fldCharType="end"/>
+        </w:r>
+      </w:hyperlink>
+    </w:p>
+    <w:p>
+      <w:pPr>
+        <w:pStyle w:val="Verzeichnis3"/>
+        <w:tabs>
+          <w:tab w:val="right" w:leader="dot" w:pos="9062"/>
+        </w:tabs>
+        <w:rPr>
+          <w:rFonts w:eastAsiaTheme="minorEastAsia"/>
+          <w:noProof/>
+          <w:lang w:eastAsia="de-DE"/>
+        </w:rPr>
+      </w:pPr>
+      <w:hyperlink w:anchor="_Toc327538208" w:history="1">
+        <w:r>
+          <w:rPr>
+            <w:rStyle w:val="Hyperlink"/>
+            <w:noProof/>
+          </w:rPr>
+          <w:t>ab Shopversion 4.6.X</w:t>
+        </w:r>
+        <w:r>
+          <w:rPr>
+            <w:noProof/>
+            <w:webHidden/>
+          </w:rPr>
+          <w:tab/>
+        </w:r>
+        <w:r>
+          <w:rPr>
+            <w:noProof/>
+            <w:webHidden/>
+          </w:rPr>
+          <w:fldChar w:fldCharType="begin"/>
+        </w:r>
+        <w:r>
+          <w:rPr>
+            <w:noProof/>
+            <w:webHidden/>
+          </w:rPr>
+          <w:instrText xml:space="preserve"> PAGEREF _Toc327538208 \h </w:instrText>
         </w:r>
         <w:r>
           <w:rPr>
@@ -1160,7 +1300,7 @@
           <w:lang w:eastAsia="de-DE"/>
         </w:rPr>
       </w:pPr>
-      <w:hyperlink w:anchor="_Toc315814704" w:history="1">
+      <w:hyperlink w:anchor="_Toc327538209" w:history="1">
         <w:r>
           <w:rPr>
             <w:rStyle w:val="Hyperlink"/>
@@ -1202,7 +1342,7 @@
             <w:noProof/>
             <w:webHidden/>
           </w:rPr>
-          <w:instrText xml:space="preserve"> PAGEREF _Toc315814704 \h </w:instrText>
+          <w:instrText xml:space="preserve"> PAGEREF _Toc327538209 \h </w:instrText>
         </w:r>
         <w:r>
           <w:rPr>
@@ -1246,7 +1386,7 @@
           <w:lang w:eastAsia="de-DE"/>
         </w:rPr>
       </w:pPr>
-      <w:hyperlink w:anchor="_Toc315814705" w:history="1">
+      <w:hyperlink w:anchor="_Toc327538210" w:history="1">
         <w:r>
           <w:rPr>
             <w:rStyle w:val="Hyperlink"/>
@@ -1288,7 +1428,7 @@
             <w:noProof/>
             <w:webHidden/>
           </w:rPr>
-          <w:instrText xml:space="preserve"> PAGEREF _Toc315814705 \h </w:instrText>
+          <w:instrText xml:space="preserve"> PAGEREF _Toc327538210 \h </w:instrText>
         </w:r>
         <w:r>
           <w:rPr>
@@ -1332,7 +1472,7 @@
           <w:lang w:eastAsia="de-DE"/>
         </w:rPr>
       </w:pPr>
-      <w:hyperlink w:anchor="_Toc315814706" w:history="1">
+      <w:hyperlink w:anchor="_Toc327538211" w:history="1">
         <w:r>
           <w:rPr>
             <w:rStyle w:val="Hyperlink"/>
@@ -1374,7 +1514,7 @@
             <w:noProof/>
             <w:webHidden/>
           </w:rPr>
-          <w:instrText xml:space="preserve"> PAGEREF _Toc315814706 \h </w:instrText>
+          <w:instrText xml:space="preserve"> PAGEREF _Toc327538211 \h </w:instrText>
         </w:r>
         <w:r>
           <w:rPr>
@@ -1418,7 +1558,7 @@
           <w:lang w:eastAsia="de-DE"/>
         </w:rPr>
       </w:pPr>
-      <w:hyperlink w:anchor="_Toc315814707" w:history="1">
+      <w:hyperlink w:anchor="_Toc327538212" w:history="1">
         <w:r>
           <w:rPr>
             <w:rStyle w:val="Hyperlink"/>
@@ -1460,7 +1600,7 @@
             <w:noProof/>
             <w:webHidden/>
           </w:rPr>
-          <w:instrText xml:space="preserve"> PAGEREF _Toc315814707 \h </w:instrText>
+          <w:instrText xml:space="preserve"> PAGEREF _Toc327538212 \h </w:instrText>
         </w:r>
         <w:r>
           <w:rPr>
@@ -1504,7 +1644,7 @@
           <w:lang w:eastAsia="de-DE"/>
         </w:rPr>
       </w:pPr>
-      <w:hyperlink w:anchor="_Toc315814708" w:history="1">
+      <w:hyperlink w:anchor="_Toc327538213" w:history="1">
         <w:r>
           <w:rPr>
             <w:rStyle w:val="Hyperlink"/>
@@ -1546,7 +1686,7 @@
             <w:noProof/>
             <w:webHidden/>
           </w:rPr>
-          <w:instrText xml:space="preserve"> PAGEREF _Toc315814708 \h </w:instrText>
+          <w:instrText xml:space="preserve"> PAGEREF _Toc327538213 \h </w:instrText>
         </w:r>
         <w:r>
           <w:rPr>
@@ -1590,7 +1730,7 @@
           <w:lang w:eastAsia="de-DE"/>
         </w:rPr>
       </w:pPr>
-      <w:hyperlink w:anchor="_Toc315814709" w:history="1">
+      <w:hyperlink w:anchor="_Toc327538214" w:history="1">
         <w:r>
           <w:rPr>
             <w:rStyle w:val="Hyperlink"/>
@@ -1632,7 +1772,7 @@
             <w:noProof/>
             <w:webHidden/>
           </w:rPr>
-          <w:instrText xml:space="preserve"> PAGEREF _Toc315814709 \h </w:instrText>
+          <w:instrText xml:space="preserve"> PAGEREF _Toc327538214 \h </w:instrText>
         </w:r>
         <w:r>
           <w:rPr>
@@ -1676,7 +1816,7 @@
           <w:lang w:eastAsia="de-DE"/>
         </w:rPr>
       </w:pPr>
-      <w:hyperlink w:anchor="_Toc315814710" w:history="1">
+      <w:hyperlink w:anchor="_Toc327538215" w:history="1">
         <w:r>
           <w:rPr>
             <w:rStyle w:val="Hyperlink"/>
@@ -1718,7 +1858,7 @@
             <w:noProof/>
             <w:webHidden/>
           </w:rPr>
-          <w:instrText xml:space="preserve"> PAGEREF _Toc315814710 \h </w:instrText>
+          <w:instrText xml:space="preserve"> PAGEREF _Toc327538215 \h </w:instrText>
         </w:r>
         <w:r>
           <w:rPr>
@@ -1761,7 +1901,7 @@
           <w:lang w:eastAsia="de-DE"/>
         </w:rPr>
       </w:pPr>
-      <w:hyperlink w:anchor="_Toc315814711" w:history="1">
+      <w:hyperlink w:anchor="_Toc327538216" w:history="1">
         <w:r>
           <w:rPr>
             <w:rStyle w:val="Hyperlink"/>
@@ -1788,7 +1928,7 @@
             <w:noProof/>
             <w:webHidden/>
           </w:rPr>
-          <w:instrText xml:space="preserve"> PAGEREF _Toc315814711 \h </w:instrText>
+          <w:instrText xml:space="preserve"> PAGEREF _Toc327538216 \h </w:instrText>
         </w:r>
         <w:r>
           <w:rPr>
@@ -1832,7 +1972,7 @@
           <w:lang w:eastAsia="de-DE"/>
         </w:rPr>
       </w:pPr>
-      <w:hyperlink w:anchor="_Toc315814712" w:history="1">
+      <w:hyperlink w:anchor="_Toc327538217" w:history="1">
         <w:r>
           <w:rPr>
             <w:rStyle w:val="Hyperlink"/>
@@ -1874,7 +2014,7 @@
             <w:noProof/>
             <w:webHidden/>
           </w:rPr>
-          <w:instrText xml:space="preserve"> PAGEREF _Toc315814712 \h </w:instrText>
+          <w:instrText xml:space="preserve"> PAGEREF _Toc327538217 \h </w:instrText>
         </w:r>
         <w:r>
           <w:rPr>
@@ -1918,7 +2058,7 @@
           <w:lang w:eastAsia="de-DE"/>
         </w:rPr>
       </w:pPr>
-      <w:hyperlink w:anchor="_Toc315814713" w:history="1">
+      <w:hyperlink w:anchor="_Toc327538218" w:history="1">
         <w:r>
           <w:rPr>
             <w:rStyle w:val="Hyperlink"/>
@@ -1960,7 +2100,7 @@
             <w:noProof/>
             <w:webHidden/>
           </w:rPr>
-          <w:instrText xml:space="preserve"> PAGEREF _Toc315814713 \h </w:instrText>
+          <w:instrText xml:space="preserve"> PAGEREF _Toc327538218 \h </w:instrText>
         </w:r>
         <w:r>
           <w:rPr>
@@ -2004,7 +2144,7 @@
           <w:lang w:eastAsia="de-DE"/>
         </w:rPr>
       </w:pPr>
-      <w:hyperlink w:anchor="_Toc315814714" w:history="1">
+      <w:hyperlink w:anchor="_Toc327538219" w:history="1">
         <w:r>
           <w:rPr>
             <w:rStyle w:val="Hyperlink"/>
@@ -2046,7 +2186,7 @@
             <w:noProof/>
             <w:webHidden/>
           </w:rPr>
-          <w:instrText xml:space="preserve"> PAGEREF _Toc315814714 \h </w:instrText>
+          <w:instrText xml:space="preserve"> PAGEREF _Toc327538219 \h </w:instrText>
         </w:r>
         <w:r>
           <w:rPr>
@@ -2090,7 +2230,7 @@
           <w:lang w:eastAsia="de-DE"/>
         </w:rPr>
       </w:pPr>
-      <w:hyperlink w:anchor="_Toc315814715" w:history="1">
+      <w:hyperlink w:anchor="_Toc327538220" w:history="1">
         <w:r>
           <w:rPr>
             <w:rStyle w:val="Hyperlink"/>
@@ -2132,7 +2272,7 @@
             <w:noProof/>
             <w:webHidden/>
           </w:rPr>
-          <w:instrText xml:space="preserve"> PAGEREF _Toc315814715 \h </w:instrText>
+          <w:instrText xml:space="preserve"> PAGEREF _Toc327538220 \h </w:instrText>
         </w:r>
         <w:r>
           <w:rPr>
@@ -2176,7 +2316,7 @@
           <w:lang w:eastAsia="de-DE"/>
         </w:rPr>
       </w:pPr>
-      <w:hyperlink w:anchor="_Toc315814716" w:history="1">
+      <w:hyperlink w:anchor="_Toc327538221" w:history="1">
         <w:r>
           <w:rPr>
             <w:rStyle w:val="Hyperlink"/>
@@ -2218,7 +2358,7 @@
             <w:noProof/>
             <w:webHidden/>
           </w:rPr>
-          <w:instrText xml:space="preserve"> PAGEREF _Toc315814716 \h </w:instrText>
+          <w:instrText xml:space="preserve"> PAGEREF _Toc327538221 \h </w:instrText>
         </w:r>
         <w:r>
           <w:rPr>
@@ -2261,7 +2401,7 @@
           <w:lang w:eastAsia="de-DE"/>
         </w:rPr>
       </w:pPr>
-      <w:hyperlink w:anchor="_Toc315814717" w:history="1">
+      <w:hyperlink w:anchor="_Toc327538222" w:history="1">
         <w:r>
           <w:rPr>
             <w:rStyle w:val="Hyperlink"/>
@@ -2288,7 +2428,7 @@
             <w:noProof/>
             <w:webHidden/>
           </w:rPr>
-          <w:instrText xml:space="preserve"> PAGEREF _Toc315814717 \h </w:instrText>
+          <w:instrText xml:space="preserve"> PAGEREF _Toc327538222 \h </w:instrText>
         </w:r>
         <w:r>
           <w:rPr>
@@ -2333,7 +2473,7 @@
       <w:pPr>
         <w:pStyle w:val="berschrift1"/>
       </w:pPr>
-      <w:bookmarkStart w:id="1" w:name="_Toc315814695"/>
+      <w:bookmarkStart w:id="1" w:name="_Toc327538198"/>
       <w:r>
         <w:t>Konventionen</w:t>
       </w:r>
@@ -2556,7 +2696,7 @@
       <w:pPr>
         <w:pStyle w:val="berschrift1"/>
       </w:pPr>
-      <w:bookmarkStart w:id="2" w:name="_Toc315814696"/>
+      <w:bookmarkStart w:id="2" w:name="_Toc327538199"/>
       <w:r>
         <w:t>Mindestanforderungen</w:t>
       </w:r>
@@ -2690,7 +2830,7 @@
       <w:pPr>
         <w:pStyle w:val="berschrift1"/>
       </w:pPr>
-      <w:bookmarkStart w:id="3" w:name="_Toc315814697"/>
+      <w:bookmarkStart w:id="3" w:name="_Toc327538200"/>
       <w:r>
         <w:t>Beiliegende Bibliotheken</w:t>
       </w:r>
@@ -2745,7 +2885,7 @@
       <w:pPr>
         <w:pStyle w:val="berschrift1"/>
       </w:pPr>
-      <w:bookmarkStart w:id="4" w:name="_Toc315814698"/>
+      <w:bookmarkStart w:id="4" w:name="_Toc327538201"/>
       <w:r>
         <w:t>Vorbereitung</w:t>
       </w:r>
@@ -2895,7 +3035,7 @@
       <w:pPr>
         <w:pStyle w:val="berschrift1"/>
       </w:pPr>
-      <w:bookmarkStart w:id="5" w:name="_Toc315814699"/>
+      <w:bookmarkStart w:id="5" w:name="_Toc327538202"/>
       <w:r>
         <w:t>Neuinstallation</w:t>
       </w:r>
@@ -2909,12 +3049,12 @@
           <w:numId w:val="11"/>
         </w:numPr>
       </w:pPr>
-      <w:bookmarkStart w:id="6" w:name="_Toc315814700"/>
-      <w:bookmarkStart w:id="7" w:name="_Toc281260457"/>
+      <w:bookmarkStart w:id="6" w:name="_Toc281260457"/>
+      <w:bookmarkStart w:id="7" w:name="_Toc327538203"/>
       <w:r>
         <w:t>Dateien kopieren</w:t>
       </w:r>
-      <w:bookmarkEnd w:id="6"/>
+      <w:bookmarkEnd w:id="7"/>
     </w:p>
     <w:p>
       <w:pPr>
@@ -3028,7 +3168,7 @@
           <w:numId w:val="11"/>
         </w:numPr>
       </w:pPr>
-      <w:bookmarkStart w:id="8" w:name="_Toc315814701"/>
+      <w:bookmarkStart w:id="8" w:name="_Toc327538204"/>
       <w:r>
         <w:t>Dateien anpassen</w:t>
       </w:r>
@@ -3074,7 +3214,7 @@
           <w:numId w:val="11"/>
         </w:numPr>
       </w:pPr>
-      <w:bookmarkStart w:id="9" w:name="_Toc315814702"/>
+      <w:bookmarkStart w:id="9" w:name="_Toc327538205"/>
       <w:r>
         <w:t>Verwendung eigener Themes</w:t>
       </w:r>
@@ -3136,11 +3276,24 @@
           <w:numId w:val="11"/>
         </w:numPr>
       </w:pPr>
-      <w:bookmarkStart w:id="10" w:name="_Toc315814703"/>
+      <w:bookmarkStart w:id="10" w:name="_Toc327538206"/>
       <w:r>
         <w:t>Moduleinträge setzen</w:t>
       </w:r>
       <w:bookmarkEnd w:id="10"/>
+    </w:p>
+    <w:p>
+      <w:pPr>
+        <w:pStyle w:val="berschrift3"/>
+        <w:ind w:firstLine="708"/>
+      </w:pPr>
+      <w:bookmarkStart w:id="11" w:name="_Toc326328686"/>
+      <w:bookmarkStart w:id="12" w:name="_Toc327538207"/>
+      <w:r>
+        <w:t>bis Shopversion 4.5.X:</w:t>
+      </w:r>
+      <w:bookmarkEnd w:id="11"/>
+      <w:bookmarkEnd w:id="12"/>
     </w:p>
     <w:p>
       <w:pPr>
@@ -3467,17 +3620,147 @@
     </w:p>
     <w:p>
       <w:pPr>
+        <w:pStyle w:val="berschrift3"/>
+        <w:ind w:firstLine="708"/>
+      </w:pPr>
+      <w:bookmarkStart w:id="13" w:name="_Toc326328687"/>
+      <w:bookmarkStart w:id="14" w:name="_Toc327538208"/>
+      <w:r>
+        <w:t>ab Shopversion 4.6.X</w:t>
+      </w:r>
+      <w:bookmarkEnd w:id="13"/>
+      <w:bookmarkEnd w:id="14"/>
+    </w:p>
+    <w:p>
+      <w:pPr>
+        <w:ind w:left="709"/>
+      </w:pPr>
+      <w:r>
+        <w:t xml:space="preserve">Aktivieren Sie das Modul über den Shopadmin </w:t>
+      </w:r>
+      <w:r>
+        <w:rPr>
+          <w:rFonts w:ascii="Courier New" w:hAnsi="Courier New" w:cs="Courier New"/>
+        </w:rPr>
+        <w:t>[</w:t>
+      </w:r>
+      <w:r>
+        <w:rPr>
+          <w:rFonts w:ascii="Courier New" w:hAnsi="Courier New" w:cs="Courier New"/>
+          <w:b/>
+        </w:rPr>
+        <w:t>Admin</w:t>
+      </w:r>
+      <w:r>
+        <w:rPr>
+          <w:rFonts w:ascii="Courier New" w:hAnsi="Courier New" w:cs="Courier New"/>
+        </w:rPr>
+        <w:t xml:space="preserve">] </w:t>
+      </w:r>
+      <w:r>
+        <w:rPr>
+          <w:rFonts w:ascii="Courier New" w:hAnsi="Courier New" w:cs="Courier New"/>
+        </w:rPr>
+        <w:sym w:font="Wingdings" w:char="F0E0"/>
+      </w:r>
+      <w:r>
+        <w:rPr>
+          <w:rFonts w:ascii="Courier New" w:hAnsi="Courier New" w:cs="Courier New"/>
+        </w:rPr>
+        <w:t xml:space="preserve"> [</w:t>
+      </w:r>
+      <w:r>
+        <w:rPr>
+          <w:rFonts w:ascii="Courier New" w:hAnsi="Courier New" w:cs="Courier New"/>
+          <w:b/>
+        </w:rPr>
+        <w:t>Erweiterungen</w:t>
+      </w:r>
+      <w:r>
+        <w:rPr>
+          <w:rFonts w:ascii="Courier New" w:hAnsi="Courier New" w:cs="Courier New"/>
+        </w:rPr>
+        <w:t xml:space="preserve">] </w:t>
+      </w:r>
+      <w:r>
+        <w:rPr>
+          <w:rFonts w:ascii="Courier New" w:hAnsi="Courier New" w:cs="Courier New"/>
+        </w:rPr>
+        <w:sym w:font="Wingdings" w:char="F0E0"/>
+      </w:r>
+      <w:r>
+        <w:rPr>
+          <w:rFonts w:ascii="Courier New" w:hAnsi="Courier New" w:cs="Courier New"/>
+        </w:rPr>
+        <w:t>[</w:t>
+      </w:r>
+      <w:r>
+        <w:rPr>
+          <w:rFonts w:ascii="Courier New" w:hAnsi="Courier New" w:cs="Courier New"/>
+          <w:b/>
+        </w:rPr>
+        <w:t>Module</w:t>
+      </w:r>
+      <w:r>
+        <w:rPr>
+          <w:rFonts w:ascii="Courier New" w:hAnsi="Courier New" w:cs="Courier New"/>
+        </w:rPr>
+        <w:t>]</w:t>
+      </w:r>
+      <w:r>
+        <w:t>. Klicken Sie nach Auswahl von „</w:t>
+      </w:r>
+      <w:r>
+        <w:rPr>
+          <w:rFonts w:ascii="Courier New" w:hAnsi="Courier New" w:cs="Courier New"/>
+        </w:rPr>
+        <w:t xml:space="preserve">D³ </w:t>
+      </w:r>
+      <w:r>
+        <w:rPr>
+          <w:rFonts w:ascii="Courier New" w:hAnsi="Courier New" w:cs="Courier New"/>
+        </w:rPr>
+        <w:t>GeoIP Voreinstellungen</w:t>
+      </w:r>
+      <w:r>
+        <w:t xml:space="preserve">“ auf den Button </w:t>
+      </w:r>
+      <w:r>
+        <w:rPr>
+          <w:rFonts w:ascii="Courier New" w:hAnsi="Courier New" w:cs="Courier New"/>
+        </w:rPr>
+        <w:t>[</w:t>
+      </w:r>
+      <w:r>
+        <w:rPr>
+          <w:rFonts w:ascii="Courier New" w:hAnsi="Courier New" w:cs="Courier New"/>
+          <w:b/>
+        </w:rPr>
+        <w:t>Aktivieren</w:t>
+      </w:r>
+      <w:r>
+        <w:rPr>
+          <w:rFonts w:ascii="Courier New" w:hAnsi="Courier New" w:cs="Courier New"/>
+        </w:rPr>
+        <w:t>]</w:t>
+      </w:r>
+      <w:r>
+        <w:t>.</w:t>
+      </w:r>
+    </w:p>
+    <w:p>
+      <w:pPr>
         <w:pStyle w:val="berschrift2"/>
         <w:numPr>
           <w:ilvl w:val="0"/>
           <w:numId w:val="11"/>
         </w:numPr>
       </w:pPr>
-      <w:bookmarkStart w:id="11" w:name="_Toc315814704"/>
+      <w:bookmarkStart w:id="15" w:name="_Toc327538209"/>
       <w:r>
         <w:t>Datenbankänderungen installieren</w:t>
       </w:r>
-      <w:bookmarkEnd w:id="11"/>
+      <w:bookmarkEnd w:id="15"/>
     </w:p>
     <w:p>
       <w:pPr>
@@ -3684,11 +3967,11 @@
           <w:numId w:val="11"/>
         </w:numPr>
       </w:pPr>
-      <w:bookmarkStart w:id="12" w:name="_Toc315814705"/>
+      <w:bookmarkStart w:id="16" w:name="_Toc327538210"/>
       <w:r>
         <w:t>Datenbank vervollständigen</w:t>
       </w:r>
-      <w:bookmarkEnd w:id="12"/>
+      <w:bookmarkEnd w:id="16"/>
     </w:p>
     <w:p>
       <w:pPr>
@@ -3810,11 +4093,11 @@
           <w:numId w:val="11"/>
         </w:numPr>
       </w:pPr>
-      <w:bookmarkStart w:id="13" w:name="_Toc315814706"/>
+      <w:bookmarkStart w:id="17" w:name="_Toc327538211"/>
       <w:r>
         <w:t>Config-Einträge setzen</w:t>
       </w:r>
-      <w:bookmarkEnd w:id="13"/>
+      <w:bookmarkEnd w:id="17"/>
     </w:p>
     <w:p>
       <w:pPr>
@@ -3866,11 +4149,11 @@
           <w:numId w:val="11"/>
         </w:numPr>
       </w:pPr>
-      <w:bookmarkStart w:id="14" w:name="_Toc315814707"/>
+      <w:bookmarkStart w:id="18" w:name="_Toc327538212"/>
       <w:r>
         <w:t>TMP leeren</w:t>
       </w:r>
-      <w:bookmarkEnd w:id="14"/>
+      <w:bookmarkEnd w:id="18"/>
     </w:p>
     <w:p>
       <w:pPr>
@@ -4109,11 +4392,11 @@
           <w:numId w:val="11"/>
         </w:numPr>
       </w:pPr>
-      <w:bookmarkStart w:id="15" w:name="_Toc315814708"/>
+      <w:bookmarkStart w:id="19" w:name="_Toc327538213"/>
       <w:r>
         <w:t>Modul konfigurieren</w:t>
       </w:r>
-      <w:bookmarkEnd w:id="15"/>
+      <w:bookmarkEnd w:id="19"/>
     </w:p>
     <w:p>
       <w:pPr>
@@ -4172,11 +4455,11 @@
           <w:numId w:val="11"/>
         </w:numPr>
       </w:pPr>
-      <w:bookmarkStart w:id="16" w:name="_Toc315814709"/>
+      <w:bookmarkStart w:id="20" w:name="_Toc327538214"/>
       <w:r>
         <w:t>Ländereinstellungen setzen</w:t>
       </w:r>
-      <w:bookmarkEnd w:id="16"/>
+      <w:bookmarkEnd w:id="20"/>
     </w:p>
     <w:p>
       <w:pPr>
@@ -4293,11 +4576,11 @@
           <w:numId w:val="11"/>
         </w:numPr>
       </w:pPr>
-      <w:bookmarkStart w:id="17" w:name="_Toc315814710"/>
+      <w:bookmarkStart w:id="21" w:name="_Toc327538215"/>
       <w:r>
         <w:t>Updatefähigkeit</w:t>
       </w:r>
-      <w:bookmarkEnd w:id="17"/>
+      <w:bookmarkEnd w:id="21"/>
     </w:p>
     <w:p>
       <w:pPr>
@@ -4328,11 +4611,11 @@
       <w:pPr>
         <w:pStyle w:val="berschrift1"/>
       </w:pPr>
-      <w:bookmarkStart w:id="18" w:name="_Toc315814711"/>
+      <w:bookmarkStart w:id="22" w:name="_Toc327538216"/>
       <w:r>
         <w:t>Update</w:t>
       </w:r>
-      <w:bookmarkEnd w:id="18"/>
+      <w:bookmarkEnd w:id="22"/>
     </w:p>
     <w:p>
       <w:pPr>
@@ -4342,11 +4625,11 @@
           <w:numId w:val="12"/>
         </w:numPr>
       </w:pPr>
-      <w:bookmarkStart w:id="19" w:name="_Toc315814712"/>
+      <w:bookmarkStart w:id="23" w:name="_Toc327538217"/>
       <w:r>
         <w:t>Connector kontrollieren</w:t>
       </w:r>
-      <w:bookmarkEnd w:id="19"/>
+      <w:bookmarkEnd w:id="23"/>
     </w:p>
     <w:p>
       <w:pPr>
@@ -4442,11 +4725,11 @@
           <w:numId w:val="12"/>
         </w:numPr>
       </w:pPr>
-      <w:bookmarkStart w:id="20" w:name="_Toc315814713"/>
+      <w:bookmarkStart w:id="24" w:name="_Toc327538218"/>
       <w:r>
         <w:t>Dateien kopieren</w:t>
       </w:r>
-      <w:bookmarkEnd w:id="20"/>
+      <w:bookmarkEnd w:id="24"/>
     </w:p>
     <w:p>
       <w:pPr>
@@ -4548,11 +4831,11 @@
           <w:numId w:val="12"/>
         </w:numPr>
       </w:pPr>
-      <w:bookmarkStart w:id="21" w:name="_Toc315814714"/>
+      <w:bookmarkStart w:id="25" w:name="_Toc327538219"/>
       <w:r>
         <w:t>Angepasste Dateien kontrollieren</w:t>
       </w:r>
-      <w:bookmarkEnd w:id="21"/>
+      <w:bookmarkEnd w:id="25"/>
     </w:p>
     <w:p>
       <w:pPr>
@@ -4600,11 +4883,11 @@
           <w:numId w:val="12"/>
         </w:numPr>
       </w:pPr>
-      <w:bookmarkStart w:id="22" w:name="_Toc315814715"/>
+      <w:bookmarkStart w:id="26" w:name="_Toc327538220"/>
       <w:r>
         <w:t>Datenbankänderungen installieren</w:t>
       </w:r>
-      <w:bookmarkEnd w:id="22"/>
+      <w:bookmarkEnd w:id="26"/>
     </w:p>
     <w:p>
       <w:pPr>
@@ -4775,11 +5058,11 @@
           <w:numId w:val="12"/>
         </w:numPr>
       </w:pPr>
-      <w:bookmarkStart w:id="23" w:name="_Toc315814716"/>
+      <w:bookmarkStart w:id="27" w:name="_Toc327538221"/>
       <w:r>
         <w:t>Moduleinträge setzen</w:t>
       </w:r>
-      <w:bookmarkEnd w:id="23"/>
+      <w:bookmarkEnd w:id="27"/>
     </w:p>
     <w:p>
       <w:pPr>
@@ -4794,7 +5077,7 @@
         <w:t xml:space="preserve"> Im Modulmanager des Connectors können Sie die Modulliste auch einfach einfügen. Dopplungen vermeidet dieser Assistent automatisch.</w:t>
       </w:r>
     </w:p>
-    <w:bookmarkEnd w:id="7"/>
+    <w:bookmarkEnd w:id="6"/>
     <w:p>
       <w:pPr>
         <w:rPr>
@@ -4822,14 +5105,14 @@
       <w:pPr>
         <w:pStyle w:val="berschrift1"/>
       </w:pPr>
-      <w:bookmarkStart w:id="24" w:name="_Toc315814717"/>
+      <w:bookmarkStart w:id="28" w:name="_Toc327538222"/>
       <w:r>
         <w:t xml:space="preserve">Hilfe und </w:t>
       </w:r>
       <w:r>
         <w:t>Support</w:t>
       </w:r>
-      <w:bookmarkEnd w:id="24"/>
+      <w:bookmarkEnd w:id="28"/>
     </w:p>
     <w:p>
       <w:r>
@@ -7479,7 +7762,7 @@
 </file>
 
 <file path=customXml/itemProps2.xml><?xml version="1.0" encoding="utf-8"?>
-<ds:datastoreItem xmlns:ds="http://schemas.openxmlformats.org/officeDocument/2006/customXml" ds:itemID="{9353027B-3F00-4D22-B9F5-7277D20450E5}">
+<ds:datastoreItem xmlns:ds="http://schemas.openxmlformats.org/officeDocument/2006/customXml" ds:itemID="{A78990E9-E6A3-4573-862F-661D52C4338E}">
   <ds:schemaRefs>
     <ds:schemaRef ds:uri="http://schemas.openxmlformats.org/officeDocument/2006/bibliography"/>
   </ds:schemaRefs>

</xml_diff>

<commit_message>
add encoding instructions, documentation refreshed, IPv6 support added
</commit_message>
<xml_diff>
--- a/sources/GeoIP-Installation.docx
+++ b/sources/GeoIP-Installation.docx
@@ -218,7 +218,7 @@
                     <w:rFonts w:eastAsiaTheme="majorEastAsia" w:cstheme="majorBidi"/>
                     <w:noProof/>
                   </w:rPr>
-                  <w:t>15.06.2012</w:t>
+                  <w:t>18.04.2013</w:t>
                 </w:r>
                 <w:r>
                   <w:rPr>
@@ -230,7 +230,7 @@
                   <w:rPr>
                     <w:rFonts w:eastAsiaTheme="majorEastAsia" w:cstheme="majorBidi"/>
                   </w:rPr>
-                  <w:t xml:space="preserve">, </w:t>
+                  <w:t xml:space="preserve"> </w:t>
                 </w:r>
                 <w:r>
                   <w:rPr>
@@ -260,31 +260,7 @@
                   <w:rPr>
                     <w:rFonts w:eastAsiaTheme="majorEastAsia" w:cstheme="majorBidi"/>
                   </w:rPr>
-                  <w:t>2</w:t>
-                </w:r>
-                <w:r>
-                  <w:rPr>
-                    <w:rFonts w:eastAsiaTheme="majorEastAsia" w:cstheme="majorBidi"/>
-                  </w:rPr>
-                  <w:t>.</w:t>
-                </w:r>
-                <w:r>
-                  <w:rPr>
-                    <w:rFonts w:eastAsiaTheme="majorEastAsia" w:cstheme="majorBidi"/>
-                  </w:rPr>
-                  <w:t>1</w:t>
-                </w:r>
-                <w:r>
-                  <w:rPr>
-                    <w:rFonts w:eastAsiaTheme="majorEastAsia" w:cstheme="majorBidi"/>
-                  </w:rPr>
-                  <w:t>.</w:t>
-                </w:r>
-                <w:r>
-                  <w:rPr>
-                    <w:rFonts w:eastAsiaTheme="majorEastAsia" w:cstheme="majorBidi"/>
-                  </w:rPr>
-                  <w:t>2</w:t>
+                  <w:t>3.0.0.0</w:t>
                 </w:r>
               </w:p>
               <w:p>
@@ -367,7 +343,7 @@
       <w:pPr>
         <w:pStyle w:val="berschrift1"/>
       </w:pPr>
-      <w:bookmarkStart w:id="0" w:name="_Toc327538197"/>
+      <w:bookmarkStart w:id="0" w:name="_Toc354045688"/>
       <w:r>
         <w:lastRenderedPageBreak/>
         <w:t>Inhalt</w:t>
@@ -395,7 +371,7 @@
       <w:r>
         <w:fldChar w:fldCharType="separate"/>
       </w:r>
-      <w:hyperlink w:anchor="_Toc327538197" w:history="1">
+      <w:hyperlink w:anchor="_Toc354045688" w:history="1">
         <w:r>
           <w:rPr>
             <w:rStyle w:val="Hyperlink"/>
@@ -422,7 +398,7 @@
             <w:noProof/>
             <w:webHidden/>
           </w:rPr>
-          <w:instrText xml:space="preserve"> PAGEREF _Toc327538197 \h </w:instrText>
+          <w:instrText xml:space="preserve"> PAGEREF _Toc354045688 \h </w:instrText>
         </w:r>
         <w:r>
           <w:rPr>
@@ -465,7 +441,7 @@
           <w:lang w:eastAsia="de-DE"/>
         </w:rPr>
       </w:pPr>
-      <w:hyperlink w:anchor="_Toc327538198" w:history="1">
+      <w:hyperlink w:anchor="_Toc354045689" w:history="1">
         <w:r>
           <w:rPr>
             <w:rStyle w:val="Hyperlink"/>
@@ -492,7 +468,7 @@
             <w:noProof/>
             <w:webHidden/>
           </w:rPr>
-          <w:instrText xml:space="preserve"> PAGEREF _Toc327538198 \h </w:instrText>
+          <w:instrText xml:space="preserve"> PAGEREF _Toc354045689 \h </w:instrText>
         </w:r>
         <w:r>
           <w:rPr>
@@ -535,7 +511,7 @@
           <w:lang w:eastAsia="de-DE"/>
         </w:rPr>
       </w:pPr>
-      <w:hyperlink w:anchor="_Toc327538199" w:history="1">
+      <w:hyperlink w:anchor="_Toc354045690" w:history="1">
         <w:r>
           <w:rPr>
             <w:rStyle w:val="Hyperlink"/>
@@ -562,7 +538,7 @@
             <w:noProof/>
             <w:webHidden/>
           </w:rPr>
-          <w:instrText xml:space="preserve"> PAGEREF _Toc327538199 \h </w:instrText>
+          <w:instrText xml:space="preserve"> PAGEREF _Toc354045690 \h </w:instrText>
         </w:r>
         <w:r>
           <w:rPr>
@@ -605,7 +581,7 @@
           <w:lang w:eastAsia="de-DE"/>
         </w:rPr>
       </w:pPr>
-      <w:hyperlink w:anchor="_Toc327538200" w:history="1">
+      <w:hyperlink w:anchor="_Toc354045691" w:history="1">
         <w:r>
           <w:rPr>
             <w:rStyle w:val="Hyperlink"/>
@@ -632,7 +608,7 @@
             <w:noProof/>
             <w:webHidden/>
           </w:rPr>
-          <w:instrText xml:space="preserve"> PAGEREF _Toc327538200 \h </w:instrText>
+          <w:instrText xml:space="preserve"> PAGEREF _Toc354045691 \h </w:instrText>
         </w:r>
         <w:r>
           <w:rPr>
@@ -675,7 +651,7 @@
           <w:lang w:eastAsia="de-DE"/>
         </w:rPr>
       </w:pPr>
-      <w:hyperlink w:anchor="_Toc327538201" w:history="1">
+      <w:hyperlink w:anchor="_Toc354045692" w:history="1">
         <w:r>
           <w:rPr>
             <w:rStyle w:val="Hyperlink"/>
@@ -702,7 +678,7 @@
             <w:noProof/>
             <w:webHidden/>
           </w:rPr>
-          <w:instrText xml:space="preserve"> PAGEREF _Toc327538201 \h </w:instrText>
+          <w:instrText xml:space="preserve"> PAGEREF _Toc354045692 \h </w:instrText>
         </w:r>
         <w:r>
           <w:rPr>
@@ -745,12 +721,82 @@
           <w:lang w:eastAsia="de-DE"/>
         </w:rPr>
       </w:pPr>
-      <w:hyperlink w:anchor="_Toc327538202" w:history="1">
+      <w:hyperlink w:anchor="_Toc354045693" w:history="1">
         <w:r>
           <w:rPr>
             <w:rStyle w:val="Hyperlink"/>
             <w:noProof/>
           </w:rPr>
+          <w:t>Anforderungsprüfung</w:t>
+        </w:r>
+        <w:r>
+          <w:rPr>
+            <w:noProof/>
+            <w:webHidden/>
+          </w:rPr>
+          <w:tab/>
+        </w:r>
+        <w:r>
+          <w:rPr>
+            <w:noProof/>
+            <w:webHidden/>
+          </w:rPr>
+          <w:fldChar w:fldCharType="begin"/>
+        </w:r>
+        <w:r>
+          <w:rPr>
+            <w:noProof/>
+            <w:webHidden/>
+          </w:rPr>
+          <w:instrText xml:space="preserve"> PAGEREF _Toc354045693 \h </w:instrText>
+        </w:r>
+        <w:r>
+          <w:rPr>
+            <w:noProof/>
+            <w:webHidden/>
+          </w:rPr>
+        </w:r>
+        <w:r>
+          <w:rPr>
+            <w:noProof/>
+            <w:webHidden/>
+          </w:rPr>
+          <w:fldChar w:fldCharType="separate"/>
+        </w:r>
+        <w:r>
+          <w:rPr>
+            <w:noProof/>
+            <w:webHidden/>
+          </w:rPr>
+          <w:t>5</w:t>
+        </w:r>
+        <w:r>
+          <w:rPr>
+            <w:noProof/>
+            <w:webHidden/>
+          </w:rPr>
+          <w:fldChar w:fldCharType="end"/>
+        </w:r>
+      </w:hyperlink>
+    </w:p>
+    <w:p>
+      <w:pPr>
+        <w:pStyle w:val="Verzeichnis1"/>
+        <w:tabs>
+          <w:tab w:val="right" w:leader="dot" w:pos="9062"/>
+        </w:tabs>
+        <w:rPr>
+          <w:rFonts w:eastAsiaTheme="minorEastAsia"/>
+          <w:noProof/>
+          <w:lang w:eastAsia="de-DE"/>
+        </w:rPr>
+      </w:pPr>
+      <w:hyperlink w:anchor="_Toc354045694" w:history="1">
+        <w:r>
+          <w:rPr>
+            <w:rStyle w:val="Hyperlink"/>
+            <w:noProof/>
+          </w:rPr>
           <w:t>Neuinstallation</w:t>
         </w:r>
         <w:r>
@@ -772,7 +818,7 @@
             <w:noProof/>
             <w:webHidden/>
           </w:rPr>
-          <w:instrText xml:space="preserve"> PAGEREF _Toc327538202 \h </w:instrText>
+          <w:instrText xml:space="preserve"> PAGEREF _Toc354045694 \h </w:instrText>
         </w:r>
         <w:r>
           <w:rPr>
@@ -792,7 +838,7 @@
             <w:noProof/>
             <w:webHidden/>
           </w:rPr>
-          <w:t>5</w:t>
+          <w:t>6</w:t>
         </w:r>
         <w:r>
           <w:rPr>
@@ -816,7 +862,7 @@
           <w:lang w:eastAsia="de-DE"/>
         </w:rPr>
       </w:pPr>
-      <w:hyperlink w:anchor="_Toc327538203" w:history="1">
+      <w:hyperlink w:anchor="_Toc354045695" w:history="1">
         <w:r>
           <w:rPr>
             <w:rStyle w:val="Hyperlink"/>
@@ -858,7 +904,7 @@
             <w:noProof/>
             <w:webHidden/>
           </w:rPr>
-          <w:instrText xml:space="preserve"> PAGEREF _Toc327538203 \h </w:instrText>
+          <w:instrText xml:space="preserve"> PAGEREF _Toc354045695 \h </w:instrText>
         </w:r>
         <w:r>
           <w:rPr>
@@ -878,7 +924,7 @@
             <w:noProof/>
             <w:webHidden/>
           </w:rPr>
-          <w:t>5</w:t>
+          <w:t>6</w:t>
         </w:r>
         <w:r>
           <w:rPr>
@@ -902,7 +948,7 @@
           <w:lang w:eastAsia="de-DE"/>
         </w:rPr>
       </w:pPr>
-      <w:hyperlink w:anchor="_Toc327538204" w:history="1">
+      <w:hyperlink w:anchor="_Toc354045696" w:history="1">
         <w:r>
           <w:rPr>
             <w:rStyle w:val="Hyperlink"/>
@@ -923,7 +969,7 @@
             <w:rStyle w:val="Hyperlink"/>
             <w:noProof/>
           </w:rPr>
-          <w:t>Dateien anpassen</w:t>
+          <w:t>Verwendung eigener Themes</w:t>
         </w:r>
         <w:r>
           <w:rPr>
@@ -944,7 +990,7 @@
             <w:noProof/>
             <w:webHidden/>
           </w:rPr>
-          <w:instrText xml:space="preserve"> PAGEREF _Toc327538204 \h </w:instrText>
+          <w:instrText xml:space="preserve"> PAGEREF _Toc354045696 \h </w:instrText>
         </w:r>
         <w:r>
           <w:rPr>
@@ -964,7 +1010,7 @@
             <w:noProof/>
             <w:webHidden/>
           </w:rPr>
-          <w:t>5</w:t>
+          <w:t>6</w:t>
         </w:r>
         <w:r>
           <w:rPr>
@@ -988,7 +1034,7 @@
           <w:lang w:eastAsia="de-DE"/>
         </w:rPr>
       </w:pPr>
-      <w:hyperlink w:anchor="_Toc327538205" w:history="1">
+      <w:hyperlink w:anchor="_Toc354045697" w:history="1">
         <w:r>
           <w:rPr>
             <w:rStyle w:val="Hyperlink"/>
@@ -1009,7 +1055,7 @@
             <w:rStyle w:val="Hyperlink"/>
             <w:noProof/>
           </w:rPr>
-          <w:t>Verwendung eigener Themes</w:t>
+          <w:t>Modul im Shop aktivieren</w:t>
         </w:r>
         <w:r>
           <w:rPr>
@@ -1030,7 +1076,7 @@
             <w:noProof/>
             <w:webHidden/>
           </w:rPr>
-          <w:instrText xml:space="preserve"> PAGEREF _Toc327538205 \h </w:instrText>
+          <w:instrText xml:space="preserve"> PAGEREF _Toc354045697 \h </w:instrText>
         </w:r>
         <w:r>
           <w:rPr>
@@ -1050,7 +1096,7 @@
             <w:noProof/>
             <w:webHidden/>
           </w:rPr>
-          <w:t>5</w:t>
+          <w:t>6</w:t>
         </w:r>
         <w:r>
           <w:rPr>
@@ -1074,7 +1120,7 @@
           <w:lang w:eastAsia="de-DE"/>
         </w:rPr>
       </w:pPr>
-      <w:hyperlink w:anchor="_Toc327538206" w:history="1">
+      <w:hyperlink w:anchor="_Toc354045698" w:history="1">
         <w:r>
           <w:rPr>
             <w:rStyle w:val="Hyperlink"/>
@@ -1095,7 +1141,7 @@
             <w:rStyle w:val="Hyperlink"/>
             <w:noProof/>
           </w:rPr>
-          <w:t>Moduleinträge setzen</w:t>
+          <w:t>Shopanpassungen installieren</w:t>
         </w:r>
         <w:r>
           <w:rPr>
@@ -1116,7 +1162,7 @@
             <w:noProof/>
             <w:webHidden/>
           </w:rPr>
-          <w:instrText xml:space="preserve"> PAGEREF _Toc327538206 \h </w:instrText>
+          <w:instrText xml:space="preserve"> PAGEREF _Toc354045698 \h </w:instrText>
         </w:r>
         <w:r>
           <w:rPr>
@@ -1136,147 +1182,7 @@
             <w:noProof/>
             <w:webHidden/>
           </w:rPr>
-          <w:t>5</w:t>
-        </w:r>
-        <w:r>
-          <w:rPr>
-            <w:noProof/>
-            <w:webHidden/>
-          </w:rPr>
-          <w:fldChar w:fldCharType="end"/>
-        </w:r>
-      </w:hyperlink>
-    </w:p>
-    <w:p>
-      <w:pPr>
-        <w:pStyle w:val="Verzeichnis3"/>
-        <w:tabs>
-          <w:tab w:val="right" w:leader="dot" w:pos="9062"/>
-        </w:tabs>
-        <w:rPr>
-          <w:rFonts w:eastAsiaTheme="minorEastAsia"/>
-          <w:noProof/>
-          <w:lang w:eastAsia="de-DE"/>
-        </w:rPr>
-      </w:pPr>
-      <w:hyperlink w:anchor="_Toc327538207" w:history="1">
-        <w:r>
-          <w:rPr>
-            <w:rStyle w:val="Hyperlink"/>
-            <w:noProof/>
-          </w:rPr>
-          <w:t>bis Shopversion 4.5.X:</w:t>
-        </w:r>
-        <w:r>
-          <w:rPr>
-            <w:noProof/>
-            <w:webHidden/>
-          </w:rPr>
-          <w:tab/>
-        </w:r>
-        <w:r>
-          <w:rPr>
-            <w:noProof/>
-            <w:webHidden/>
-          </w:rPr>
-          <w:fldChar w:fldCharType="begin"/>
-        </w:r>
-        <w:r>
-          <w:rPr>
-            <w:noProof/>
-            <w:webHidden/>
-          </w:rPr>
-          <w:instrText xml:space="preserve"> PAGEREF _Toc327538207 \h </w:instrText>
-        </w:r>
-        <w:r>
-          <w:rPr>
-            <w:noProof/>
-            <w:webHidden/>
-          </w:rPr>
-        </w:r>
-        <w:r>
-          <w:rPr>
-            <w:noProof/>
-            <w:webHidden/>
-          </w:rPr>
-          <w:fldChar w:fldCharType="separate"/>
-        </w:r>
-        <w:r>
-          <w:rPr>
-            <w:noProof/>
-            <w:webHidden/>
-          </w:rPr>
-          <w:t>5</w:t>
-        </w:r>
-        <w:r>
-          <w:rPr>
-            <w:noProof/>
-            <w:webHidden/>
-          </w:rPr>
-          <w:fldChar w:fldCharType="end"/>
-        </w:r>
-      </w:hyperlink>
-    </w:p>
-    <w:p>
-      <w:pPr>
-        <w:pStyle w:val="Verzeichnis3"/>
-        <w:tabs>
-          <w:tab w:val="right" w:leader="dot" w:pos="9062"/>
-        </w:tabs>
-        <w:rPr>
-          <w:rFonts w:eastAsiaTheme="minorEastAsia"/>
-          <w:noProof/>
-          <w:lang w:eastAsia="de-DE"/>
-        </w:rPr>
-      </w:pPr>
-      <w:hyperlink w:anchor="_Toc327538208" w:history="1">
-        <w:r>
-          <w:rPr>
-            <w:rStyle w:val="Hyperlink"/>
-            <w:noProof/>
-          </w:rPr>
-          <w:t>ab Shopversion 4.6.X</w:t>
-        </w:r>
-        <w:r>
-          <w:rPr>
-            <w:noProof/>
-            <w:webHidden/>
-          </w:rPr>
-          <w:tab/>
-        </w:r>
-        <w:r>
-          <w:rPr>
-            <w:noProof/>
-            <w:webHidden/>
-          </w:rPr>
-          <w:fldChar w:fldCharType="begin"/>
-        </w:r>
-        <w:r>
-          <w:rPr>
-            <w:noProof/>
-            <w:webHidden/>
-          </w:rPr>
-          <w:instrText xml:space="preserve"> PAGEREF _Toc327538208 \h </w:instrText>
-        </w:r>
-        <w:r>
-          <w:rPr>
-            <w:noProof/>
-            <w:webHidden/>
-          </w:rPr>
-        </w:r>
-        <w:r>
-          <w:rPr>
-            <w:noProof/>
-            <w:webHidden/>
-          </w:rPr>
-          <w:fldChar w:fldCharType="separate"/>
-        </w:r>
-        <w:r>
-          <w:rPr>
-            <w:noProof/>
-            <w:webHidden/>
-          </w:rPr>
-          <w:t>5</w:t>
+          <w:t>6</w:t>
         </w:r>
         <w:r>
           <w:rPr>
@@ -1300,7 +1206,7 @@
           <w:lang w:eastAsia="de-DE"/>
         </w:rPr>
       </w:pPr>
-      <w:hyperlink w:anchor="_Toc327538209" w:history="1">
+      <w:hyperlink w:anchor="_Toc354045699" w:history="1">
         <w:r>
           <w:rPr>
             <w:rStyle w:val="Hyperlink"/>
@@ -1321,7 +1227,7 @@
             <w:rStyle w:val="Hyperlink"/>
             <w:noProof/>
           </w:rPr>
-          <w:t>Datenbankänderungen installieren</w:t>
+          <w:t>TMP leeren</w:t>
         </w:r>
         <w:r>
           <w:rPr>
@@ -1342,7 +1248,7 @@
             <w:noProof/>
             <w:webHidden/>
           </w:rPr>
-          <w:instrText xml:space="preserve"> PAGEREF _Toc327538209 \h </w:instrText>
+          <w:instrText xml:space="preserve"> PAGEREF _Toc354045699 \h </w:instrText>
         </w:r>
         <w:r>
           <w:rPr>
@@ -1362,7 +1268,7 @@
             <w:noProof/>
             <w:webHidden/>
           </w:rPr>
-          <w:t>5</w:t>
+          <w:t>6</w:t>
         </w:r>
         <w:r>
           <w:rPr>
@@ -1386,7 +1292,7 @@
           <w:lang w:eastAsia="de-DE"/>
         </w:rPr>
       </w:pPr>
-      <w:hyperlink w:anchor="_Toc327538210" w:history="1">
+      <w:hyperlink w:anchor="_Toc354045700" w:history="1">
         <w:r>
           <w:rPr>
             <w:rStyle w:val="Hyperlink"/>
@@ -1407,7 +1313,7 @@
             <w:rStyle w:val="Hyperlink"/>
             <w:noProof/>
           </w:rPr>
-          <w:t>Datenbank vervollständigen</w:t>
+          <w:t>Lizenzschlüssel eintragen</w:t>
         </w:r>
         <w:r>
           <w:rPr>
@@ -1428,7 +1334,7 @@
             <w:noProof/>
             <w:webHidden/>
           </w:rPr>
-          <w:instrText xml:space="preserve"> PAGEREF _Toc327538210 \h </w:instrText>
+          <w:instrText xml:space="preserve"> PAGEREF _Toc354045700 \h </w:instrText>
         </w:r>
         <w:r>
           <w:rPr>
@@ -1472,7 +1378,7 @@
           <w:lang w:eastAsia="de-DE"/>
         </w:rPr>
       </w:pPr>
-      <w:hyperlink w:anchor="_Toc327538211" w:history="1">
+      <w:hyperlink w:anchor="_Toc354045701" w:history="1">
         <w:r>
           <w:rPr>
             <w:rStyle w:val="Hyperlink"/>
@@ -1493,7 +1399,7 @@
             <w:rStyle w:val="Hyperlink"/>
             <w:noProof/>
           </w:rPr>
-          <w:t>Config-Einträge setzen</w:t>
+          <w:t>Updatefähigkeit</w:t>
         </w:r>
         <w:r>
           <w:rPr>
@@ -1514,7 +1420,7 @@
             <w:noProof/>
             <w:webHidden/>
           </w:rPr>
-          <w:instrText xml:space="preserve"> PAGEREF _Toc327538211 \h </w:instrText>
+          <w:instrText xml:space="preserve"> PAGEREF _Toc354045701 \h </w:instrText>
         </w:r>
         <w:r>
           <w:rPr>
@@ -1534,7 +1440,77 @@
             <w:noProof/>
             <w:webHidden/>
           </w:rPr>
-          <w:t>6</w:t>
+          <w:t>7</w:t>
+        </w:r>
+        <w:r>
+          <w:rPr>
+            <w:noProof/>
+            <w:webHidden/>
+          </w:rPr>
+          <w:fldChar w:fldCharType="end"/>
+        </w:r>
+      </w:hyperlink>
+    </w:p>
+    <w:p>
+      <w:pPr>
+        <w:pStyle w:val="Verzeichnis1"/>
+        <w:tabs>
+          <w:tab w:val="right" w:leader="dot" w:pos="9062"/>
+        </w:tabs>
+        <w:rPr>
+          <w:rFonts w:eastAsiaTheme="minorEastAsia"/>
+          <w:noProof/>
+          <w:lang w:eastAsia="de-DE"/>
+        </w:rPr>
+      </w:pPr>
+      <w:hyperlink w:anchor="_Toc354045702" w:history="1">
+        <w:r>
+          <w:rPr>
+            <w:rStyle w:val="Hyperlink"/>
+            <w:noProof/>
+          </w:rPr>
+          <w:t>Update</w:t>
+        </w:r>
+        <w:r>
+          <w:rPr>
+            <w:noProof/>
+            <w:webHidden/>
+          </w:rPr>
+          <w:tab/>
+        </w:r>
+        <w:r>
+          <w:rPr>
+            <w:noProof/>
+            <w:webHidden/>
+          </w:rPr>
+          <w:fldChar w:fldCharType="begin"/>
+        </w:r>
+        <w:r>
+          <w:rPr>
+            <w:noProof/>
+            <w:webHidden/>
+          </w:rPr>
+          <w:instrText xml:space="preserve"> PAGEREF _Toc354045702 \h </w:instrText>
+        </w:r>
+        <w:r>
+          <w:rPr>
+            <w:noProof/>
+            <w:webHidden/>
+          </w:rPr>
+        </w:r>
+        <w:r>
+          <w:rPr>
+            <w:noProof/>
+            <w:webHidden/>
+          </w:rPr>
+          <w:fldChar w:fldCharType="separate"/>
+        </w:r>
+        <w:r>
+          <w:rPr>
+            <w:noProof/>
+            <w:webHidden/>
+          </w:rPr>
+          <w:t>8</w:t>
         </w:r>
         <w:r>
           <w:rPr>
@@ -1558,13 +1534,13 @@
           <w:lang w:eastAsia="de-DE"/>
         </w:rPr>
       </w:pPr>
-      <w:hyperlink w:anchor="_Toc327538212" w:history="1">
+      <w:hyperlink w:anchor="_Toc354045703" w:history="1">
         <w:r>
           <w:rPr>
             <w:rStyle w:val="Hyperlink"/>
             <w:noProof/>
           </w:rPr>
-          <w:t>8.</w:t>
+          <w:t>1.</w:t>
         </w:r>
         <w:r>
           <w:rPr>
@@ -1579,7 +1555,7 @@
             <w:rStyle w:val="Hyperlink"/>
             <w:noProof/>
           </w:rPr>
-          <w:t>TMP leeren</w:t>
+          <w:t>Connector kontrollieren</w:t>
         </w:r>
         <w:r>
           <w:rPr>
@@ -1600,7 +1576,7 @@
             <w:noProof/>
             <w:webHidden/>
           </w:rPr>
-          <w:instrText xml:space="preserve"> PAGEREF _Toc327538212 \h </w:instrText>
+          <w:instrText xml:space="preserve"> PAGEREF _Toc354045703 \h </w:instrText>
         </w:r>
         <w:r>
           <w:rPr>
@@ -1620,7 +1596,7 @@
             <w:noProof/>
             <w:webHidden/>
           </w:rPr>
-          <w:t>6</w:t>
+          <w:t>8</w:t>
         </w:r>
         <w:r>
           <w:rPr>
@@ -1644,13 +1620,13 @@
           <w:lang w:eastAsia="de-DE"/>
         </w:rPr>
       </w:pPr>
-      <w:hyperlink w:anchor="_Toc327538213" w:history="1">
+      <w:hyperlink w:anchor="_Toc354045704" w:history="1">
         <w:r>
           <w:rPr>
             <w:rStyle w:val="Hyperlink"/>
             <w:noProof/>
           </w:rPr>
-          <w:t>9.</w:t>
+          <w:t>2.</w:t>
         </w:r>
         <w:r>
           <w:rPr>
@@ -1665,7 +1641,7 @@
             <w:rStyle w:val="Hyperlink"/>
             <w:noProof/>
           </w:rPr>
-          <w:t>Modul konfigurieren</w:t>
+          <w:t>Dateien kopieren</w:t>
         </w:r>
         <w:r>
           <w:rPr>
@@ -1686,7 +1662,7 @@
             <w:noProof/>
             <w:webHidden/>
           </w:rPr>
-          <w:instrText xml:space="preserve"> PAGEREF _Toc327538213 \h </w:instrText>
+          <w:instrText xml:space="preserve"> PAGEREF _Toc354045704 \h </w:instrText>
         </w:r>
         <w:r>
           <w:rPr>
@@ -1706,249 +1682,7 @@
             <w:noProof/>
             <w:webHidden/>
           </w:rPr>
-          <w:t>6</w:t>
-        </w:r>
-        <w:r>
-          <w:rPr>
-            <w:noProof/>
-            <w:webHidden/>
-          </w:rPr>
-          <w:fldChar w:fldCharType="end"/>
-        </w:r>
-      </w:hyperlink>
-    </w:p>
-    <w:p>
-      <w:pPr>
-        <w:pStyle w:val="Verzeichnis2"/>
-        <w:tabs>
-          <w:tab w:val="left" w:pos="880"/>
-          <w:tab w:val="right" w:leader="dot" w:pos="9062"/>
-        </w:tabs>
-        <w:rPr>
-          <w:rFonts w:eastAsiaTheme="minorEastAsia"/>
-          <w:noProof/>
-          <w:lang w:eastAsia="de-DE"/>
-        </w:rPr>
-      </w:pPr>
-      <w:hyperlink w:anchor="_Toc327538214" w:history="1">
-        <w:r>
-          <w:rPr>
-            <w:rStyle w:val="Hyperlink"/>
-            <w:noProof/>
-          </w:rPr>
-          <w:t>10.</w:t>
-        </w:r>
-        <w:r>
-          <w:rPr>
-            <w:rFonts w:eastAsiaTheme="minorEastAsia"/>
-            <w:noProof/>
-            <w:lang w:eastAsia="de-DE"/>
-          </w:rPr>
-          <w:tab/>
-        </w:r>
-        <w:r>
-          <w:rPr>
-            <w:rStyle w:val="Hyperlink"/>
-            <w:noProof/>
-          </w:rPr>
-          <w:t>Ländereinstellungen setzen</w:t>
-        </w:r>
-        <w:r>
-          <w:rPr>
-            <w:noProof/>
-            <w:webHidden/>
-          </w:rPr>
-          <w:tab/>
-        </w:r>
-        <w:r>
-          <w:rPr>
-            <w:noProof/>
-            <w:webHidden/>
-          </w:rPr>
-          <w:fldChar w:fldCharType="begin"/>
-        </w:r>
-        <w:r>
-          <w:rPr>
-            <w:noProof/>
-            <w:webHidden/>
-          </w:rPr>
-          <w:instrText xml:space="preserve"> PAGEREF _Toc327538214 \h </w:instrText>
-        </w:r>
-        <w:r>
-          <w:rPr>
-            <w:noProof/>
-            <w:webHidden/>
-          </w:rPr>
-        </w:r>
-        <w:r>
-          <w:rPr>
-            <w:noProof/>
-            <w:webHidden/>
-          </w:rPr>
-          <w:fldChar w:fldCharType="separate"/>
-        </w:r>
-        <w:r>
-          <w:rPr>
-            <w:noProof/>
-            <w:webHidden/>
-          </w:rPr>
-          <w:t>6</w:t>
-        </w:r>
-        <w:r>
-          <w:rPr>
-            <w:noProof/>
-            <w:webHidden/>
-          </w:rPr>
-          <w:fldChar w:fldCharType="end"/>
-        </w:r>
-      </w:hyperlink>
-    </w:p>
-    <w:p>
-      <w:pPr>
-        <w:pStyle w:val="Verzeichnis2"/>
-        <w:tabs>
-          <w:tab w:val="left" w:pos="880"/>
-          <w:tab w:val="right" w:leader="dot" w:pos="9062"/>
-        </w:tabs>
-        <w:rPr>
-          <w:rFonts w:eastAsiaTheme="minorEastAsia"/>
-          <w:noProof/>
-          <w:lang w:eastAsia="de-DE"/>
-        </w:rPr>
-      </w:pPr>
-      <w:hyperlink w:anchor="_Toc327538215" w:history="1">
-        <w:r>
-          <w:rPr>
-            <w:rStyle w:val="Hyperlink"/>
-            <w:noProof/>
-          </w:rPr>
-          <w:t>11.</w:t>
-        </w:r>
-        <w:r>
-          <w:rPr>
-            <w:rFonts w:eastAsiaTheme="minorEastAsia"/>
-            <w:noProof/>
-            <w:lang w:eastAsia="de-DE"/>
-          </w:rPr>
-          <w:tab/>
-        </w:r>
-        <w:r>
-          <w:rPr>
-            <w:rStyle w:val="Hyperlink"/>
-            <w:noProof/>
-          </w:rPr>
-          <w:t>Updatefähigkeit</w:t>
-        </w:r>
-        <w:r>
-          <w:rPr>
-            <w:noProof/>
-            <w:webHidden/>
-          </w:rPr>
-          <w:tab/>
-        </w:r>
-        <w:r>
-          <w:rPr>
-            <w:noProof/>
-            <w:webHidden/>
-          </w:rPr>
-          <w:fldChar w:fldCharType="begin"/>
-        </w:r>
-        <w:r>
-          <w:rPr>
-            <w:noProof/>
-            <w:webHidden/>
-          </w:rPr>
-          <w:instrText xml:space="preserve"> PAGEREF _Toc327538215 \h </w:instrText>
-        </w:r>
-        <w:r>
-          <w:rPr>
-            <w:noProof/>
-            <w:webHidden/>
-          </w:rPr>
-        </w:r>
-        <w:r>
-          <w:rPr>
-            <w:noProof/>
-            <w:webHidden/>
-          </w:rPr>
-          <w:fldChar w:fldCharType="separate"/>
-        </w:r>
-        <w:r>
-          <w:rPr>
-            <w:noProof/>
-            <w:webHidden/>
-          </w:rPr>
-          <w:t>6</w:t>
-        </w:r>
-        <w:r>
-          <w:rPr>
-            <w:noProof/>
-            <w:webHidden/>
-          </w:rPr>
-          <w:fldChar w:fldCharType="end"/>
-        </w:r>
-      </w:hyperlink>
-    </w:p>
-    <w:p>
-      <w:pPr>
-        <w:pStyle w:val="Verzeichnis1"/>
-        <w:tabs>
-          <w:tab w:val="right" w:leader="dot" w:pos="9062"/>
-        </w:tabs>
-        <w:rPr>
-          <w:rFonts w:eastAsiaTheme="minorEastAsia"/>
-          <w:noProof/>
-          <w:lang w:eastAsia="de-DE"/>
-        </w:rPr>
-      </w:pPr>
-      <w:hyperlink w:anchor="_Toc327538216" w:history="1">
-        <w:r>
-          <w:rPr>
-            <w:rStyle w:val="Hyperlink"/>
-            <w:noProof/>
-          </w:rPr>
-          <w:t>Update</w:t>
-        </w:r>
-        <w:r>
-          <w:rPr>
-            <w:noProof/>
-            <w:webHidden/>
-          </w:rPr>
-          <w:tab/>
-        </w:r>
-        <w:r>
-          <w:rPr>
-            <w:noProof/>
-            <w:webHidden/>
-          </w:rPr>
-          <w:fldChar w:fldCharType="begin"/>
-        </w:r>
-        <w:r>
-          <w:rPr>
-            <w:noProof/>
-            <w:webHidden/>
-          </w:rPr>
-          <w:instrText xml:space="preserve"> PAGEREF _Toc327538216 \h </w:instrText>
-        </w:r>
-        <w:r>
-          <w:rPr>
-            <w:noProof/>
-            <w:webHidden/>
-          </w:rPr>
-        </w:r>
-        <w:r>
-          <w:rPr>
-            <w:noProof/>
-            <w:webHidden/>
-          </w:rPr>
-          <w:fldChar w:fldCharType="separate"/>
-        </w:r>
-        <w:r>
-          <w:rPr>
-            <w:noProof/>
-            <w:webHidden/>
-          </w:rPr>
-          <w:t>7</w:t>
+          <w:t>8</w:t>
         </w:r>
         <w:r>
           <w:rPr>
@@ -1972,13 +1706,13 @@
           <w:lang w:eastAsia="de-DE"/>
         </w:rPr>
       </w:pPr>
-      <w:hyperlink w:anchor="_Toc327538217" w:history="1">
+      <w:hyperlink w:anchor="_Toc354045705" w:history="1">
         <w:r>
           <w:rPr>
             <w:rStyle w:val="Hyperlink"/>
             <w:noProof/>
           </w:rPr>
-          <w:t>1.</w:t>
+          <w:t>3.</w:t>
         </w:r>
         <w:r>
           <w:rPr>
@@ -1993,7 +1727,7 @@
             <w:rStyle w:val="Hyperlink"/>
             <w:noProof/>
           </w:rPr>
-          <w:t>Connector kontrollieren</w:t>
+          <w:t>Shopanpassungen installieren</w:t>
         </w:r>
         <w:r>
           <w:rPr>
@@ -2014,7 +1748,7 @@
             <w:noProof/>
             <w:webHidden/>
           </w:rPr>
-          <w:instrText xml:space="preserve"> PAGEREF _Toc327538217 \h </w:instrText>
+          <w:instrText xml:space="preserve"> PAGEREF _Toc354045705 \h </w:instrText>
         </w:r>
         <w:r>
           <w:rPr>
@@ -2034,7 +1768,7 @@
             <w:noProof/>
             <w:webHidden/>
           </w:rPr>
-          <w:t>7</w:t>
+          <w:t>8</w:t>
         </w:r>
         <w:r>
           <w:rPr>
@@ -2058,13 +1792,13 @@
           <w:lang w:eastAsia="de-DE"/>
         </w:rPr>
       </w:pPr>
-      <w:hyperlink w:anchor="_Toc327538218" w:history="1">
+      <w:hyperlink w:anchor="_Toc354045706" w:history="1">
         <w:r>
           <w:rPr>
             <w:rStyle w:val="Hyperlink"/>
             <w:noProof/>
           </w:rPr>
-          <w:t>2.</w:t>
+          <w:t>4.</w:t>
         </w:r>
         <w:r>
           <w:rPr>
@@ -2079,7 +1813,7 @@
             <w:rStyle w:val="Hyperlink"/>
             <w:noProof/>
           </w:rPr>
-          <w:t>Dateien kopieren</w:t>
+          <w:t>TMP-Ordner leeren</w:t>
         </w:r>
         <w:r>
           <w:rPr>
@@ -2100,7 +1834,7 @@
             <w:noProof/>
             <w:webHidden/>
           </w:rPr>
-          <w:instrText xml:space="preserve"> PAGEREF _Toc327538218 \h </w:instrText>
+          <w:instrText xml:space="preserve"> PAGEREF _Toc354045706 \h </w:instrText>
         </w:r>
         <w:r>
           <w:rPr>
@@ -2120,7 +1854,77 @@
             <w:noProof/>
             <w:webHidden/>
           </w:rPr>
-          <w:t>7</w:t>
+          <w:t>8</w:t>
+        </w:r>
+        <w:r>
+          <w:rPr>
+            <w:noProof/>
+            <w:webHidden/>
+          </w:rPr>
+          <w:fldChar w:fldCharType="end"/>
+        </w:r>
+      </w:hyperlink>
+    </w:p>
+    <w:p>
+      <w:pPr>
+        <w:pStyle w:val="Verzeichnis1"/>
+        <w:tabs>
+          <w:tab w:val="right" w:leader="dot" w:pos="9062"/>
+        </w:tabs>
+        <w:rPr>
+          <w:rFonts w:eastAsiaTheme="minorEastAsia"/>
+          <w:noProof/>
+          <w:lang w:eastAsia="de-DE"/>
+        </w:rPr>
+      </w:pPr>
+      <w:hyperlink w:anchor="_Toc354045707" w:history="1">
+        <w:r>
+          <w:rPr>
+            <w:rStyle w:val="Hyperlink"/>
+            <w:noProof/>
+          </w:rPr>
+          <w:t>Schnellstart</w:t>
+        </w:r>
+        <w:r>
+          <w:rPr>
+            <w:noProof/>
+            <w:webHidden/>
+          </w:rPr>
+          <w:tab/>
+        </w:r>
+        <w:r>
+          <w:rPr>
+            <w:noProof/>
+            <w:webHidden/>
+          </w:rPr>
+          <w:fldChar w:fldCharType="begin"/>
+        </w:r>
+        <w:r>
+          <w:rPr>
+            <w:noProof/>
+            <w:webHidden/>
+          </w:rPr>
+          <w:instrText xml:space="preserve"> PAGEREF _Toc354045707 \h </w:instrText>
+        </w:r>
+        <w:r>
+          <w:rPr>
+            <w:noProof/>
+            <w:webHidden/>
+          </w:rPr>
+        </w:r>
+        <w:r>
+          <w:rPr>
+            <w:noProof/>
+            <w:webHidden/>
+          </w:rPr>
+          <w:fldChar w:fldCharType="separate"/>
+        </w:r>
+        <w:r>
+          <w:rPr>
+            <w:noProof/>
+            <w:webHidden/>
+          </w:rPr>
+          <w:t>9</w:t>
         </w:r>
         <w:r>
           <w:rPr>
@@ -2144,13 +1948,13 @@
           <w:lang w:eastAsia="de-DE"/>
         </w:rPr>
       </w:pPr>
-      <w:hyperlink w:anchor="_Toc327538219" w:history="1">
+      <w:hyperlink w:anchor="_Toc354045708" w:history="1">
         <w:r>
           <w:rPr>
             <w:rStyle w:val="Hyperlink"/>
             <w:noProof/>
           </w:rPr>
-          <w:t>3.</w:t>
+          <w:t>1.</w:t>
         </w:r>
         <w:r>
           <w:rPr>
@@ -2165,7 +1969,7 @@
             <w:rStyle w:val="Hyperlink"/>
             <w:noProof/>
           </w:rPr>
-          <w:t>Angepasste Dateien kontrollieren</w:t>
+          <w:t>Modul konfigurieren</w:t>
         </w:r>
         <w:r>
           <w:rPr>
@@ -2186,7 +1990,7 @@
             <w:noProof/>
             <w:webHidden/>
           </w:rPr>
-          <w:instrText xml:space="preserve"> PAGEREF _Toc327538219 \h </w:instrText>
+          <w:instrText xml:space="preserve"> PAGEREF _Toc354045708 \h </w:instrText>
         </w:r>
         <w:r>
           <w:rPr>
@@ -2206,7 +2010,7 @@
             <w:noProof/>
             <w:webHidden/>
           </w:rPr>
-          <w:t>7</w:t>
+          <w:t>9</w:t>
         </w:r>
         <w:r>
           <w:rPr>
@@ -2230,13 +2034,13 @@
           <w:lang w:eastAsia="de-DE"/>
         </w:rPr>
       </w:pPr>
-      <w:hyperlink w:anchor="_Toc327538220" w:history="1">
+      <w:hyperlink w:anchor="_Toc354045709" w:history="1">
         <w:r>
           <w:rPr>
             <w:rStyle w:val="Hyperlink"/>
             <w:noProof/>
           </w:rPr>
-          <w:t>4.</w:t>
+          <w:t>2.</w:t>
         </w:r>
         <w:r>
           <w:rPr>
@@ -2251,7 +2055,7 @@
             <w:rStyle w:val="Hyperlink"/>
             <w:noProof/>
           </w:rPr>
-          <w:t>Datenbankänderungen installieren</w:t>
+          <w:t>Ländereinstellungen setzen</w:t>
         </w:r>
         <w:r>
           <w:rPr>
@@ -2272,7 +2076,7 @@
             <w:noProof/>
             <w:webHidden/>
           </w:rPr>
-          <w:instrText xml:space="preserve"> PAGEREF _Toc327538220 \h </w:instrText>
+          <w:instrText xml:space="preserve"> PAGEREF _Toc354045709 \h </w:instrText>
         </w:r>
         <w:r>
           <w:rPr>
@@ -2292,93 +2096,7 @@
             <w:noProof/>
             <w:webHidden/>
           </w:rPr>
-          <w:t>7</w:t>
-        </w:r>
-        <w:r>
-          <w:rPr>
-            <w:noProof/>
-            <w:webHidden/>
-          </w:rPr>
-          <w:fldChar w:fldCharType="end"/>
-        </w:r>
-      </w:hyperlink>
-    </w:p>
-    <w:p>
-      <w:pPr>
-        <w:pStyle w:val="Verzeichnis2"/>
-        <w:tabs>
-          <w:tab w:val="left" w:pos="660"/>
-          <w:tab w:val="right" w:leader="dot" w:pos="9062"/>
-        </w:tabs>
-        <w:rPr>
-          <w:rFonts w:eastAsiaTheme="minorEastAsia"/>
-          <w:noProof/>
-          <w:lang w:eastAsia="de-DE"/>
-        </w:rPr>
-      </w:pPr>
-      <w:hyperlink w:anchor="_Toc327538221" w:history="1">
-        <w:r>
-          <w:rPr>
-            <w:rStyle w:val="Hyperlink"/>
-            <w:noProof/>
-          </w:rPr>
-          <w:t>5.</w:t>
-        </w:r>
-        <w:r>
-          <w:rPr>
-            <w:rFonts w:eastAsiaTheme="minorEastAsia"/>
-            <w:noProof/>
-            <w:lang w:eastAsia="de-DE"/>
-          </w:rPr>
-          <w:tab/>
-        </w:r>
-        <w:r>
-          <w:rPr>
-            <w:rStyle w:val="Hyperlink"/>
-            <w:noProof/>
-          </w:rPr>
-          <w:t>Moduleinträge setzen</w:t>
-        </w:r>
-        <w:r>
-          <w:rPr>
-            <w:noProof/>
-            <w:webHidden/>
-          </w:rPr>
-          <w:tab/>
-        </w:r>
-        <w:r>
-          <w:rPr>
-            <w:noProof/>
-            <w:webHidden/>
-          </w:rPr>
-          <w:fldChar w:fldCharType="begin"/>
-        </w:r>
-        <w:r>
-          <w:rPr>
-            <w:noProof/>
-            <w:webHidden/>
-          </w:rPr>
-          <w:instrText xml:space="preserve"> PAGEREF _Toc327538221 \h </w:instrText>
-        </w:r>
-        <w:r>
-          <w:rPr>
-            <w:noProof/>
-            <w:webHidden/>
-          </w:rPr>
-        </w:r>
-        <w:r>
-          <w:rPr>
-            <w:noProof/>
-            <w:webHidden/>
-          </w:rPr>
-          <w:fldChar w:fldCharType="separate"/>
-        </w:r>
-        <w:r>
-          <w:rPr>
-            <w:noProof/>
-            <w:webHidden/>
-          </w:rPr>
-          <w:t>7</w:t>
+          <w:t>9</w:t>
         </w:r>
         <w:r>
           <w:rPr>
@@ -2401,7 +2119,7 @@
           <w:lang w:eastAsia="de-DE"/>
         </w:rPr>
       </w:pPr>
-      <w:hyperlink w:anchor="_Toc327538222" w:history="1">
+      <w:hyperlink w:anchor="_Toc354045710" w:history="1">
         <w:r>
           <w:rPr>
             <w:rStyle w:val="Hyperlink"/>
@@ -2428,7 +2146,7 @@
             <w:noProof/>
             <w:webHidden/>
           </w:rPr>
-          <w:instrText xml:space="preserve"> PAGEREF _Toc327538222 \h </w:instrText>
+          <w:instrText xml:space="preserve"> PAGEREF _Toc354045710 \h </w:instrText>
         </w:r>
         <w:r>
           <w:rPr>
@@ -2448,7 +2166,7 @@
             <w:noProof/>
             <w:webHidden/>
           </w:rPr>
-          <w:t>8</w:t>
+          <w:t>10</w:t>
         </w:r>
         <w:r>
           <w:rPr>
@@ -2473,7 +2191,7 @@
       <w:pPr>
         <w:pStyle w:val="berschrift1"/>
       </w:pPr>
-      <w:bookmarkStart w:id="1" w:name="_Toc327538198"/>
+      <w:bookmarkStart w:id="1" w:name="_Toc354045689"/>
       <w:r>
         <w:t>Konventionen</w:t>
       </w:r>
@@ -2696,7 +2414,7 @@
       <w:pPr>
         <w:pStyle w:val="berschrift1"/>
       </w:pPr>
-      <w:bookmarkStart w:id="2" w:name="_Toc327538199"/>
+      <w:bookmarkStart w:id="2" w:name="_Toc354045690"/>
       <w:r>
         <w:t>Mindestanforderungen</w:t>
       </w:r>
@@ -2757,10 +2475,45 @@
         <w:t>OXID eShop</w:t>
       </w:r>
       <w:r>
-        <w:t>-Edition (PE bzw. EE) in</w:t>
-      </w:r>
-      <w:r>
-        <w:t xml:space="preserve"> Version 4.2.0 oder höher (mit dazu passender Revisionsnummer)</w:t>
+        <w:t>-Edition Professional Edition in</w:t>
+      </w:r>
+      <w:r>
+        <w:t xml:space="preserve"> Version 4.</w:t>
+      </w:r>
+      <w:r>
+        <w:t>7</w:t>
+      </w:r>
+      <w:r>
+        <w:t>.0 oder höher (mit dazu passender Revisionsnummer)</w:t>
+      </w:r>
+      <w:r>
+        <w:br/>
+        <w:t>oder</w:t>
+      </w:r>
+      <w:r>
+        <w:br/>
+        <w:t xml:space="preserve">passende </w:t>
+      </w:r>
+      <w:r>
+        <w:t>OXID eShop</w:t>
+      </w:r>
+      <w:r>
+        <w:t>-Edition Enterprise Edition in</w:t>
+      </w:r>
+      <w:r>
+        <w:t xml:space="preserve"> Version </w:t>
+      </w:r>
+      <w:r>
+        <w:t>5</w:t>
+      </w:r>
+      <w:r>
+        <w:t>.</w:t>
+      </w:r>
+      <w:r>
+        <w:t>0</w:t>
+      </w:r>
+      <w:r>
+        <w:t>.0 oder höher (mit dazu passender Revisionsnummer)</w:t>
       </w:r>
     </w:p>
     <w:p>
@@ -2780,21 +2533,18 @@
         <w:br/>
       </w:r>
       <w:r>
-        <w:t>Modulkonfiguration ab Version 2.</w:t>
+        <w:t xml:space="preserve">Modulkonfiguration ab Version </w:t>
+      </w:r>
+      <w:r>
+        <w:t>3.5.0</w:t>
+      </w:r>
+      <w:r>
+        <w:t>.</w:t>
       </w:r>
       <w:r>
         <w:t>1</w:t>
       </w:r>
       <w:r>
-        <w:t>4</w:t>
-      </w:r>
-      <w:r>
-        <w:t>.</w:t>
-      </w:r>
-      <w:r>
-        <w:t>0</w:t>
-      </w:r>
-      <w:r>
         <w:t xml:space="preserve"> (kostenfrei bei D³ erhältlich)</w:t>
       </w:r>
     </w:p>
@@ -2830,7 +2580,7 @@
       <w:pPr>
         <w:pStyle w:val="berschrift1"/>
       </w:pPr>
-      <w:bookmarkStart w:id="3" w:name="_Toc327538200"/>
+      <w:bookmarkStart w:id="3" w:name="_Toc354045691"/>
       <w:r>
         <w:t>Beiliegende Bibliotheken</w:t>
       </w:r>
@@ -2865,6 +2615,11 @@
     </w:p>
     <w:p>
       <w:r>
+        <w:t>„This product includes GeoLite data created by MaxMind, available from http://www.maxmind.com“.</w:t>
+      </w:r>
+    </w:p>
+    <w:p>
+      <w:r>
         <w:t xml:space="preserve">Dieses Modul verwendet als Datenbasis die GeoIP-Daten der Firma MaxMind. In der Standard-Installation wird die im Dateinamen der SQL-Datei genannte Version installiert. Nach dem aktuellen Stand gibt MaxMind eine Genauigkeit von 99,5 % für die Lite-Version vor. MaxMind bietet gegen Entgelt auch eine genauere Version an, die zum Beispiel die Unterscheidung der AOL-User verstehen soll. Bei Bedarf können Sie die Datenbank mit der aktuellen Fassung beider Versionen updaten. Solang sich an der Struktur der Daten nichts ändert, können diese mit diesem Shopmodul verwendet werden. </w:t>
       </w:r>
     </w:p>
@@ -2876,6 +2631,7 @@
         <w:r>
           <w:rPr>
             <w:rStyle w:val="Hyperlink"/>
+            <w:color w:val="0B5294" w:themeColor="accent1" w:themeShade="BF"/>
           </w:rPr>
           <w:t>http://www.maxmind.com/</w:t>
         </w:r>
@@ -2885,7 +2641,7 @@
       <w:pPr>
         <w:pStyle w:val="berschrift1"/>
       </w:pPr>
-      <w:bookmarkStart w:id="4" w:name="_Toc327538201"/>
+      <w:bookmarkStart w:id="4" w:name="_Toc354045692"/>
       <w:r>
         <w:t>Vorbereitung</w:t>
       </w:r>
@@ -2967,6 +2723,147 @@
       </w:hyperlink>
       <w:r>
         <w:t>.</w:t>
+      </w:r>
+    </w:p>
+    <w:p>
+      <w:r>
+        <w:t xml:space="preserve">Klicken Sie auf den Reiter </w:t>
+      </w:r>
+      <w:r>
+        <w:rPr>
+          <w:rFonts w:ascii="Courier New" w:hAnsi="Courier New" w:cs="Courier New"/>
+        </w:rPr>
+        <w:t>[</w:t>
+      </w:r>
+      <w:r>
+        <w:rPr>
+          <w:rFonts w:ascii="Courier New" w:hAnsi="Courier New" w:cs="Courier New"/>
+          <w:b/>
+        </w:rPr>
+        <w:t>Download</w:t>
+      </w:r>
+      <w:r>
+        <w:rPr>
+          <w:rFonts w:ascii="Courier New" w:hAnsi="Courier New" w:cs="Courier New"/>
+        </w:rPr>
+        <w:t>]</w:t>
+      </w:r>
+      <w:r>
+        <w:t xml:space="preserve"> und dort auf den Link </w:t>
+      </w:r>
+      <w:r>
+        <w:rPr>
+          <w:rFonts w:ascii="Courier New" w:hAnsi="Courier New" w:cs="Courier New"/>
+        </w:rPr>
+        <w:t>[</w:t>
+      </w:r>
+      <w:r>
+        <w:rPr>
+          <w:rFonts w:ascii="Courier New" w:hAnsi="Courier New" w:cs="Courier New"/>
+          <w:b/>
+        </w:rPr>
+        <w:t>Download Erstinstallation Modul-Connector</w:t>
+      </w:r>
+      <w:r>
+        <w:rPr>
+          <w:rFonts w:ascii="Courier New" w:hAnsi="Courier New" w:cs="Courier New"/>
+        </w:rPr>
+        <w:t>]</w:t>
+      </w:r>
+      <w:r>
+        <w:t>.</w:t>
+      </w:r>
+    </w:p>
+    <w:p>
+      <w:pPr>
+        <w:pStyle w:val="berschrift1"/>
+      </w:pPr>
+      <w:bookmarkStart w:id="5" w:name="_Toc345658592"/>
+      <w:bookmarkStart w:id="6" w:name="_Toc348603788"/>
+      <w:bookmarkStart w:id="7" w:name="_Toc351118191"/>
+      <w:bookmarkStart w:id="8" w:name="_Toc354045693"/>
+      <w:r>
+        <w:t>Anforderungsprüfung</w:t>
+      </w:r>
+      <w:bookmarkEnd w:id="5"/>
+      <w:bookmarkEnd w:id="6"/>
+      <w:bookmarkEnd w:id="7"/>
+      <w:bookmarkEnd w:id="8"/>
+    </w:p>
+    <w:p>
+      <w:r>
+        <w:t xml:space="preserve">Im Ordner </w:t>
+      </w:r>
+      <w:r>
+        <w:rPr>
+          <w:rFonts w:ascii="Courier New" w:hAnsi="Courier New" w:cs="Courier New"/>
+          <w:i/>
+        </w:rPr>
+        <w:t>„</w:t>
+      </w:r>
+      <w:r>
+        <w:rPr>
+          <w:rFonts w:ascii="Courier New" w:hAnsi="Courier New" w:cs="Courier New"/>
+          <w:i/>
+        </w:rPr>
+        <w:t>setup+doku</w:t>
+      </w:r>
+      <w:r>
+        <w:rPr>
+          <w:rFonts w:ascii="Courier New" w:hAnsi="Courier New" w:cs="Courier New"/>
+          <w:i/>
+        </w:rPr>
+        <w:t>“</w:t>
+      </w:r>
+      <w:r>
+        <w:t xml:space="preserve"> finden Sie die Datei </w:t>
+      </w:r>
+      <w:r>
+        <w:rPr>
+          <w:rFonts w:ascii="Courier New" w:hAnsi="Courier New" w:cs="Courier New"/>
+          <w:i/>
+        </w:rPr>
+        <w:t>„d3precheck.php“</w:t>
+      </w:r>
+      <w:r>
+        <w:t>. Mit diesem Script können Sie die Mindestanforderungen auf Ihrem Server direkt prüfen. Kopieren Sie diese Datei in das Root-Verzeichnis Ihres installierten OXID-Shops. Rufen Sie diese nun über Ihren Browser auf:</w:t>
+      </w:r>
+    </w:p>
+    <w:p>
+      <w:pPr>
+        <w:jc w:val="center"/>
+        <w:rPr>
+          <w:color w:val="90C5F6" w:themeColor="accent1" w:themeTint="66"/>
+        </w:rPr>
+      </w:pPr>
+      <w:r>
+        <w:rPr>
+          <w:color w:val="90C5F6" w:themeColor="accent1" w:themeTint="66"/>
+        </w:rPr>
+        <w:t>http://www.</w:t>
+      </w:r>
+      <w:r>
+        <w:rPr>
+          <w:color w:val="90C5F6" w:themeColor="accent1" w:themeTint="66"/>
+        </w:rPr>
+        <w:t>ihre</w:t>
+      </w:r>
+      <w:r>
+        <w:rPr>
+          <w:color w:val="90C5F6" w:themeColor="accent1" w:themeTint="66"/>
+        </w:rPr>
+        <w:t>adresse.de/</w:t>
+      </w:r>
+      <w:r>
+        <w:rPr>
+          <w:color w:val="0F6FC6" w:themeColor="accent1"/>
+        </w:rPr>
+        <w:t>d3precheck.php</w:t>
+      </w:r>
+    </w:p>
+    <w:p>
+      <w:r>
+        <w:t xml:space="preserve">Ihnen werden nun Details und Ergebnisse zur Anforderungsprüfung angezeigt. </w:t>
       </w:r>
     </w:p>
     <w:p>
@@ -2981,51 +2878,7 @@
         </w:rPr>
       </w:pPr>
       <w:r>
-        <w:t xml:space="preserve">Klicken Sie auf den Reiter </w:t>
-      </w:r>
-      <w:r>
-        <w:rPr>
-          <w:rFonts w:ascii="Courier New" w:hAnsi="Courier New" w:cs="Courier New"/>
-        </w:rPr>
-        <w:t>[</w:t>
-      </w:r>
-      <w:r>
-        <w:rPr>
-          <w:rFonts w:ascii="Courier New" w:hAnsi="Courier New" w:cs="Courier New"/>
-          <w:b/>
-        </w:rPr>
-        <w:t>Download</w:t>
-      </w:r>
-      <w:r>
-        <w:rPr>
-          <w:rFonts w:ascii="Courier New" w:hAnsi="Courier New" w:cs="Courier New"/>
-        </w:rPr>
-        <w:t>]</w:t>
-      </w:r>
-      <w:r>
-        <w:t xml:space="preserve"> und dort auf den Link </w:t>
-      </w:r>
-      <w:r>
-        <w:rPr>
-          <w:rFonts w:ascii="Courier New" w:hAnsi="Courier New" w:cs="Courier New"/>
-        </w:rPr>
-        <w:t>[</w:t>
-      </w:r>
-      <w:r>
-        <w:rPr>
-          <w:rFonts w:ascii="Courier New" w:hAnsi="Courier New" w:cs="Courier New"/>
-          <w:b/>
-        </w:rPr>
-        <w:t>Download Erstinstallation Modul-Connector</w:t>
-      </w:r>
-      <w:r>
-        <w:rPr>
-          <w:rFonts w:ascii="Courier New" w:hAnsi="Courier New" w:cs="Courier New"/>
-        </w:rPr>
-        <w:t>]</w:t>
-      </w:r>
-      <w:r>
-        <w:t>.</w:t>
+        <w:t>Löschen Sie dieses Script bitte unbedingt nach der Prüfung wieder von Ihrem Server.</w:t>
       </w:r>
       <w:r>
         <w:br w:type="page"/>
@@ -3035,11 +2888,11 @@
       <w:pPr>
         <w:pStyle w:val="berschrift1"/>
       </w:pPr>
-      <w:bookmarkStart w:id="5" w:name="_Toc327538202"/>
+      <w:bookmarkStart w:id="9" w:name="_Toc354045694"/>
       <w:r>
         <w:t>Neuinstallation</w:t>
       </w:r>
-      <w:bookmarkEnd w:id="5"/>
+      <w:bookmarkEnd w:id="9"/>
     </w:p>
     <w:p>
       <w:pPr>
@@ -3049,12 +2902,12 @@
           <w:numId w:val="11"/>
         </w:numPr>
       </w:pPr>
-      <w:bookmarkStart w:id="6" w:name="_Toc281260457"/>
-      <w:bookmarkStart w:id="7" w:name="_Toc327538203"/>
+      <w:bookmarkStart w:id="10" w:name="_Toc354045695"/>
+      <w:bookmarkStart w:id="11" w:name="_Toc281260457"/>
       <w:r>
         <w:t>Dateien kopieren</w:t>
       </w:r>
-      <w:bookmarkEnd w:id="7"/>
+      <w:bookmarkEnd w:id="10"/>
     </w:p>
     <w:p>
       <w:pPr>
@@ -3168,11 +3021,11 @@
           <w:numId w:val="11"/>
         </w:numPr>
       </w:pPr>
-      <w:bookmarkStart w:id="8" w:name="_Toc327538204"/>
-      <w:r>
-        <w:t>Dateien anpassen</w:t>
-      </w:r>
-      <w:bookmarkEnd w:id="8"/>
+      <w:bookmarkStart w:id="12" w:name="_Toc354045696"/>
+      <w:r>
+        <w:t>Verwendung eigener Themes</w:t>
+      </w:r>
+      <w:bookmarkEnd w:id="12"/>
     </w:p>
     <w:p>
       <w:pPr>
@@ -3181,7 +3034,13 @@
         <w:contextualSpacing w:val="0"/>
       </w:pPr>
       <w:r>
-        <w:t xml:space="preserve">Im Verzeichnis </w:t>
+        <w:t xml:space="preserve">Verwenden Sie in Ihrem Shop ein </w:t>
+      </w:r>
+      <w:r>
+        <w:t>angepasstes</w:t>
+      </w:r>
+      <w:r>
+        <w:t xml:space="preserve"> Verzeichnis für Ihre Templates (neues Theme oder CustomTheme), kopieren Sie die Templates  und / oder die CSS-Dateien in die neuen Ordner. Dies betrifft die Dateien aus dem </w:t>
       </w:r>
       <w:r>
         <w:t>„</w:t>
@@ -3191,19 +3050,29 @@
           <w:rFonts w:ascii="Courier New" w:hAnsi="Courier New" w:cs="Courier New"/>
           <w:i/>
         </w:rPr>
+        <w:t>copy_this</w:t>
+      </w:r>
+      <w:r>
+        <w:t>“</w:t>
+      </w:r>
+      <w:r>
+        <w:t xml:space="preserve">- und dem </w:t>
+      </w:r>
+      <w:r>
+        <w:t>„</w:t>
+      </w:r>
+      <w:r>
+        <w:rPr>
+          <w:rFonts w:ascii="Courier New" w:hAnsi="Courier New" w:cs="Courier New"/>
+          <w:i/>
+        </w:rPr>
         <w:t>changed_full</w:t>
       </w:r>
       <w:r>
         <w:t>“</w:t>
       </w:r>
       <w:r>
-        <w:t xml:space="preserve"> finden Sie, nach Shopversionen getrennt, die Standard-Templates, die für das Modul geändert werden müssen. Die entsprechenden Absätze sind markiert. Übernehmen Sie diese bitte in Ihre Shoptemplates. Wenn Sie in Ihrem Shop die unveränderten Standardtemplates des Original Oxid-Shops</w:t>
-      </w:r>
-      <w:r>
-        <w:t xml:space="preserve"> </w:t>
-      </w:r>
-      <w:r>
-        <w:t>verwenden, können Sie diese Modul-Templates so übernehmen.</w:t>
+        <w:t>-Ordner.</w:t>
       </w:r>
     </w:p>
     <w:p>
@@ -3214,58 +3083,131 @@
           <w:numId w:val="11"/>
         </w:numPr>
       </w:pPr>
-      <w:bookmarkStart w:id="9" w:name="_Toc327538205"/>
-      <w:r>
-        <w:t>Verwendung eigener Themes</w:t>
-      </w:r>
-      <w:bookmarkEnd w:id="9"/>
+      <w:bookmarkStart w:id="13" w:name="_Toc354045697"/>
+      <w:r>
+        <w:t>Modul</w:t>
+      </w:r>
+      <w:r>
+        <w:t xml:space="preserve"> im Shop aktivieren</w:t>
+      </w:r>
+      <w:bookmarkEnd w:id="13"/>
     </w:p>
     <w:p>
       <w:pPr>
         <w:pStyle w:val="Listenabsatz"/>
-        <w:ind w:left="709"/>
-        <w:contextualSpacing w:val="0"/>
-      </w:pPr>
-      <w:r>
-        <w:t xml:space="preserve">Verwenden Sie in Ihrem Shop ein </w:t>
-      </w:r>
-      <w:r>
-        <w:t>angepasstes</w:t>
-      </w:r>
-      <w:r>
-        <w:t xml:space="preserve"> Verzeichnis für Ihre Templates (neues Theme oder CustomTheme), kopieren Sie die Templates  und / oder die CSS-Dateien in die neuen Ordner. Dies betrifft die Dateien aus dem </w:t>
-      </w:r>
-      <w:r>
-        <w:t>„</w:t>
-      </w:r>
-      <w:r>
-        <w:rPr>
-          <w:rFonts w:ascii="Courier New" w:hAnsi="Courier New" w:cs="Courier New"/>
-          <w:i/>
-        </w:rPr>
-        <w:t>copy_this</w:t>
-      </w:r>
-      <w:r>
-        <w:t>“</w:t>
-      </w:r>
-      <w:r>
-        <w:t xml:space="preserve">- und dem </w:t>
-      </w:r>
-      <w:r>
-        <w:t>„</w:t>
-      </w:r>
-      <w:r>
-        <w:rPr>
-          <w:rFonts w:ascii="Courier New" w:hAnsi="Courier New" w:cs="Courier New"/>
-          <w:i/>
-        </w:rPr>
-        <w:t>changed_full</w:t>
-      </w:r>
-      <w:r>
-        <w:t>“</w:t>
-      </w:r>
-      <w:r>
-        <w:t>-Ordner.</w:t>
+        <w:ind w:left="786"/>
+      </w:pPr>
+      <w:r>
+        <w:t xml:space="preserve">Aktivieren Sie das Modul über den Shopadmin </w:t>
+      </w:r>
+      <w:r>
+        <w:rPr>
+          <w:rFonts w:ascii="Courier New" w:hAnsi="Courier New" w:cs="Courier New"/>
+        </w:rPr>
+        <w:t>[</w:t>
+      </w:r>
+      <w:r>
+        <w:rPr>
+          <w:rFonts w:ascii="Courier New" w:hAnsi="Courier New" w:cs="Courier New"/>
+          <w:b/>
+        </w:rPr>
+        <w:t>Admin</w:t>
+      </w:r>
+      <w:r>
+        <w:rPr>
+          <w:rFonts w:ascii="Courier New" w:hAnsi="Courier New" w:cs="Courier New"/>
+        </w:rPr>
+        <w:t xml:space="preserve">] </w:t>
+      </w:r>
+      <w:r>
+        <w:rPr>
+          <w:rFonts w:ascii="Courier New" w:hAnsi="Courier New" w:cs="Courier New"/>
+        </w:rPr>
+        <w:sym w:font="Wingdings" w:char="F0E0"/>
+      </w:r>
+      <w:r>
+        <w:rPr>
+          <w:rFonts w:ascii="Courier New" w:hAnsi="Courier New" w:cs="Courier New"/>
+        </w:rPr>
+        <w:t xml:space="preserve"> [</w:t>
+      </w:r>
+      <w:r>
+        <w:rPr>
+          <w:rFonts w:ascii="Courier New" w:hAnsi="Courier New" w:cs="Courier New"/>
+          <w:b/>
+        </w:rPr>
+        <w:t>Erweiterungen</w:t>
+      </w:r>
+      <w:r>
+        <w:rPr>
+          <w:rFonts w:ascii="Courier New" w:hAnsi="Courier New" w:cs="Courier New"/>
+        </w:rPr>
+        <w:t xml:space="preserve">] </w:t>
+      </w:r>
+      <w:r>
+        <w:rPr>
+          <w:rFonts w:ascii="Courier New" w:hAnsi="Courier New" w:cs="Courier New"/>
+        </w:rPr>
+        <w:sym w:font="Wingdings" w:char="F0E0"/>
+      </w:r>
+      <w:r>
+        <w:rPr>
+          <w:rFonts w:ascii="Courier New" w:hAnsi="Courier New" w:cs="Courier New"/>
+        </w:rPr>
+        <w:t>[</w:t>
+      </w:r>
+      <w:r>
+        <w:rPr>
+          <w:rFonts w:ascii="Courier New" w:hAnsi="Courier New" w:cs="Courier New"/>
+          <w:b/>
+        </w:rPr>
+        <w:t>Module</w:t>
+      </w:r>
+      <w:r>
+        <w:rPr>
+          <w:rFonts w:ascii="Courier New" w:hAnsi="Courier New" w:cs="Courier New"/>
+        </w:rPr>
+        <w:t>]</w:t>
+      </w:r>
+      <w:r>
+        <w:t>. Klicken Sie nach Auswahl von „</w:t>
+      </w:r>
+      <w:r>
+        <w:rPr>
+          <w:rFonts w:ascii="Courier New" w:hAnsi="Courier New" w:cs="Courier New"/>
+        </w:rPr>
+        <w:t xml:space="preserve">D³ </w:t>
+      </w:r>
+      <w:r>
+        <w:rPr>
+          <w:rFonts w:ascii="Courier New" w:hAnsi="Courier New" w:cs="Courier New"/>
+        </w:rPr>
+        <w:t>GeoIP Vorauswahl</w:t>
+      </w:r>
+      <w:r>
+        <w:t xml:space="preserve">“ auf den Button </w:t>
+      </w:r>
+      <w:r>
+        <w:rPr>
+          <w:rFonts w:ascii="Courier New" w:hAnsi="Courier New" w:cs="Courier New"/>
+        </w:rPr>
+        <w:t>[</w:t>
+      </w:r>
+      <w:r>
+        <w:rPr>
+          <w:rFonts w:ascii="Courier New" w:hAnsi="Courier New" w:cs="Courier New"/>
+          <w:b/>
+        </w:rPr>
+        <w:t>Aktivieren</w:t>
+      </w:r>
+      <w:r>
+        <w:rPr>
+          <w:rFonts w:ascii="Courier New" w:hAnsi="Courier New" w:cs="Courier New"/>
+        </w:rPr>
+        <w:t>]</w:t>
+      </w:r>
+      <w:r>
+        <w:t>.</w:t>
       </w:r>
     </w:p>
     <w:p>
@@ -3276,40 +3218,35 @@
           <w:numId w:val="11"/>
         </w:numPr>
       </w:pPr>
-      <w:bookmarkStart w:id="10" w:name="_Toc327538206"/>
-      <w:r>
-        <w:t>Moduleinträge setzen</w:t>
-      </w:r>
-      <w:bookmarkEnd w:id="10"/>
-    </w:p>
-    <w:p>
-      <w:pPr>
-        <w:pStyle w:val="berschrift3"/>
-        <w:ind w:firstLine="708"/>
-      </w:pPr>
-      <w:bookmarkStart w:id="11" w:name="_Toc326328686"/>
-      <w:bookmarkStart w:id="12" w:name="_Toc327538207"/>
-      <w:r>
-        <w:t>bis Shopversion 4.5.X:</w:t>
-      </w:r>
-      <w:bookmarkEnd w:id="11"/>
-      <w:bookmarkEnd w:id="12"/>
+      <w:bookmarkStart w:id="14" w:name="_Toc351118197"/>
+      <w:bookmarkStart w:id="15" w:name="_Toc354045698"/>
+      <w:r>
+        <w:t>Shopanpassungen installieren</w:t>
+      </w:r>
+      <w:bookmarkEnd w:id="14"/>
+      <w:bookmarkEnd w:id="15"/>
     </w:p>
     <w:p>
       <w:pPr>
         <w:pStyle w:val="Listenabsatz"/>
-        <w:spacing w:line="240" w:lineRule="exact"/>
-        <w:ind w:left="709"/>
+        <w:ind w:left="786"/>
         <w:contextualSpacing w:val="0"/>
       </w:pPr>
       <w:r>
-        <w:t xml:space="preserve">Aktivieren Sie das </w:t>
-      </w:r>
-      <w:r>
-        <w:t xml:space="preserve">Modul über </w:t>
-      </w:r>
-      <w:r>
-        <w:t xml:space="preserve">den Shopadmin </w:t>
+        <w:t>Direkt nach der Modulaktivierung startet der Assistent, der Sie durch die Shopanpassung führt. Darin können Sie verschiedene Optionen der Installation wählen.</w:t>
+      </w:r>
+    </w:p>
+    <w:p>
+      <w:pPr>
+        <w:pStyle w:val="Listenabsatz"/>
+        <w:ind w:left="786"/>
+        <w:contextualSpacing w:val="0"/>
+        <w:rPr>
+          <w:rFonts w:cs="Courier New"/>
+        </w:rPr>
+      </w:pPr>
+      <w:r>
+        <w:t xml:space="preserve">Den Installationsassistenten finden Sie auch unter den Menüpunkten </w:t>
       </w:r>
       <w:r>
         <w:rPr>
@@ -3328,424 +3265,163 @@
         <w:rPr>
           <w:rFonts w:ascii="Courier New" w:hAnsi="Courier New" w:cs="Courier New"/>
         </w:rPr>
+        <w:t xml:space="preserve">] </w:t>
+      </w:r>
+      <w:r>
+        <w:rPr>
+          <w:rFonts w:ascii="Courier New" w:hAnsi="Courier New" w:cs="Courier New"/>
+        </w:rPr>
+        <w:sym w:font="Wingdings" w:char="F0E0"/>
+      </w:r>
+      <w:r>
+        <w:rPr>
+          <w:rFonts w:ascii="Courier New" w:hAnsi="Courier New" w:cs="Courier New"/>
+        </w:rPr>
+        <w:t xml:space="preserve"> </w:t>
+      </w:r>
+      <w:r>
+        <w:rPr>
+          <w:rFonts w:ascii="Courier New" w:hAnsi="Courier New" w:cs="Courier New"/>
+        </w:rPr>
+        <w:t>[</w:t>
+      </w:r>
+      <w:r>
+        <w:rPr>
+          <w:rFonts w:ascii="Courier New" w:hAnsi="Courier New" w:cs="Courier New"/>
+          <w:b/>
+        </w:rPr>
+        <w:t>D3 Module</w:t>
+      </w:r>
+      <w:r>
+        <w:rPr>
+          <w:rFonts w:ascii="Courier New" w:hAnsi="Courier New" w:cs="Courier New"/>
+        </w:rPr>
+        <w:t xml:space="preserve">] </w:t>
+      </w:r>
+      <w:r>
+        <w:rPr>
+          <w:rFonts w:ascii="Courier New" w:hAnsi="Courier New" w:cs="Courier New"/>
+        </w:rPr>
+        <w:sym w:font="Wingdings" w:char="F0E0"/>
+      </w:r>
+      <w:r>
+        <w:rPr>
+          <w:rFonts w:ascii="Courier New" w:hAnsi="Courier New" w:cs="Courier New"/>
+        </w:rPr>
+        <w:t xml:space="preserve"> </w:t>
+      </w:r>
+      <w:r>
+        <w:rPr>
+          <w:rFonts w:ascii="Courier New" w:hAnsi="Courier New" w:cs="Courier New"/>
+        </w:rPr>
+        <w:t>[</w:t>
+      </w:r>
+      <w:r>
+        <w:rPr>
+          <w:rFonts w:ascii="Courier New" w:hAnsi="Courier New" w:cs="Courier New"/>
+          <w:b/>
+        </w:rPr>
+        <w:t>Modul-Connector</w:t>
+      </w:r>
+      <w:r>
+        <w:rPr>
+          <w:rFonts w:ascii="Courier New" w:hAnsi="Courier New" w:cs="Courier New"/>
+        </w:rPr>
+        <w:t xml:space="preserve">] </w:t>
+      </w:r>
+      <w:r>
+        <w:rPr>
+          <w:rFonts w:ascii="Courier New" w:hAnsi="Courier New" w:cs="Courier New"/>
+        </w:rPr>
+        <w:sym w:font="Wingdings" w:char="F0E0"/>
+      </w:r>
+      <w:r>
+        <w:rPr>
+          <w:rFonts w:ascii="Courier New" w:hAnsi="Courier New" w:cs="Courier New"/>
+        </w:rPr>
+        <w:t xml:space="preserve"> [</w:t>
+      </w:r>
+      <w:r>
+        <w:rPr>
+          <w:rFonts w:ascii="Courier New" w:hAnsi="Courier New" w:cs="Courier New"/>
+          <w:b/>
+        </w:rPr>
+        <w:t>Modulverwaltung</w:t>
+      </w:r>
+      <w:r>
+        <w:rPr>
+          <w:rFonts w:ascii="Courier New" w:hAnsi="Courier New" w:cs="Courier New"/>
+        </w:rPr>
+        <w:t xml:space="preserve">] </w:t>
+      </w:r>
+      <w:r>
+        <w:rPr>
+          <w:rFonts w:ascii="Courier New" w:hAnsi="Courier New" w:cs="Courier New"/>
+        </w:rPr>
+        <w:sym w:font="Wingdings" w:char="F0E0"/>
+      </w:r>
+      <w:r>
+        <w:rPr>
+          <w:rFonts w:ascii="Courier New" w:hAnsi="Courier New" w:cs="Courier New"/>
+        </w:rPr>
+        <w:t xml:space="preserve"> [</w:t>
+      </w:r>
+      <w:r>
+        <w:rPr>
+          <w:rFonts w:ascii="Courier New" w:hAnsi="Courier New" w:cs="Courier New"/>
+          <w:b/>
+        </w:rPr>
+        <w:t>Modulinstallation</w:t>
+      </w:r>
+      <w:r>
+        <w:rPr>
+          <w:rFonts w:ascii="Courier New" w:hAnsi="Courier New" w:cs="Courier New"/>
+        </w:rPr>
         <w:t>]</w:t>
       </w:r>
       <w:r>
         <w:rPr>
-          <w:rFonts w:ascii="Courier New" w:hAnsi="Courier New" w:cs="Courier New"/>
+          <w:rFonts w:cs="Courier New"/>
+        </w:rPr>
+        <w:t>.</w:t>
+      </w:r>
+    </w:p>
+    <w:p>
+      <w:pPr>
+        <w:pStyle w:val="Listenabsatz"/>
+        <w:ind w:left="786"/>
+        <w:contextualSpacing w:val="0"/>
+        <w:rPr>
+          <w:rFonts w:cs="Courier New"/>
+        </w:rPr>
+      </w:pPr>
+      <w:r>
+        <w:rPr>
+          <w:rFonts w:cs="Courier New"/>
+        </w:rPr>
+        <w:t>Bei tiefgreifenden Änderungen an Ihrem Shop (z.B. Hinzufügen weiterer Sprachen oder Mandanten) rufen Sie den Installationsassistenten bitte erneut auf, um dann eventuell notwendige Nacharbeiten für das Modul ausführen zu lassen.</w:t>
+      </w:r>
+    </w:p>
+    <w:p>
+      <w:pPr>
+        <w:pStyle w:val="Listenabsatz"/>
+        <w:ind w:left="786"/>
+        <w:contextualSpacing w:val="0"/>
+      </w:pPr>
+      <w:r>
+        <w:t>Möchten Sie die Änderungen manuell installieren, können Sie sich über diesen Assistenten ebenfalls eine Checkliste erstellen.</w:t>
+      </w:r>
+      <w:r>
+        <w:rPr>
+          <w:b/>
         </w:rPr>
         <w:t xml:space="preserve"> </w:t>
       </w:r>
       <w:r>
         <w:rPr>
-          <w:rFonts w:ascii="Courier New" w:hAnsi="Courier New" w:cs="Courier New"/>
-        </w:rPr>
-        <w:sym w:font="Wingdings" w:char="F0E0"/>
-      </w:r>
-      <w:r>
-        <w:rPr>
-          <w:rFonts w:ascii="Courier New" w:hAnsi="Courier New" w:cs="Courier New"/>
+          <w:b/>
         </w:rPr>
         <w:t xml:space="preserve"> </w:t>
-      </w:r>
-      <w:r>
-        <w:rPr>
-          <w:rFonts w:ascii="Courier New" w:hAnsi="Courier New" w:cs="Courier New"/>
-        </w:rPr>
-        <w:t>[</w:t>
-      </w:r>
-      <w:r>
-        <w:rPr>
-          <w:rFonts w:ascii="Courier New" w:hAnsi="Courier New" w:cs="Courier New"/>
-          <w:b/>
-        </w:rPr>
-        <w:t>D3 Module</w:t>
-      </w:r>
-      <w:r>
-        <w:rPr>
-          <w:rFonts w:ascii="Courier New" w:hAnsi="Courier New" w:cs="Courier New"/>
-        </w:rPr>
-        <w:t>]</w:t>
-      </w:r>
-      <w:r>
-        <w:rPr>
-          <w:rFonts w:ascii="Courier New" w:hAnsi="Courier New" w:cs="Courier New"/>
-        </w:rPr>
-        <w:t xml:space="preserve"> </w:t>
-      </w:r>
-      <w:r>
-        <w:rPr>
-          <w:rFonts w:ascii="Courier New" w:hAnsi="Courier New" w:cs="Courier New"/>
-        </w:rPr>
-        <w:sym w:font="Wingdings" w:char="F0E0"/>
-      </w:r>
-      <w:r>
-        <w:rPr>
-          <w:rFonts w:ascii="Courier New" w:hAnsi="Courier New" w:cs="Courier New"/>
-        </w:rPr>
-        <w:t xml:space="preserve"> </w:t>
-      </w:r>
-      <w:r>
-        <w:rPr>
-          <w:rFonts w:ascii="Courier New" w:hAnsi="Courier New" w:cs="Courier New"/>
-        </w:rPr>
-        <w:t>[</w:t>
-      </w:r>
-      <w:r>
-        <w:rPr>
-          <w:rFonts w:ascii="Courier New" w:hAnsi="Courier New" w:cs="Courier New"/>
-          <w:b/>
-        </w:rPr>
-        <w:t>Modul-Connector</w:t>
-      </w:r>
-      <w:r>
-        <w:rPr>
-          <w:rFonts w:ascii="Courier New" w:hAnsi="Courier New" w:cs="Courier New"/>
-        </w:rPr>
-        <w:t>]</w:t>
-      </w:r>
-      <w:r>
-        <w:rPr>
-          <w:rFonts w:ascii="Courier New" w:hAnsi="Courier New" w:cs="Courier New"/>
-        </w:rPr>
-        <w:t xml:space="preserve"> </w:t>
-      </w:r>
-      <w:r>
-        <w:rPr>
-          <w:rFonts w:ascii="Courier New" w:hAnsi="Courier New" w:cs="Courier New"/>
-        </w:rPr>
-        <w:sym w:font="Wingdings" w:char="F0E0"/>
-      </w:r>
-      <w:r>
-        <w:rPr>
-          <w:rFonts w:ascii="Courier New" w:hAnsi="Courier New" w:cs="Courier New"/>
-        </w:rPr>
-        <w:t xml:space="preserve"> </w:t>
-      </w:r>
-      <w:r>
-        <w:rPr>
-          <w:rFonts w:ascii="Courier New" w:hAnsi="Courier New" w:cs="Courier New"/>
-        </w:rPr>
-        <w:t>[</w:t>
-      </w:r>
-      <w:r>
-        <w:rPr>
-          <w:rFonts w:ascii="Courier New" w:hAnsi="Courier New" w:cs="Courier New"/>
-          <w:b/>
-        </w:rPr>
-        <w:t>Systemeinstellungen</w:t>
-      </w:r>
-      <w:r>
-        <w:rPr>
-          <w:rFonts w:ascii="Courier New" w:hAnsi="Courier New" w:cs="Courier New"/>
-        </w:rPr>
-        <w:t>]</w:t>
-      </w:r>
-      <w:r>
-        <w:rPr>
-          <w:rFonts w:ascii="Courier New" w:hAnsi="Courier New" w:cs="Courier New"/>
-        </w:rPr>
-        <w:t xml:space="preserve"> </w:t>
-      </w:r>
-      <w:r>
-        <w:rPr>
-          <w:rFonts w:ascii="Courier New" w:hAnsi="Courier New" w:cs="Courier New"/>
-        </w:rPr>
-        <w:sym w:font="Wingdings" w:char="F0E0"/>
-      </w:r>
-      <w:r>
-        <w:rPr>
-          <w:rFonts w:ascii="Courier New" w:hAnsi="Courier New" w:cs="Courier New"/>
-        </w:rPr>
-        <w:t xml:space="preserve">  Tab </w:t>
-      </w:r>
-      <w:r>
-        <w:rPr>
-          <w:rFonts w:ascii="Courier New" w:hAnsi="Courier New" w:cs="Courier New"/>
-        </w:rPr>
-        <w:t>[</w:t>
-      </w:r>
-      <w:r>
-        <w:rPr>
-          <w:rFonts w:ascii="Courier New" w:hAnsi="Courier New" w:cs="Courier New"/>
-          <w:b/>
-        </w:rPr>
-        <w:t>Moduleinträge</w:t>
-      </w:r>
-      <w:r>
-        <w:rPr>
-          <w:rFonts w:ascii="Courier New" w:hAnsi="Courier New" w:cs="Courier New"/>
-        </w:rPr>
-        <w:t>]</w:t>
-      </w:r>
-      <w:r>
-        <w:rPr>
-          <w:rFonts w:ascii="Courier New" w:hAnsi="Courier New" w:cs="Courier New"/>
-        </w:rPr>
-        <w:t xml:space="preserve"> </w:t>
-      </w:r>
-      <w:r>
-        <w:rPr>
-          <w:rFonts w:ascii="Courier New" w:hAnsi="Courier New" w:cs="Courier New"/>
-        </w:rPr>
-        <w:sym w:font="Wingdings" w:char="F0E0"/>
-      </w:r>
-      <w:r>
-        <w:rPr>
-          <w:rFonts w:ascii="Courier New" w:hAnsi="Courier New" w:cs="Courier New"/>
-        </w:rPr>
-        <w:t xml:space="preserve"> Textfeld </w:t>
-      </w:r>
-      <w:r>
-        <w:rPr>
-          <w:rFonts w:ascii="Courier New" w:hAnsi="Courier New" w:cs="Courier New"/>
-        </w:rPr>
-        <w:t>[</w:t>
-      </w:r>
-      <w:r>
-        <w:rPr>
-          <w:rFonts w:ascii="Courier New" w:hAnsi="Courier New" w:cs="Courier New"/>
-          <w:b/>
-        </w:rPr>
-        <w:t>Neueinträge</w:t>
-      </w:r>
-      <w:r>
-        <w:rPr>
-          <w:rFonts w:ascii="Courier New" w:hAnsi="Courier New" w:cs="Courier New"/>
-        </w:rPr>
-        <w:t>]</w:t>
-      </w:r>
-      <w:r>
-        <w:t xml:space="preserve">. </w:t>
-      </w:r>
-      <w:r>
-        <w:t>Tragen Sie hier Folgendes ein:</w:t>
-      </w:r>
-    </w:p>
-    <w:p>
-      <w:pPr>
-        <w:pStyle w:val="Listenabsatz"/>
-        <w:keepLines/>
-        <w:spacing w:after="0" w:line="240" w:lineRule="auto"/>
-        <w:ind w:left="851"/>
-        <w:rPr>
-          <w:rFonts w:ascii="Courier New" w:hAnsi="Courier New" w:cs="Courier New"/>
-        </w:rPr>
-      </w:pPr>
-      <w:r>
-        <w:rPr>
-          <w:rFonts w:ascii="Courier New" w:hAnsi="Courier New" w:cs="Courier New"/>
-        </w:rPr>
-        <w:t>oxcmp_cur =&gt; d3_geoip/views/d3_oxcmp_cur_geoip</w:t>
-      </w:r>
-    </w:p>
-    <w:p>
-      <w:pPr>
-        <w:pStyle w:val="Listenabsatz"/>
-        <w:keepLines/>
-        <w:spacing w:after="0" w:line="240" w:lineRule="auto"/>
-        <w:ind w:left="851"/>
-        <w:contextualSpacing w:val="0"/>
-        <w:rPr>
-          <w:rFonts w:ascii="Courier New" w:hAnsi="Courier New" w:cs="Courier New"/>
-        </w:rPr>
-      </w:pPr>
-      <w:r>
-        <w:rPr>
-          <w:rFonts w:ascii="Courier New" w:hAnsi="Courier New" w:cs="Courier New"/>
-        </w:rPr>
-        <w:t>oxcmp_lang =&gt; d3_geoip/views/d3_oxcmp_lang_geoip</w:t>
-      </w:r>
-    </w:p>
-    <w:p>
-      <w:pPr>
-        <w:pStyle w:val="Listenabsatz"/>
-        <w:spacing w:before="240"/>
-        <w:ind w:left="709"/>
-        <w:contextualSpacing w:val="0"/>
-      </w:pPr>
-      <w:r>
-        <w:t xml:space="preserve">Über </w:t>
-      </w:r>
-      <w:r>
-        <w:rPr>
-          <w:rFonts w:ascii="Courier New" w:hAnsi="Courier New" w:cs="Courier New"/>
-        </w:rPr>
-        <w:t>[</w:t>
-      </w:r>
-      <w:r>
-        <w:rPr>
-          <w:rFonts w:ascii="Courier New" w:hAnsi="Courier New" w:cs="Courier New"/>
-          <w:b/>
-        </w:rPr>
-        <w:t>Vorschau generieren</w:t>
-      </w:r>
-      <w:r>
-        <w:rPr>
-          <w:rFonts w:ascii="Courier New" w:hAnsi="Courier New" w:cs="Courier New"/>
-        </w:rPr>
-        <w:t>]</w:t>
-      </w:r>
-      <w:r>
-        <w:t xml:space="preserve"> können Sie die Einträge vorab prüfen. Speichern Sie die</w:t>
-      </w:r>
-      <w:r>
-        <w:t xml:space="preserve"> </w:t>
-      </w:r>
-      <w:r>
-        <w:t xml:space="preserve">Änderungen danach mit </w:t>
-      </w:r>
-      <w:r>
-        <w:rPr>
-          <w:rFonts w:ascii="Courier New" w:hAnsi="Courier New" w:cs="Courier New"/>
-        </w:rPr>
-        <w:t>[</w:t>
-      </w:r>
-      <w:r>
-        <w:rPr>
-          <w:rFonts w:ascii="Courier New" w:hAnsi="Courier New" w:cs="Courier New"/>
-          <w:b/>
-        </w:rPr>
-        <w:t>Modulliste speichern</w:t>
-      </w:r>
-      <w:r>
-        <w:rPr>
-          <w:rFonts w:ascii="Courier New" w:hAnsi="Courier New" w:cs="Courier New"/>
-        </w:rPr>
-        <w:t>]</w:t>
-      </w:r>
-      <w:r>
-        <w:t>.</w:t>
-      </w:r>
-    </w:p>
-    <w:p>
-      <w:pPr>
-        <w:pStyle w:val="berschrift3"/>
-        <w:ind w:firstLine="708"/>
-      </w:pPr>
-      <w:bookmarkStart w:id="13" w:name="_Toc326328687"/>
-      <w:bookmarkStart w:id="14" w:name="_Toc327538208"/>
-      <w:r>
-        <w:t>ab Shopversion 4.6.X</w:t>
-      </w:r>
-      <w:bookmarkEnd w:id="13"/>
-      <w:bookmarkEnd w:id="14"/>
-    </w:p>
-    <w:p>
-      <w:pPr>
-        <w:ind w:left="709"/>
-      </w:pPr>
-      <w:r>
-        <w:t xml:space="preserve">Aktivieren Sie das Modul über den Shopadmin </w:t>
-      </w:r>
-      <w:r>
-        <w:rPr>
-          <w:rFonts w:ascii="Courier New" w:hAnsi="Courier New" w:cs="Courier New"/>
-        </w:rPr>
-        <w:t>[</w:t>
-      </w:r>
-      <w:r>
-        <w:rPr>
-          <w:rFonts w:ascii="Courier New" w:hAnsi="Courier New" w:cs="Courier New"/>
-          <w:b/>
-        </w:rPr>
-        <w:t>Admin</w:t>
-      </w:r>
-      <w:r>
-        <w:rPr>
-          <w:rFonts w:ascii="Courier New" w:hAnsi="Courier New" w:cs="Courier New"/>
-        </w:rPr>
-        <w:t xml:space="preserve">] </w:t>
-      </w:r>
-      <w:r>
-        <w:rPr>
-          <w:rFonts w:ascii="Courier New" w:hAnsi="Courier New" w:cs="Courier New"/>
-        </w:rPr>
-        <w:sym w:font="Wingdings" w:char="F0E0"/>
-      </w:r>
-      <w:r>
-        <w:rPr>
-          <w:rFonts w:ascii="Courier New" w:hAnsi="Courier New" w:cs="Courier New"/>
-        </w:rPr>
-        <w:t xml:space="preserve"> [</w:t>
-      </w:r>
-      <w:r>
-        <w:rPr>
-          <w:rFonts w:ascii="Courier New" w:hAnsi="Courier New" w:cs="Courier New"/>
-          <w:b/>
-        </w:rPr>
-        <w:t>Erweiterungen</w:t>
-      </w:r>
-      <w:r>
-        <w:rPr>
-          <w:rFonts w:ascii="Courier New" w:hAnsi="Courier New" w:cs="Courier New"/>
-        </w:rPr>
-        <w:t xml:space="preserve">] </w:t>
-      </w:r>
-      <w:r>
-        <w:rPr>
-          <w:rFonts w:ascii="Courier New" w:hAnsi="Courier New" w:cs="Courier New"/>
-        </w:rPr>
-        <w:sym w:font="Wingdings" w:char="F0E0"/>
-      </w:r>
-      <w:r>
-        <w:rPr>
-          <w:rFonts w:ascii="Courier New" w:hAnsi="Courier New" w:cs="Courier New"/>
-        </w:rPr>
-        <w:t>[</w:t>
-      </w:r>
-      <w:r>
-        <w:rPr>
-          <w:rFonts w:ascii="Courier New" w:hAnsi="Courier New" w:cs="Courier New"/>
-          <w:b/>
-        </w:rPr>
-        <w:t>Module</w:t>
-      </w:r>
-      <w:r>
-        <w:rPr>
-          <w:rFonts w:ascii="Courier New" w:hAnsi="Courier New" w:cs="Courier New"/>
-        </w:rPr>
-        <w:t>]</w:t>
-      </w:r>
-      <w:r>
-        <w:t>. Klicken Sie nach Auswahl von „</w:t>
-      </w:r>
-      <w:r>
-        <w:rPr>
-          <w:rFonts w:ascii="Courier New" w:hAnsi="Courier New" w:cs="Courier New"/>
-        </w:rPr>
-        <w:t xml:space="preserve">D³ </w:t>
-      </w:r>
-      <w:r>
-        <w:rPr>
-          <w:rFonts w:ascii="Courier New" w:hAnsi="Courier New" w:cs="Courier New"/>
-        </w:rPr>
-        <w:t>GeoIP Voreinstellungen</w:t>
-      </w:r>
-      <w:r>
-        <w:t xml:space="preserve">“ auf den Button </w:t>
-      </w:r>
-      <w:r>
-        <w:rPr>
-          <w:rFonts w:ascii="Courier New" w:hAnsi="Courier New" w:cs="Courier New"/>
-        </w:rPr>
-        <w:t>[</w:t>
-      </w:r>
-      <w:r>
-        <w:rPr>
-          <w:rFonts w:ascii="Courier New" w:hAnsi="Courier New" w:cs="Courier New"/>
-          <w:b/>
-        </w:rPr>
-        <w:t>Aktivieren</w:t>
-      </w:r>
-      <w:r>
-        <w:rPr>
-          <w:rFonts w:ascii="Courier New" w:hAnsi="Courier New" w:cs="Courier New"/>
-        </w:rPr>
-        <w:t>]</w:t>
-      </w:r>
-      <w:r>
-        <w:t>.</w:t>
       </w:r>
     </w:p>
     <w:p>
@@ -3756,11 +3432,13 @@
           <w:numId w:val="11"/>
         </w:numPr>
       </w:pPr>
-      <w:bookmarkStart w:id="15" w:name="_Toc327538209"/>
-      <w:r>
-        <w:t>Datenbankänderungen installieren</w:t>
-      </w:r>
-      <w:bookmarkEnd w:id="15"/>
+      <w:bookmarkStart w:id="16" w:name="_Toc351118198"/>
+      <w:bookmarkStart w:id="17" w:name="_Toc354045699"/>
+      <w:r>
+        <w:t>TMP leeren</w:t>
+      </w:r>
+      <w:bookmarkEnd w:id="16"/>
+      <w:bookmarkEnd w:id="17"/>
     </w:p>
     <w:p>
       <w:pPr>
@@ -3769,23 +3447,17 @@
         <w:contextualSpacing w:val="0"/>
       </w:pPr>
       <w:r>
-        <w:t xml:space="preserve">Liegt dem Modul eine Datei </w:t>
-      </w:r>
-      <w:r>
-        <w:t>„</w:t>
+        <w:t>Leeren Sie das Verzeichnis „</w:t>
       </w:r>
       <w:r>
         <w:rPr>
           <w:rFonts w:ascii="Courier New" w:hAnsi="Courier New" w:cs="Courier New"/>
           <w:i/>
         </w:rPr>
-        <w:t>install.sql</w:t>
-      </w:r>
-      <w:r>
-        <w:t>“</w:t>
-      </w:r>
-      <w:r>
-        <w:t xml:space="preserve"> bei, führen Sie diese bitte im Adminbereich unter </w:t>
+        <w:t>tmp</w:t>
+      </w:r>
+      <w:r>
+        <w:t xml:space="preserve">“ über </w:t>
       </w:r>
       <w:r>
         <w:rPr>
@@ -3798,7 +3470,82 @@
           <w:rFonts w:ascii="Courier New" w:hAnsi="Courier New" w:cs="Courier New"/>
           <w:b/>
         </w:rPr>
-        <w:t>Service</w:t>
+        <w:t>Admin</w:t>
+      </w:r>
+      <w:r>
+        <w:rPr>
+          <w:rFonts w:ascii="Courier New" w:hAnsi="Courier New" w:cs="Courier New"/>
+        </w:rPr>
+        <w:t xml:space="preserve">] </w:t>
+      </w:r>
+      <w:r>
+        <w:rPr>
+          <w:rFonts w:ascii="Courier New" w:hAnsi="Courier New" w:cs="Courier New"/>
+        </w:rPr>
+        <w:sym w:font="Wingdings" w:char="F0E0"/>
+      </w:r>
+      <w:r>
+        <w:rPr>
+          <w:rFonts w:ascii="Courier New" w:hAnsi="Courier New" w:cs="Courier New"/>
+        </w:rPr>
+        <w:t xml:space="preserve"> [</w:t>
+      </w:r>
+      <w:r>
+        <w:rPr>
+          <w:rFonts w:ascii="Courier New" w:hAnsi="Courier New" w:cs="Courier New"/>
+          <w:b/>
+        </w:rPr>
+        <w:t>D3 Module</w:t>
+      </w:r>
+      <w:r>
+        <w:rPr>
+          <w:rFonts w:ascii="Courier New" w:hAnsi="Courier New" w:cs="Courier New"/>
+        </w:rPr>
+        <w:t xml:space="preserve">] </w:t>
+      </w:r>
+      <w:r>
+        <w:rPr>
+          <w:rFonts w:ascii="Courier New" w:hAnsi="Courier New" w:cs="Courier New"/>
+        </w:rPr>
+        <w:sym w:font="Wingdings" w:char="F0E0"/>
+      </w:r>
+      <w:r>
+        <w:rPr>
+          <w:rFonts w:ascii="Courier New" w:hAnsi="Courier New" w:cs="Courier New"/>
+        </w:rPr>
+        <w:t xml:space="preserve"> [</w:t>
+      </w:r>
+      <w:r>
+        <w:rPr>
+          <w:rFonts w:ascii="Courier New" w:hAnsi="Courier New" w:cs="Courier New"/>
+          <w:b/>
+        </w:rPr>
+        <w:t>Modul-Connector</w:t>
+      </w:r>
+      <w:r>
+        <w:rPr>
+          <w:rFonts w:ascii="Courier New" w:hAnsi="Courier New" w:cs="Courier New"/>
+        </w:rPr>
+        <w:t xml:space="preserve">] </w:t>
+      </w:r>
+      <w:r>
+        <w:rPr>
+          <w:rFonts w:ascii="Courier New" w:hAnsi="Courier New" w:cs="Courier New"/>
+        </w:rPr>
+        <w:sym w:font="Wingdings" w:char="F0E0"/>
+      </w:r>
+      <w:r>
+        <w:rPr>
+          <w:rFonts w:ascii="Courier New" w:hAnsi="Courier New" w:cs="Courier New"/>
+        </w:rPr>
+        <w:t xml:space="preserve"> [</w:t>
+      </w:r>
+      <w:r>
+        <w:rPr>
+          <w:rFonts w:ascii="Courier New" w:hAnsi="Courier New" w:cs="Courier New"/>
+          <w:b/>
+        </w:rPr>
+        <w:t>TMP leeren</w:t>
       </w:r>
       <w:r>
         <w:rPr>
@@ -3807,156 +3554,67 @@
         <w:t>]</w:t>
       </w:r>
       <w:r>
-        <w:rPr>
-          <w:rFonts w:ascii="Courier New" w:hAnsi="Courier New" w:cs="Courier New"/>
+        <w:t xml:space="preserve">. Markieren Sie </w:t>
+      </w:r>
+      <w:r>
+        <w:rPr>
+          <w:rFonts w:ascii="Courier New" w:hAnsi="Courier New" w:cs="Courier New"/>
+        </w:rPr>
+        <w:t>[</w:t>
+      </w:r>
+      <w:r>
+        <w:rPr>
+          <w:rFonts w:ascii="Courier New" w:hAnsi="Courier New" w:cs="Courier New"/>
+          <w:b/>
+        </w:rPr>
+        <w:t>komplett leeren</w:t>
+      </w:r>
+      <w:r>
+        <w:rPr>
+          <w:rFonts w:ascii="Courier New" w:hAnsi="Courier New" w:cs="Courier New"/>
+        </w:rPr>
+        <w:t>]</w:t>
+      </w:r>
+      <w:r>
+        <w:t xml:space="preserve"> und klicken auf</w:t>
+      </w:r>
+      <w:r>
+        <w:rPr>
+          <w:rFonts w:ascii="Courier New" w:hAnsi="Courier New" w:cs="Courier New"/>
+        </w:rPr>
+        <w:t xml:space="preserve"> [</w:t>
+      </w:r>
+      <w:r>
+        <w:rPr>
+          <w:rFonts w:ascii="Courier New" w:hAnsi="Courier New" w:cs="Courier New"/>
+          <w:b/>
+        </w:rPr>
+        <w:t>TMP leeren</w:t>
+      </w:r>
+      <w:r>
+        <w:rPr>
+          <w:rFonts w:ascii="Courier New" w:hAnsi="Courier New" w:cs="Courier New"/>
+        </w:rPr>
+        <w:t>]</w:t>
+      </w:r>
+      <w:r>
+        <w:rPr>
+          <w:rFonts w:cs="Courier New"/>
+        </w:rPr>
+        <w:t>.</w:t>
+      </w:r>
+      <w:r>
+        <w:rPr>
+          <w:rFonts w:cs="Courier New"/>
         </w:rPr>
         <w:t xml:space="preserve"> </w:t>
       </w:r>
       <w:r>
         <w:rPr>
-          <w:rFonts w:ascii="Courier New" w:hAnsi="Courier New" w:cs="Courier New"/>
-        </w:rPr>
-        <w:sym w:font="Wingdings" w:char="F0E0"/>
-      </w:r>
-      <w:r>
-        <w:rPr>
-          <w:rFonts w:ascii="Courier New" w:hAnsi="Courier New" w:cs="Courier New"/>
-        </w:rPr>
-        <w:t xml:space="preserve"> </w:t>
-      </w:r>
-      <w:r>
-        <w:rPr>
-          <w:rFonts w:ascii="Courier New" w:hAnsi="Courier New" w:cs="Courier New"/>
-        </w:rPr>
-        <w:t>[</w:t>
-      </w:r>
-      <w:r>
-        <w:rPr>
-          <w:rFonts w:ascii="Courier New" w:hAnsi="Courier New" w:cs="Courier New"/>
-          <w:b/>
-        </w:rPr>
-        <w:t>Tools</w:t>
-      </w:r>
-      <w:r>
-        <w:rPr>
-          <w:rFonts w:ascii="Courier New" w:hAnsi="Courier New" w:cs="Courier New"/>
-        </w:rPr>
-        <w:t>]</w:t>
-      </w:r>
-      <w:r>
-        <w:t xml:space="preserve"> aus.</w:t>
-      </w:r>
-    </w:p>
-    <w:p>
-      <w:pPr>
-        <w:pStyle w:val="Listenabsatz"/>
-        <w:ind w:left="709"/>
-        <w:contextualSpacing w:val="0"/>
-      </w:pPr>
-      <w:r>
-        <w:t>Für bestimmte Shopversionen liegen dem Modul speziell benannte SQL-Dateien bei (z.B. „</w:t>
-      </w:r>
-      <w:r>
-        <w:rPr>
-          <w:rFonts w:ascii="Courier New" w:hAnsi="Courier New" w:cs="Courier New"/>
-          <w:i/>
-        </w:rPr>
-        <w:t>install_451-452.sql</w:t>
-      </w:r>
-      <w:r>
-        <w:t>“ für alle Shopversionen von 4.5.1 bis 4.5.2). Führen Sie die für Ihren Shop passende Datei</w:t>
-      </w:r>
-      <w:r>
-        <w:t xml:space="preserve"> (sofern vorhanden)</w:t>
-      </w:r>
-      <w:r>
-        <w:t xml:space="preserve"> zusätzlich wie beschrieben aus.</w:t>
-      </w:r>
-    </w:p>
-    <w:p>
-      <w:pPr>
-        <w:pStyle w:val="Listenabsatz"/>
-        <w:ind w:left="1276" w:hanging="567"/>
-        <w:contextualSpacing w:val="0"/>
-      </w:pPr>
-      <w:r>
-        <w:rPr>
-          <w:b/>
-          <w:noProof/>
-          <w:color w:val="C00000"/>
-          <w:lang w:eastAsia="de-DE"/>
-        </w:rPr>
-        <w:drawing>
-          <wp:inline distT="0" distB="0" distL="0" distR="0">
-            <wp:extent cx="228600" cy="228600"/>
-            <wp:effectExtent l="19050" t="0" r="0" b="0"/>
-            <wp:docPr id="5" name="Grafik 1" descr="001_30.png"/>
-            <wp:cNvGraphicFramePr>
-              <a:graphicFrameLocks xmlns:a="http://schemas.openxmlformats.org/drawingml/2006/main" noChangeAspect="1"/>
-            </wp:cNvGraphicFramePr>
-            <a:graphic xmlns:a="http://schemas.openxmlformats.org/drawingml/2006/main">
-              <a:graphicData uri="http://schemas.openxmlformats.org/drawingml/2006/picture">
-                <pic:pic xmlns:pic="http://schemas.openxmlformats.org/drawingml/2006/picture">
-                  <pic:nvPicPr>
-                    <pic:cNvPr id="0" name="001_30.png"/>
-                    <pic:cNvPicPr/>
-                  </pic:nvPicPr>
-                  <pic:blipFill>
-                    <a:blip r:embed="rId12" cstate="print"/>
-                    <a:stretch>
-                      <a:fillRect/>
-                    </a:stretch>
-                  </pic:blipFill>
-                  <pic:spPr>
-                    <a:xfrm>
-                      <a:off x="0" y="0"/>
-                      <a:ext cx="228600" cy="228600"/>
-                    </a:xfrm>
-                    <a:prstGeom prst="rect">
-                      <a:avLst/>
-                    </a:prstGeom>
-                  </pic:spPr>
-                </pic:pic>
-              </a:graphicData>
-            </a:graphic>
-          </wp:inline>
-        </w:drawing>
-      </w:r>
-      <w:r>
-        <w:t xml:space="preserve">   </w:t>
-      </w:r>
-      <w:r>
-        <w:rPr>
-          <w:b/>
-          <w:color w:val="C00000"/>
-        </w:rPr>
-        <w:t>Wichtig</w:t>
-      </w:r>
-      <w:r>
-        <w:rPr>
-          <w:b/>
-          <w:color w:val="C00000"/>
-        </w:rPr>
-        <w:t xml:space="preserve"> für Enterprise-Shops (EE)</w:t>
-      </w:r>
-      <w:r>
-        <w:rPr>
-          <w:b/>
-          <w:color w:val="C00000"/>
-        </w:rPr>
-        <w:t>:</w:t>
-      </w:r>
-      <w:r>
-        <w:t xml:space="preserve"> In den Datenbankdateien liegen Änderungen im Normalfall bis zum 3. Mandanten vor. Setzen Sie zusätzliche Mandanten ein, tragen Sie die Änderungen dafür bitte manuell nach</w:t>
-      </w:r>
-      <w:r>
-        <w:t>.</w:t>
-      </w:r>
-      <w:r>
-        <w:rPr>
-          <w:b/>
-        </w:rPr>
-        <w:t xml:space="preserve"> </w:t>
+          <w:rFonts w:cs="Courier New"/>
+        </w:rPr>
+        <w:br/>
+        <w:t>Sofern die Views nicht automatisch aktualisiert werden, führen Sie dies noch durch.</w:t>
       </w:r>
     </w:p>
     <w:p>
@@ -3967,122 +3625,113 @@
           <w:numId w:val="11"/>
         </w:numPr>
       </w:pPr>
-      <w:bookmarkStart w:id="16" w:name="_Toc327538210"/>
-      <w:r>
-        <w:t>Datenbank vervollständigen</w:t>
-      </w:r>
-      <w:bookmarkEnd w:id="16"/>
+      <w:bookmarkStart w:id="18" w:name="_Toc351118199"/>
+      <w:bookmarkStart w:id="19" w:name="_Toc354045700"/>
+      <w:r>
+        <w:t>Lizenzschlüssel eintragen</w:t>
+      </w:r>
+      <w:bookmarkEnd w:id="18"/>
+      <w:bookmarkEnd w:id="19"/>
     </w:p>
     <w:p>
       <w:pPr>
         <w:pStyle w:val="Listenabsatz"/>
-        <w:ind w:left="709"/>
+        <w:ind w:left="786"/>
         <w:contextualSpacing w:val="0"/>
       </w:pPr>
       <w:r>
-        <w:t xml:space="preserve">Für die </w:t>
-      </w:r>
-      <w:r>
-        <w:t xml:space="preserve">GeoIP-Datenbasis </w:t>
-      </w:r>
-      <w:r>
-        <w:t>führen Sie bitte die beiliegende</w:t>
-      </w:r>
-      <w:r>
-        <w:t>n</w:t>
-      </w:r>
-      <w:r>
-        <w:t xml:space="preserve"> Datei</w:t>
-      </w:r>
-      <w:r>
-        <w:t>en</w:t>
-      </w:r>
-      <w:r>
-        <w:t xml:space="preserve"> </w:t>
-      </w:r>
-      <w:r>
-        <w:t>„</w:t>
-      </w:r>
-      <w:r>
-        <w:rPr>
-          <w:rFonts w:ascii="Courier New" w:hAnsi="Courier New" w:cs="Courier New"/>
-          <w:i/>
-        </w:rPr>
-        <w:t>geoip-Struktur</w:t>
-      </w:r>
-      <w:r>
-        <w:rPr>
-          <w:rFonts w:ascii="Courier New" w:hAnsi="Courier New" w:cs="Courier New"/>
-          <w:i/>
-        </w:rPr>
-        <w:t>.sql</w:t>
-      </w:r>
-      <w:r>
-        <w:t>“</w:t>
-      </w:r>
-      <w:r>
-        <w:t xml:space="preserve"> </w:t>
-      </w:r>
-      <w:r>
-        <w:t xml:space="preserve">und </w:t>
+        <w:t>Das Modul verwendet Lizenzschlüssel, um die Lizenzverwaltung für Sie und auch für uns einfacher zu gestalten. Hierbei haben Sie je nach Modul die Wahl zwischen einer kostenfreien Testlizenz und einer Lizenz für den Einsatz im Livebetrieb.</w:t>
+      </w:r>
+    </w:p>
+    <w:p>
+      <w:pPr>
+        <w:pStyle w:val="Listenabsatz"/>
+        <w:ind w:left="786"/>
+        <w:contextualSpacing w:val="0"/>
+      </w:pPr>
+      <w:r>
+        <w:t xml:space="preserve">Rufen Sie zum Anfordern des Lizenzschlüssels die Modulverwaltung im Adminbereich unter </w:t>
+      </w:r>
+      <w:r>
+        <w:rPr>
+          <w:rFonts w:ascii="Courier New" w:hAnsi="Courier New" w:cs="Courier New"/>
+        </w:rPr>
+        <w:t>[</w:t>
+      </w:r>
+      <w:r>
+        <w:rPr>
+          <w:rFonts w:ascii="Courier New" w:hAnsi="Courier New" w:cs="Courier New"/>
+          <w:b/>
+        </w:rPr>
+        <w:t>D3 Module</w:t>
+      </w:r>
+      <w:r>
+        <w:rPr>
+          <w:rFonts w:ascii="Courier New" w:hAnsi="Courier New" w:cs="Courier New"/>
+        </w:rPr>
+        <w:t xml:space="preserve">] </w:t>
+      </w:r>
+      <w:r>
+        <w:rPr>
+          <w:rFonts w:ascii="Courier New" w:hAnsi="Courier New" w:cs="Courier New"/>
+        </w:rPr>
+        <w:sym w:font="Wingdings" w:char="F0E0"/>
+      </w:r>
+      <w:r>
+        <w:rPr>
+          <w:rFonts w:ascii="Courier New" w:hAnsi="Courier New" w:cs="Courier New"/>
+        </w:rPr>
+        <w:t xml:space="preserve"> [</w:t>
+      </w:r>
+      <w:r>
+        <w:rPr>
+          <w:rFonts w:ascii="Courier New" w:hAnsi="Courier New" w:cs="Courier New"/>
+          <w:b/>
+        </w:rPr>
+        <w:t>Modul-Connector</w:t>
+      </w:r>
+      <w:r>
+        <w:rPr>
+          <w:rFonts w:ascii="Courier New" w:hAnsi="Courier New" w:cs="Courier New"/>
+        </w:rPr>
+        <w:t xml:space="preserve">] </w:t>
+      </w:r>
+      <w:r>
+        <w:rPr>
+          <w:rFonts w:ascii="Courier New" w:hAnsi="Courier New" w:cs="Courier New"/>
+        </w:rPr>
+        <w:sym w:font="Wingdings" w:char="F0E0"/>
+      </w:r>
+      <w:r>
+        <w:rPr>
+          <w:rFonts w:ascii="Courier New" w:hAnsi="Courier New" w:cs="Courier New"/>
+        </w:rPr>
+        <w:t xml:space="preserve"> [</w:t>
+      </w:r>
+      <w:r>
+        <w:rPr>
+          <w:rFonts w:ascii="Courier New" w:hAnsi="Courier New" w:cs="Courier New"/>
+          <w:b/>
+        </w:rPr>
+        <w:t>Modulverwaltung</w:t>
+      </w:r>
+      <w:r>
+        <w:rPr>
+          <w:rFonts w:ascii="Courier New" w:hAnsi="Courier New" w:cs="Courier New"/>
+        </w:rPr>
+        <w:t>]</w:t>
       </w:r>
       <w:r>
         <w:rPr>
           <w:rFonts w:cs="Courier New"/>
-          <w:i/>
-        </w:rPr>
-        <w:t>„</w:t>
-      </w:r>
-      <w:r>
-        <w:rPr>
-          <w:rFonts w:ascii="Courier New" w:hAnsi="Courier New" w:cs="Courier New"/>
-          <w:i/>
-        </w:rPr>
-        <w:t>geoip-data_[Datum].sql</w:t>
-      </w:r>
-      <w:r>
-        <w:rPr>
-          <w:rFonts w:cs="Courier New"/>
-          <w:i/>
-        </w:rPr>
-        <w:t>“</w:t>
-      </w:r>
-      <w:r>
-        <w:t xml:space="preserve"> </w:t>
-      </w:r>
-      <w:r>
-        <w:t>(</w:t>
-      </w:r>
-      <w:r>
-        <w:t>geteilt</w:t>
-      </w:r>
-      <w:r>
-        <w:t xml:space="preserve"> i</w:t>
-      </w:r>
-      <w:r>
-        <w:t>m</w:t>
-      </w:r>
-      <w:r>
-        <w:t xml:space="preserve"> </w:t>
-      </w:r>
-      <w:r>
-        <w:t xml:space="preserve">Ordner </w:t>
-      </w:r>
-      <w:r>
-        <w:t>„</w:t>
-      </w:r>
-      <w:r>
-        <w:rPr>
-          <w:rFonts w:ascii="Courier New" w:hAnsi="Courier New" w:cs="Courier New"/>
-          <w:i/>
-        </w:rPr>
-        <w:t>geoip_data_parts</w:t>
-      </w:r>
-      <w:r>
-        <w:t xml:space="preserve">“) </w:t>
-      </w:r>
-      <w:r>
-        <w:t>in der Shopdatenbank aus.</w:t>
+        </w:rPr>
+        <w:t xml:space="preserve"> auf.</w:t>
+      </w:r>
+      <w:r>
+        <w:t xml:space="preserve"> Klappen Sie den Eintrag des jeweiligen Moduls aus. Sofern erforderlich, könne</w:t>
+      </w:r>
+      <w:r>
+        <w:t>n Sie hier den Lizenzassistenten starten, der schnell und einfach ihr Modul aktiviert.</w:t>
       </w:r>
     </w:p>
     <w:p>
@@ -4093,494 +3742,11 @@
           <w:numId w:val="11"/>
         </w:numPr>
       </w:pPr>
-      <w:bookmarkStart w:id="17" w:name="_Toc327538211"/>
-      <w:r>
-        <w:t>Config-Einträge setzen</w:t>
-      </w:r>
-      <w:bookmarkEnd w:id="17"/>
-    </w:p>
-    <w:p>
-      <w:pPr>
-        <w:pStyle w:val="Listenabsatz"/>
-        <w:ind w:left="709"/>
-        <w:contextualSpacing w:val="0"/>
-      </w:pPr>
-      <w:r>
-        <w:t>Tragen Sie in der Dateien „</w:t>
-      </w:r>
-      <w:r>
-        <w:rPr>
-          <w:rFonts w:ascii="Courier New" w:hAnsi="Courier New" w:cs="Courier New"/>
-          <w:i/>
-        </w:rPr>
-        <w:t>config.inc.php</w:t>
-      </w:r>
-      <w:r>
-        <w:t>“ den folgenden Eintrag an das Ende der Datei, wenn der Eintrag bislang nicht gesetzt wurde:</w:t>
-      </w:r>
-    </w:p>
-    <w:p>
-      <w:pPr>
-        <w:pStyle w:val="Listenabsatz"/>
-        <w:ind w:left="851"/>
-        <w:contextualSpacing w:val="0"/>
-        <w:rPr>
-          <w:rFonts w:ascii="Courier New" w:hAnsi="Courier New" w:cs="Courier New"/>
-        </w:rPr>
-      </w:pPr>
-      <w:r>
-        <w:rPr>
-          <w:rFonts w:ascii="Courier New" w:hAnsi="Courier New" w:cs="Courier New"/>
-        </w:rPr>
-        <w:t>$this-&gt;blForceSessionStart = true;</w:t>
-      </w:r>
-      <w:r>
-        <w:rPr>
-          <w:rFonts w:ascii="Courier New" w:hAnsi="Courier New" w:cs="Courier New"/>
-        </w:rPr>
-        <w:t xml:space="preserve">  // GeoIp</w:t>
-      </w:r>
-    </w:p>
-    <w:p>
-      <w:pPr>
-        <w:pStyle w:val="berschrift2"/>
-        <w:numPr>
-          <w:ilvl w:val="0"/>
-          <w:numId w:val="11"/>
-        </w:numPr>
-      </w:pPr>
-      <w:bookmarkStart w:id="18" w:name="_Toc327538212"/>
-      <w:r>
-        <w:t>TMP leeren</w:t>
-      </w:r>
-      <w:bookmarkEnd w:id="18"/>
-    </w:p>
-    <w:p>
-      <w:pPr>
-        <w:pStyle w:val="Listenabsatz"/>
-        <w:ind w:left="714"/>
-        <w:contextualSpacing w:val="0"/>
-        <w:rPr>
-          <w:rFonts w:cs="Courier New"/>
-        </w:rPr>
-      </w:pPr>
-      <w:r>
-        <w:t xml:space="preserve">Leeren Sie das Verzeichnis </w:t>
-      </w:r>
-      <w:r>
-        <w:t>„</w:t>
-      </w:r>
-      <w:r>
-        <w:rPr>
-          <w:rFonts w:ascii="Courier New" w:hAnsi="Courier New" w:cs="Courier New"/>
-          <w:i/>
-        </w:rPr>
-        <w:t>tmp</w:t>
-      </w:r>
-      <w:r>
-        <w:t>“</w:t>
-      </w:r>
-      <w:r>
-        <w:t xml:space="preserve"> über </w:t>
-      </w:r>
-      <w:r>
-        <w:rPr>
-          <w:rFonts w:ascii="Courier New" w:hAnsi="Courier New" w:cs="Courier New"/>
-        </w:rPr>
-        <w:t>[</w:t>
-      </w:r>
-      <w:r>
-        <w:rPr>
-          <w:rFonts w:ascii="Courier New" w:hAnsi="Courier New" w:cs="Courier New"/>
-          <w:b/>
-        </w:rPr>
-        <w:t>Admin</w:t>
-      </w:r>
-      <w:r>
-        <w:rPr>
-          <w:rFonts w:ascii="Courier New" w:hAnsi="Courier New" w:cs="Courier New"/>
-        </w:rPr>
-        <w:t>]</w:t>
-      </w:r>
-      <w:r>
-        <w:rPr>
-          <w:rFonts w:ascii="Courier New" w:hAnsi="Courier New" w:cs="Courier New"/>
-        </w:rPr>
-        <w:t xml:space="preserve"> </w:t>
-      </w:r>
-      <w:r>
-        <w:rPr>
-          <w:rFonts w:ascii="Courier New" w:hAnsi="Courier New" w:cs="Courier New"/>
-        </w:rPr>
-        <w:sym w:font="Wingdings" w:char="F0E0"/>
-      </w:r>
-      <w:r>
-        <w:rPr>
-          <w:rFonts w:ascii="Courier New" w:hAnsi="Courier New" w:cs="Courier New"/>
-        </w:rPr>
-        <w:t xml:space="preserve"> </w:t>
-      </w:r>
-      <w:r>
-        <w:rPr>
-          <w:rFonts w:ascii="Courier New" w:hAnsi="Courier New" w:cs="Courier New"/>
-        </w:rPr>
-        <w:t>[</w:t>
-      </w:r>
-      <w:r>
-        <w:rPr>
-          <w:rFonts w:ascii="Courier New" w:hAnsi="Courier New" w:cs="Courier New"/>
-          <w:b/>
-        </w:rPr>
-        <w:t>D3 Module</w:t>
-      </w:r>
-      <w:r>
-        <w:rPr>
-          <w:rFonts w:ascii="Courier New" w:hAnsi="Courier New" w:cs="Courier New"/>
-        </w:rPr>
-        <w:t>]</w:t>
-      </w:r>
-      <w:r>
-        <w:rPr>
-          <w:rFonts w:ascii="Courier New" w:hAnsi="Courier New" w:cs="Courier New"/>
-        </w:rPr>
-        <w:t xml:space="preserve"> </w:t>
-      </w:r>
-      <w:r>
-        <w:rPr>
-          <w:rFonts w:ascii="Courier New" w:hAnsi="Courier New" w:cs="Courier New"/>
-        </w:rPr>
-        <w:sym w:font="Wingdings" w:char="F0E0"/>
-      </w:r>
-      <w:r>
-        <w:rPr>
-          <w:rFonts w:ascii="Courier New" w:hAnsi="Courier New" w:cs="Courier New"/>
-        </w:rPr>
-        <w:t xml:space="preserve"> </w:t>
-      </w:r>
-      <w:r>
-        <w:rPr>
-          <w:rFonts w:ascii="Courier New" w:hAnsi="Courier New" w:cs="Courier New"/>
-        </w:rPr>
-        <w:t>[</w:t>
-      </w:r>
-      <w:r>
-        <w:rPr>
-          <w:rFonts w:ascii="Courier New" w:hAnsi="Courier New" w:cs="Courier New"/>
-          <w:b/>
-        </w:rPr>
-        <w:t>Modul-Connector</w:t>
-      </w:r>
-      <w:r>
-        <w:rPr>
-          <w:rFonts w:ascii="Courier New" w:hAnsi="Courier New" w:cs="Courier New"/>
-        </w:rPr>
-        <w:t>]</w:t>
-      </w:r>
-      <w:r>
-        <w:rPr>
-          <w:rFonts w:ascii="Courier New" w:hAnsi="Courier New" w:cs="Courier New"/>
-        </w:rPr>
-        <w:t xml:space="preserve"> </w:t>
-      </w:r>
-      <w:r>
-        <w:rPr>
-          <w:rFonts w:ascii="Courier New" w:hAnsi="Courier New" w:cs="Courier New"/>
-        </w:rPr>
-        <w:sym w:font="Wingdings" w:char="F0E0"/>
-      </w:r>
-      <w:r>
-        <w:rPr>
-          <w:rFonts w:ascii="Courier New" w:hAnsi="Courier New" w:cs="Courier New"/>
-        </w:rPr>
-        <w:t xml:space="preserve"> </w:t>
-      </w:r>
-      <w:r>
-        <w:rPr>
-          <w:rFonts w:ascii="Courier New" w:hAnsi="Courier New" w:cs="Courier New"/>
-        </w:rPr>
-        <w:t>[</w:t>
-      </w:r>
-      <w:r>
-        <w:rPr>
-          <w:rFonts w:ascii="Courier New" w:hAnsi="Courier New" w:cs="Courier New"/>
-          <w:b/>
-        </w:rPr>
-        <w:t>TMP leeren</w:t>
-      </w:r>
-      <w:r>
-        <w:rPr>
-          <w:rFonts w:ascii="Courier New" w:hAnsi="Courier New" w:cs="Courier New"/>
-        </w:rPr>
-        <w:t>]</w:t>
-      </w:r>
-      <w:r>
-        <w:t xml:space="preserve">. Markieren Sie </w:t>
-      </w:r>
-      <w:r>
-        <w:rPr>
-          <w:rFonts w:ascii="Courier New" w:hAnsi="Courier New" w:cs="Courier New"/>
-        </w:rPr>
-        <w:t>[</w:t>
-      </w:r>
-      <w:r>
-        <w:rPr>
-          <w:rFonts w:ascii="Courier New" w:hAnsi="Courier New" w:cs="Courier New"/>
-          <w:b/>
-        </w:rPr>
-        <w:t>komplett leeren</w:t>
-      </w:r>
-      <w:r>
-        <w:rPr>
-          <w:rFonts w:ascii="Courier New" w:hAnsi="Courier New" w:cs="Courier New"/>
-        </w:rPr>
-        <w:t>]</w:t>
-      </w:r>
-      <w:r>
-        <w:t xml:space="preserve"> und klicken auf</w:t>
-      </w:r>
-      <w:r>
-        <w:rPr>
-          <w:rFonts w:ascii="Courier New" w:hAnsi="Courier New" w:cs="Courier New"/>
-        </w:rPr>
-        <w:t xml:space="preserve"> [</w:t>
-      </w:r>
-      <w:r>
-        <w:rPr>
-          <w:rFonts w:ascii="Courier New" w:hAnsi="Courier New" w:cs="Courier New"/>
-          <w:b/>
-        </w:rPr>
-        <w:t>TMP leere</w:t>
-      </w:r>
-      <w:r>
-        <w:rPr>
-          <w:rFonts w:ascii="Courier New" w:hAnsi="Courier New" w:cs="Courier New"/>
-          <w:b/>
-        </w:rPr>
-        <w:t>n</w:t>
-      </w:r>
-      <w:r>
-        <w:rPr>
-          <w:rFonts w:ascii="Courier New" w:hAnsi="Courier New" w:cs="Courier New"/>
-        </w:rPr>
-        <w:t>]</w:t>
-      </w:r>
-      <w:r>
-        <w:rPr>
-          <w:rFonts w:cs="Courier New"/>
-        </w:rPr>
-        <w:t>.</w:t>
-      </w:r>
-      <w:r>
-        <w:rPr>
-          <w:rFonts w:cs="Courier New"/>
-        </w:rPr>
-        <w:t xml:space="preserve"> </w:t>
-      </w:r>
-      <w:r>
-        <w:rPr>
-          <w:rFonts w:cs="Courier New"/>
-        </w:rPr>
-        <w:br/>
-        <w:t>Sofern die Views nicht automatisch aktualisiert werden, führen Sie dies noch durch (außer PE / CE bis 4.4.8).</w:t>
-      </w:r>
-    </w:p>
-    <w:p>
-      <w:pPr>
-        <w:pStyle w:val="berschrift2"/>
-        <w:numPr>
-          <w:ilvl w:val="0"/>
-          <w:numId w:val="11"/>
-        </w:numPr>
-      </w:pPr>
-      <w:bookmarkStart w:id="19" w:name="_Toc327538213"/>
-      <w:r>
-        <w:t>Modul konfigurieren</w:t>
-      </w:r>
-      <w:bookmarkEnd w:id="19"/>
-    </w:p>
-    <w:p>
-      <w:pPr>
-        <w:pStyle w:val="Listenabsatz"/>
-        <w:ind w:left="714"/>
-        <w:contextualSpacing w:val="0"/>
-      </w:pPr>
-      <w:r>
-        <w:t xml:space="preserve">Starten Sie für die Einrichtung des Moduls die Konfigurationsoberfläche im Admin-Bereich Ihres Shops unter </w:t>
-      </w:r>
-      <w:r>
-        <w:rPr>
-          <w:rFonts w:ascii="Courier New" w:hAnsi="Courier New" w:cs="Courier New"/>
-        </w:rPr>
-        <w:t>[</w:t>
-      </w:r>
-      <w:r>
-        <w:rPr>
-          <w:rFonts w:ascii="Courier New" w:hAnsi="Courier New" w:cs="Courier New"/>
-          <w:b/>
-        </w:rPr>
-        <w:t>D</w:t>
-      </w:r>
-      <w:r>
-        <w:rPr>
-          <w:rFonts w:ascii="Courier New" w:hAnsi="Courier New" w:cs="Courier New"/>
-          <w:b/>
-        </w:rPr>
-        <w:t xml:space="preserve">3 </w:t>
-      </w:r>
-      <w:r>
-        <w:rPr>
-          <w:rFonts w:ascii="Courier New" w:hAnsi="Courier New" w:cs="Courier New"/>
-          <w:b/>
-        </w:rPr>
-        <w:t>Module</w:t>
-      </w:r>
-      <w:r>
-        <w:rPr>
-          <w:rFonts w:ascii="Courier New" w:hAnsi="Courier New" w:cs="Courier New"/>
-        </w:rPr>
-        <w:t>]</w:t>
-      </w:r>
-      <w:r>
-        <w:t xml:space="preserve"> und speichern Sie alle Einstellungen noch einmal.</w:t>
-      </w:r>
-      <w:r>
-        <w:t xml:space="preserve"> Aktivieren Sie Ihr neues Modul dort ebenfalls noch.</w:t>
-      </w:r>
-    </w:p>
-    <w:p>
-      <w:pPr>
-        <w:pStyle w:val="berschrift2"/>
-        <w:numPr>
-          <w:ilvl w:val="0"/>
-          <w:numId w:val="11"/>
-        </w:numPr>
-      </w:pPr>
-      <w:bookmarkStart w:id="20" w:name="_Toc327538214"/>
-      <w:r>
-        <w:t>Ländereinstellungen setzen</w:t>
+      <w:bookmarkStart w:id="20" w:name="_Toc354045701"/>
+      <w:r>
+        <w:t>Updatefähigkeit</w:t>
       </w:r>
       <w:bookmarkEnd w:id="20"/>
-    </w:p>
-    <w:p>
-      <w:pPr>
-        <w:pStyle w:val="Listenabsatz"/>
-        <w:ind w:left="714"/>
-        <w:contextualSpacing w:val="0"/>
-      </w:pPr>
-      <w:r>
-        <w:t xml:space="preserve">Stellen Sie nun für alle betroffenen Länder unter </w:t>
-      </w:r>
-      <w:r>
-        <w:rPr>
-          <w:rFonts w:ascii="Courier New" w:hAnsi="Courier New" w:cs="Courier New"/>
-        </w:rPr>
-        <w:t>[</w:t>
-      </w:r>
-      <w:r>
-        <w:rPr>
-          <w:rFonts w:ascii="Courier New" w:hAnsi="Courier New" w:cs="Courier New"/>
-          <w:b/>
-        </w:rPr>
-        <w:t>Admin</w:t>
-      </w:r>
-      <w:r>
-        <w:rPr>
-          <w:rFonts w:ascii="Courier New" w:hAnsi="Courier New" w:cs="Courier New"/>
-        </w:rPr>
-        <w:t xml:space="preserve">] </w:t>
-      </w:r>
-      <w:r>
-        <w:rPr>
-          <w:rFonts w:ascii="Courier New" w:hAnsi="Courier New" w:cs="Courier New"/>
-        </w:rPr>
-        <w:sym w:font="Wingdings" w:char="F0E0"/>
-      </w:r>
-      <w:r>
-        <w:rPr>
-          <w:rFonts w:ascii="Courier New" w:hAnsi="Courier New" w:cs="Courier New"/>
-        </w:rPr>
-        <w:t xml:space="preserve"> [</w:t>
-      </w:r>
-      <w:r>
-        <w:rPr>
-          <w:rFonts w:ascii="Courier New" w:hAnsi="Courier New" w:cs="Courier New"/>
-          <w:b/>
-        </w:rPr>
-        <w:t>Stammdaten</w:t>
-      </w:r>
-      <w:r>
-        <w:rPr>
-          <w:rFonts w:ascii="Courier New" w:hAnsi="Courier New" w:cs="Courier New"/>
-        </w:rPr>
-        <w:t xml:space="preserve">] </w:t>
-      </w:r>
-      <w:r>
-        <w:rPr>
-          <w:rFonts w:ascii="Courier New" w:hAnsi="Courier New" w:cs="Courier New"/>
-        </w:rPr>
-        <w:sym w:font="Wingdings" w:char="F0E0"/>
-      </w:r>
-      <w:r>
-        <w:rPr>
-          <w:rFonts w:ascii="Courier New" w:hAnsi="Courier New" w:cs="Courier New"/>
-        </w:rPr>
-        <w:t xml:space="preserve"> [</w:t>
-      </w:r>
-      <w:r>
-        <w:rPr>
-          <w:rFonts w:ascii="Courier New" w:hAnsi="Courier New" w:cs="Courier New"/>
-          <w:b/>
-        </w:rPr>
-        <w:t>Länder</w:t>
-      </w:r>
-      <w:r>
-        <w:rPr>
-          <w:rFonts w:ascii="Courier New" w:hAnsi="Courier New" w:cs="Courier New"/>
-        </w:rPr>
-        <w:t xml:space="preserve">] </w:t>
-      </w:r>
-      <w:r>
-        <w:rPr>
-          <w:rFonts w:ascii="Courier New" w:hAnsi="Courier New" w:cs="Courier New"/>
-        </w:rPr>
-        <w:sym w:font="Wingdings" w:char="F0E0"/>
-      </w:r>
-      <w:r>
-        <w:rPr>
-          <w:rFonts w:ascii="Courier New" w:hAnsi="Courier New" w:cs="Courier New"/>
-        </w:rPr>
-        <w:t xml:space="preserve"> [</w:t>
-      </w:r>
-      <w:r>
-        <w:rPr>
-          <w:rFonts w:ascii="Courier New" w:hAnsi="Courier New" w:cs="Courier New"/>
-          <w:b/>
-        </w:rPr>
-        <w:t>GeoIP-Kundenumleitungen</w:t>
-      </w:r>
-      <w:r>
-        <w:rPr>
-          <w:rFonts w:ascii="Courier New" w:hAnsi="Courier New" w:cs="Courier New"/>
-        </w:rPr>
-        <w:t>]</w:t>
-      </w:r>
-      <w:r>
-        <w:t xml:space="preserve"> die jeweiligen Parameter ein.</w:t>
-      </w:r>
-    </w:p>
-    <w:p>
-      <w:pPr>
-        <w:pStyle w:val="berschrift2"/>
-        <w:numPr>
-          <w:ilvl w:val="0"/>
-          <w:numId w:val="11"/>
-        </w:numPr>
-      </w:pPr>
-      <w:bookmarkStart w:id="21" w:name="_Toc327538215"/>
-      <w:r>
-        <w:t>Updatefähigkeit</w:t>
-      </w:r>
-      <w:bookmarkEnd w:id="21"/>
     </w:p>
     <w:p>
       <w:pPr>
@@ -4611,11 +3777,11 @@
       <w:pPr>
         <w:pStyle w:val="berschrift1"/>
       </w:pPr>
-      <w:bookmarkStart w:id="22" w:name="_Toc327538216"/>
+      <w:bookmarkStart w:id="21" w:name="_Toc354045702"/>
       <w:r>
         <w:t>Update</w:t>
       </w:r>
-      <w:bookmarkEnd w:id="22"/>
+      <w:bookmarkEnd w:id="21"/>
     </w:p>
     <w:p>
       <w:pPr>
@@ -4625,11 +3791,11 @@
           <w:numId w:val="12"/>
         </w:numPr>
       </w:pPr>
-      <w:bookmarkStart w:id="23" w:name="_Toc327538217"/>
+      <w:bookmarkStart w:id="22" w:name="_Toc354045703"/>
       <w:r>
         <w:t>Connector kontrollieren</w:t>
       </w:r>
-      <w:bookmarkEnd w:id="23"/>
+      <w:bookmarkEnd w:id="22"/>
     </w:p>
     <w:p>
       <w:pPr>
@@ -4725,11 +3891,11 @@
           <w:numId w:val="12"/>
         </w:numPr>
       </w:pPr>
-      <w:bookmarkStart w:id="24" w:name="_Toc327538218"/>
+      <w:bookmarkStart w:id="23" w:name="_Toc354045704"/>
       <w:r>
         <w:t>Dateien kopieren</w:t>
       </w:r>
-      <w:bookmarkEnd w:id="24"/>
+      <w:bookmarkEnd w:id="23"/>
     </w:p>
     <w:p>
       <w:pPr>
@@ -4831,48 +3997,149 @@
           <w:numId w:val="12"/>
         </w:numPr>
       </w:pPr>
-      <w:bookmarkStart w:id="25" w:name="_Toc327538219"/>
-      <w:r>
-        <w:t>Angepasste Dateien kontrollieren</w:t>
-      </w:r>
+      <w:bookmarkStart w:id="24" w:name="_Toc351118207"/>
+      <w:bookmarkStart w:id="25" w:name="_Toc354045705"/>
+      <w:r>
+        <w:t>Shopanpassungen installieren</w:t>
+      </w:r>
+      <w:bookmarkEnd w:id="24"/>
       <w:bookmarkEnd w:id="25"/>
     </w:p>
     <w:p>
       <w:pPr>
         <w:pStyle w:val="Listenabsatz"/>
-        <w:ind w:left="714"/>
+        <w:ind w:left="786"/>
         <w:contextualSpacing w:val="0"/>
       </w:pPr>
       <w:r>
-        <w:t>I</w:t>
-      </w:r>
-      <w:r>
-        <w:t>m Verzeichnis</w:t>
-      </w:r>
-      <w:r>
-        <w:t xml:space="preserve"> </w:t>
-      </w:r>
-      <w:r>
-        <w:t>„</w:t>
-      </w:r>
-      <w:r>
-        <w:rPr>
-          <w:rFonts w:ascii="Courier New" w:hAnsi="Courier New" w:cs="Courier New"/>
-          <w:i/>
-        </w:rPr>
-        <w:t>changed_full</w:t>
-      </w:r>
-      <w:r>
-        <w:t>“</w:t>
-      </w:r>
-      <w:r>
-        <w:t xml:space="preserve"> liegen</w:t>
-      </w:r>
-      <w:r>
-        <w:t>, nach Shopversionen getrennt,</w:t>
-      </w:r>
-      <w:r>
-        <w:t xml:space="preserve"> die modulspezifischen Templates. Haben Sie diese angepasst, gleichen Sie Ihre Version bitte mit den neuen Fassungen ab.</w:t>
+        <w:t xml:space="preserve">Ob Shopanpassungen notwendig sind, ist von der Versionsänderung des Moduls abhängig. </w:t>
+      </w:r>
+    </w:p>
+    <w:p>
+      <w:pPr>
+        <w:pStyle w:val="Listenabsatz"/>
+        <w:ind w:left="786"/>
+        <w:contextualSpacing w:val="0"/>
+      </w:pPr>
+      <w:r>
+        <w:t>Möglicherweise sehen Sie nach dem Neuaktivieren des Moduls den Installationsassistent, der Sie durch die Änderungen führt. Folgen Sie dann den einzelnen Schritten. Möchten Sie die Änderungen manuell installieren, können Sie sich über diesen Assistenten ebenfalls eine Checkliste erstellen.</w:t>
+      </w:r>
+    </w:p>
+    <w:p>
+      <w:pPr>
+        <w:pStyle w:val="Listenabsatz"/>
+        <w:ind w:left="786"/>
+        <w:contextualSpacing w:val="0"/>
+      </w:pPr>
+      <w:r>
+        <w:t xml:space="preserve">Wird der Assistent nicht gezeigt (Sie sehen wieder die Modulübersicht), waren keine Anpassungen am Shop notwendig. </w:t>
+      </w:r>
+    </w:p>
+    <w:p>
+      <w:pPr>
+        <w:pStyle w:val="Listenabsatz"/>
+        <w:ind w:left="786"/>
+        <w:contextualSpacing w:val="0"/>
+      </w:pPr>
+      <w:r>
+        <w:t xml:space="preserve">Ob erforderliche Updates ausgeführt werden sollen, können Sie jederzeit im Adminbereich unter </w:t>
+      </w:r>
+      <w:r>
+        <w:rPr>
+          <w:rFonts w:ascii="Courier New" w:hAnsi="Courier New" w:cs="Courier New"/>
+        </w:rPr>
+        <w:t>[</w:t>
+      </w:r>
+      <w:r>
+        <w:rPr>
+          <w:rFonts w:ascii="Courier New" w:hAnsi="Courier New" w:cs="Courier New"/>
+          <w:b/>
+        </w:rPr>
+        <w:t>D3 Module</w:t>
+      </w:r>
+      <w:r>
+        <w:rPr>
+          <w:rFonts w:ascii="Courier New" w:hAnsi="Courier New" w:cs="Courier New"/>
+        </w:rPr>
+        <w:t xml:space="preserve">] </w:t>
+      </w:r>
+      <w:r>
+        <w:rPr>
+          <w:rFonts w:ascii="Courier New" w:hAnsi="Courier New" w:cs="Courier New"/>
+        </w:rPr>
+        <w:sym w:font="Wingdings" w:char="F0E0"/>
+      </w:r>
+      <w:r>
+        <w:rPr>
+          <w:rFonts w:ascii="Courier New" w:hAnsi="Courier New" w:cs="Courier New"/>
+        </w:rPr>
+        <w:t xml:space="preserve"> [</w:t>
+      </w:r>
+      <w:r>
+        <w:rPr>
+          <w:rFonts w:ascii="Courier New" w:hAnsi="Courier New" w:cs="Courier New"/>
+          <w:b/>
+        </w:rPr>
+        <w:t>Modul-Connector</w:t>
+      </w:r>
+      <w:r>
+        <w:rPr>
+          <w:rFonts w:ascii="Courier New" w:hAnsi="Courier New" w:cs="Courier New"/>
+        </w:rPr>
+        <w:t xml:space="preserve">] </w:t>
+      </w:r>
+      <w:r>
+        <w:rPr>
+          <w:rFonts w:ascii="Courier New" w:hAnsi="Courier New" w:cs="Courier New"/>
+        </w:rPr>
+        <w:sym w:font="Wingdings" w:char="F0E0"/>
+      </w:r>
+      <w:r>
+        <w:rPr>
+          <w:rFonts w:ascii="Courier New" w:hAnsi="Courier New" w:cs="Courier New"/>
+        </w:rPr>
+        <w:t xml:space="preserve"> [</w:t>
+      </w:r>
+      <w:r>
+        <w:rPr>
+          <w:rFonts w:ascii="Courier New" w:hAnsi="Courier New" w:cs="Courier New"/>
+          <w:b/>
+        </w:rPr>
+        <w:t>Modulverwaltung</w:t>
+      </w:r>
+      <w:r>
+        <w:rPr>
+          <w:rFonts w:ascii="Courier New" w:hAnsi="Courier New" w:cs="Courier New"/>
+        </w:rPr>
+        <w:t xml:space="preserve">] </w:t>
+      </w:r>
+      <w:r>
+        <w:rPr>
+          <w:rFonts w:ascii="Courier New" w:hAnsi="Courier New" w:cs="Courier New"/>
+        </w:rPr>
+        <w:sym w:font="Wingdings" w:char="F0E0"/>
+      </w:r>
+      <w:r>
+        <w:rPr>
+          <w:rFonts w:ascii="Courier New" w:hAnsi="Courier New" w:cs="Courier New"/>
+        </w:rPr>
+        <w:t xml:space="preserve"> [</w:t>
+      </w:r>
+      <w:r>
+        <w:rPr>
+          <w:rFonts w:ascii="Courier New" w:hAnsi="Courier New" w:cs="Courier New"/>
+          <w:b/>
+        </w:rPr>
+        <w:t>Modulinstallation</w:t>
+      </w:r>
+      <w:r>
+        <w:rPr>
+          <w:rFonts w:ascii="Courier New" w:hAnsi="Courier New" w:cs="Courier New"/>
+        </w:rPr>
+        <w:t xml:space="preserve">] </w:t>
+      </w:r>
+      <w:r>
+        <w:t>prüfen.</w:t>
       </w:r>
     </w:p>
     <w:p>
@@ -4883,11 +4150,13 @@
           <w:numId w:val="12"/>
         </w:numPr>
       </w:pPr>
-      <w:bookmarkStart w:id="26" w:name="_Toc327538220"/>
-      <w:r>
-        <w:t>Datenbankänderungen installieren</w:t>
+      <w:bookmarkStart w:id="26" w:name="_Toc351118208"/>
+      <w:bookmarkStart w:id="27" w:name="_Toc354045706"/>
+      <w:r>
+        <w:t>TMP-Ordner leeren</w:t>
       </w:r>
       <w:bookmarkEnd w:id="26"/>
+      <w:bookmarkEnd w:id="27"/>
     </w:p>
     <w:p>
       <w:pPr>
@@ -4896,40 +4165,217 @@
         <w:contextualSpacing w:val="0"/>
       </w:pPr>
       <w:r>
-        <w:t xml:space="preserve">Im Ordner </w:t>
-      </w:r>
-      <w:r>
-        <w:t>„</w:t>
+        <w:t>Leeren Sie das Verzeichnis „</w:t>
       </w:r>
       <w:r>
         <w:rPr>
           <w:rFonts w:ascii="Courier New" w:hAnsi="Courier New" w:cs="Courier New"/>
           <w:i/>
         </w:rPr>
-        <w:t>setup+doku</w:t>
-      </w:r>
-      <w:r>
-        <w:t>“</w:t>
-      </w:r>
-      <w:r>
-        <w:t xml:space="preserve"> finden Sie die </w:t>
-      </w:r>
-      <w:r>
-        <w:t>„</w:t>
-      </w:r>
-      <w:r>
-        <w:rPr>
-          <w:rFonts w:ascii="Courier New" w:hAnsi="Courier New" w:cs="Courier New"/>
-          <w:i/>
-        </w:rPr>
-        <w:t>update.sql</w:t>
-      </w:r>
-      <w:r>
-        <w:t>“</w:t>
-      </w:r>
-      <w:r>
-        <w:t>. Diese enthält alle Datenbank-Änderungen. Welche Zeilen Sie benötigen, erkennen Sie an der genannten Versionsnummer. Suchen Sie sich den Eintrag Ihrer bisherigen Modulversion und kopieren Sie ab dort alle SQL-Einträge bis zum Ende der Datei und führen diese in Ihrer Shopdatenbank aus.</w:t>
-      </w:r>
+        <w:t>tmp</w:t>
+      </w:r>
+      <w:r>
+        <w:t xml:space="preserve">“ über </w:t>
+      </w:r>
+      <w:r>
+        <w:rPr>
+          <w:rFonts w:ascii="Courier New" w:hAnsi="Courier New" w:cs="Courier New"/>
+        </w:rPr>
+        <w:t>[</w:t>
+      </w:r>
+      <w:r>
+        <w:rPr>
+          <w:rFonts w:ascii="Courier New" w:hAnsi="Courier New" w:cs="Courier New"/>
+          <w:b/>
+        </w:rPr>
+        <w:t>Admin</w:t>
+      </w:r>
+      <w:r>
+        <w:rPr>
+          <w:rFonts w:ascii="Courier New" w:hAnsi="Courier New" w:cs="Courier New"/>
+        </w:rPr>
+        <w:t xml:space="preserve">] </w:t>
+      </w:r>
+      <w:r>
+        <w:rPr>
+          <w:rFonts w:ascii="Courier New" w:hAnsi="Courier New" w:cs="Courier New"/>
+        </w:rPr>
+        <w:sym w:font="Wingdings" w:char="F0E0"/>
+      </w:r>
+      <w:r>
+        <w:rPr>
+          <w:rFonts w:ascii="Courier New" w:hAnsi="Courier New" w:cs="Courier New"/>
+        </w:rPr>
+        <w:t xml:space="preserve"> [</w:t>
+      </w:r>
+      <w:r>
+        <w:rPr>
+          <w:rFonts w:ascii="Courier New" w:hAnsi="Courier New" w:cs="Courier New"/>
+          <w:b/>
+        </w:rPr>
+        <w:t>D3 Module</w:t>
+      </w:r>
+      <w:r>
+        <w:rPr>
+          <w:rFonts w:ascii="Courier New" w:hAnsi="Courier New" w:cs="Courier New"/>
+        </w:rPr>
+        <w:t xml:space="preserve">] </w:t>
+      </w:r>
+      <w:r>
+        <w:rPr>
+          <w:rFonts w:ascii="Courier New" w:hAnsi="Courier New" w:cs="Courier New"/>
+        </w:rPr>
+        <w:sym w:font="Wingdings" w:char="F0E0"/>
+      </w:r>
+      <w:r>
+        <w:rPr>
+          <w:rFonts w:ascii="Courier New" w:hAnsi="Courier New" w:cs="Courier New"/>
+        </w:rPr>
+        <w:t xml:space="preserve"> [</w:t>
+      </w:r>
+      <w:r>
+        <w:rPr>
+          <w:rFonts w:ascii="Courier New" w:hAnsi="Courier New" w:cs="Courier New"/>
+          <w:b/>
+        </w:rPr>
+        <w:t>Modul-Connector</w:t>
+      </w:r>
+      <w:r>
+        <w:rPr>
+          <w:rFonts w:ascii="Courier New" w:hAnsi="Courier New" w:cs="Courier New"/>
+        </w:rPr>
+        <w:t xml:space="preserve">] </w:t>
+      </w:r>
+      <w:r>
+        <w:rPr>
+          <w:rFonts w:ascii="Courier New" w:hAnsi="Courier New" w:cs="Courier New"/>
+        </w:rPr>
+        <w:sym w:font="Wingdings" w:char="F0E0"/>
+      </w:r>
+      <w:r>
+        <w:rPr>
+          <w:rFonts w:ascii="Courier New" w:hAnsi="Courier New" w:cs="Courier New"/>
+        </w:rPr>
+        <w:t xml:space="preserve"> [</w:t>
+      </w:r>
+      <w:r>
+        <w:rPr>
+          <w:rFonts w:ascii="Courier New" w:hAnsi="Courier New" w:cs="Courier New"/>
+          <w:b/>
+        </w:rPr>
+        <w:t>TMP leeren</w:t>
+      </w:r>
+      <w:r>
+        <w:rPr>
+          <w:rFonts w:ascii="Courier New" w:hAnsi="Courier New" w:cs="Courier New"/>
+        </w:rPr>
+        <w:t>]</w:t>
+      </w:r>
+      <w:r>
+        <w:t xml:space="preserve">. Markieren Sie </w:t>
+      </w:r>
+      <w:r>
+        <w:rPr>
+          <w:rFonts w:ascii="Courier New" w:hAnsi="Courier New" w:cs="Courier New"/>
+        </w:rPr>
+        <w:t>[</w:t>
+      </w:r>
+      <w:r>
+        <w:rPr>
+          <w:rFonts w:ascii="Courier New" w:hAnsi="Courier New" w:cs="Courier New"/>
+          <w:b/>
+        </w:rPr>
+        <w:t>komplett leeren</w:t>
+      </w:r>
+      <w:r>
+        <w:rPr>
+          <w:rFonts w:ascii="Courier New" w:hAnsi="Courier New" w:cs="Courier New"/>
+        </w:rPr>
+        <w:t>]</w:t>
+      </w:r>
+      <w:r>
+        <w:t xml:space="preserve"> und klicken auf</w:t>
+      </w:r>
+      <w:r>
+        <w:rPr>
+          <w:rFonts w:ascii="Courier New" w:hAnsi="Courier New" w:cs="Courier New"/>
+        </w:rPr>
+        <w:t xml:space="preserve"> [</w:t>
+      </w:r>
+      <w:r>
+        <w:rPr>
+          <w:rFonts w:ascii="Courier New" w:hAnsi="Courier New" w:cs="Courier New"/>
+          <w:b/>
+        </w:rPr>
+        <w:t>TMP leeren</w:t>
+      </w:r>
+      <w:r>
+        <w:rPr>
+          <w:rFonts w:ascii="Courier New" w:hAnsi="Courier New" w:cs="Courier New"/>
+        </w:rPr>
+        <w:t>]</w:t>
+      </w:r>
+      <w:r>
+        <w:rPr>
+          <w:rFonts w:cs="Courier New"/>
+        </w:rPr>
+        <w:t>.</w:t>
+      </w:r>
+      <w:r>
+        <w:rPr>
+          <w:rFonts w:cs="Courier New"/>
+        </w:rPr>
+        <w:br/>
+        <w:t>Sofern die Views nicht automatisch aktualisiert werden, führen Sie dies noch durch.</w:t>
+      </w:r>
+    </w:p>
+    <w:bookmarkEnd w:id="11"/>
+    <w:p>
+      <w:pPr>
+        <w:rPr>
+          <w:rFonts w:asciiTheme="majorHAnsi" w:eastAsiaTheme="majorEastAsia" w:hAnsiTheme="majorHAnsi" w:cstheme="majorBidi"/>
+          <w:b/>
+          <w:bCs/>
+          <w:color w:val="0B5294" w:themeColor="accent1" w:themeShade="BF"/>
+          <w:sz w:val="28"/>
+          <w:szCs w:val="28"/>
+        </w:rPr>
+      </w:pPr>
+      <w:r>
+        <w:rPr>
+          <w:rFonts w:asciiTheme="majorHAnsi" w:eastAsiaTheme="majorEastAsia" w:hAnsiTheme="majorHAnsi" w:cstheme="majorBidi"/>
+          <w:b/>
+          <w:bCs/>
+          <w:color w:val="0B5294" w:themeColor="accent1" w:themeShade="BF"/>
+          <w:sz w:val="28"/>
+          <w:szCs w:val="28"/>
+        </w:rPr>
+        <w:br w:type="page"/>
+      </w:r>
+    </w:p>
+    <w:p>
+      <w:pPr>
+        <w:pStyle w:val="berschrift1"/>
+      </w:pPr>
+      <w:bookmarkStart w:id="28" w:name="_Toc354045707"/>
+      <w:r>
+        <w:t>Schnellstart</w:t>
+      </w:r>
+      <w:bookmarkEnd w:id="28"/>
+    </w:p>
+    <w:p>
+      <w:pPr>
+        <w:pStyle w:val="berschrift2"/>
+        <w:numPr>
+          <w:ilvl w:val="0"/>
+          <w:numId w:val="13"/>
+        </w:numPr>
+      </w:pPr>
+      <w:bookmarkStart w:id="29" w:name="_Toc354045708"/>
+      <w:r>
+        <w:t>Modul konfigurieren</w:t>
+      </w:r>
+      <w:bookmarkEnd w:id="29"/>
     </w:p>
     <w:p>
       <w:pPr>
@@ -4938,50 +4384,168 @@
         <w:contextualSpacing w:val="0"/>
       </w:pPr>
       <w:r>
-        <w:t>Für bestimmte Shopversionen liegen dem Modul speziell benannte SQL-Dateien bei (z.B. „</w:t>
-      </w:r>
-      <w:r>
-        <w:rPr>
-          <w:rFonts w:ascii="Courier New" w:hAnsi="Courier New" w:cs="Courier New"/>
-          <w:i/>
-        </w:rPr>
-        <w:t>update</w:t>
-      </w:r>
-      <w:r>
-        <w:rPr>
-          <w:rFonts w:ascii="Courier New" w:hAnsi="Courier New" w:cs="Courier New"/>
-          <w:i/>
-        </w:rPr>
-        <w:t>_451-452.sql</w:t>
-      </w:r>
-      <w:r>
-        <w:t xml:space="preserve">“ für alle Shopversionen von 4.5.1 bis 4.5.2). Führen Sie die für Ihren Shop passende Datei </w:t>
-      </w:r>
-      <w:r>
-        <w:t xml:space="preserve">(sofern vorhanden) </w:t>
-      </w:r>
-      <w:r>
-        <w:t>zusätzlich wie beschrieben aus.</w:t>
-      </w:r>
+        <w:t xml:space="preserve">Starten Sie für die Einrichtung des Moduls die Konfigurationsoberfläche im Admin-Bereich Ihres Shops unter </w:t>
+      </w:r>
+      <w:r>
+        <w:rPr>
+          <w:rFonts w:ascii="Courier New" w:hAnsi="Courier New" w:cs="Courier New"/>
+        </w:rPr>
+        <w:t>[</w:t>
+      </w:r>
+      <w:r>
+        <w:rPr>
+          <w:rFonts w:ascii="Courier New" w:hAnsi="Courier New" w:cs="Courier New"/>
+          <w:b/>
+        </w:rPr>
+        <w:t>D3 Module</w:t>
+      </w:r>
+      <w:r>
+        <w:rPr>
+          <w:rFonts w:ascii="Courier New" w:hAnsi="Courier New" w:cs="Courier New"/>
+        </w:rPr>
+        <w:t>]</w:t>
+      </w:r>
+      <w:r>
+        <w:t xml:space="preserve"> und speichern Sie alle Einstellungen noch einmal. Aktivieren Sie Ihr neues Modul dort ebenfalls noch.</w:t>
+      </w:r>
+    </w:p>
+    <w:p>
+      <w:pPr>
+        <w:pStyle w:val="berschrift2"/>
+        <w:numPr>
+          <w:ilvl w:val="0"/>
+          <w:numId w:val="13"/>
+        </w:numPr>
+      </w:pPr>
+      <w:bookmarkStart w:id="30" w:name="_Toc354045709"/>
+      <w:r>
+        <w:t>Ländereinstellungen setzen</w:t>
+      </w:r>
+      <w:bookmarkEnd w:id="30"/>
     </w:p>
     <w:p>
       <w:pPr>
         <w:pStyle w:val="Listenabsatz"/>
-        <w:ind w:left="1276" w:hanging="567"/>
+        <w:ind w:left="714"/>
         <w:contextualSpacing w:val="0"/>
       </w:pPr>
       <w:r>
-        <w:rPr>
+        <w:t xml:space="preserve">Stellen Sie nun für alle betroffenen Länder unter </w:t>
+      </w:r>
+      <w:r>
+        <w:rPr>
+          <w:rFonts w:ascii="Courier New" w:hAnsi="Courier New" w:cs="Courier New"/>
+        </w:rPr>
+        <w:t>[</w:t>
+      </w:r>
+      <w:r>
+        <w:rPr>
+          <w:rFonts w:ascii="Courier New" w:hAnsi="Courier New" w:cs="Courier New"/>
           <w:b/>
+        </w:rPr>
+        <w:t>Admin</w:t>
+      </w:r>
+      <w:r>
+        <w:rPr>
+          <w:rFonts w:ascii="Courier New" w:hAnsi="Courier New" w:cs="Courier New"/>
+        </w:rPr>
+        <w:t xml:space="preserve">] </w:t>
+      </w:r>
+      <w:r>
+        <w:rPr>
+          <w:rFonts w:ascii="Courier New" w:hAnsi="Courier New" w:cs="Courier New"/>
+        </w:rPr>
+        <w:sym w:font="Wingdings" w:char="F0E0"/>
+      </w:r>
+      <w:r>
+        <w:rPr>
+          <w:rFonts w:ascii="Courier New" w:hAnsi="Courier New" w:cs="Courier New"/>
+        </w:rPr>
+        <w:t xml:space="preserve"> [</w:t>
+      </w:r>
+      <w:r>
+        <w:rPr>
+          <w:rFonts w:ascii="Courier New" w:hAnsi="Courier New" w:cs="Courier New"/>
+          <w:b/>
+        </w:rPr>
+        <w:t>Stammdaten</w:t>
+      </w:r>
+      <w:r>
+        <w:rPr>
+          <w:rFonts w:ascii="Courier New" w:hAnsi="Courier New" w:cs="Courier New"/>
+        </w:rPr>
+        <w:t xml:space="preserve">] </w:t>
+      </w:r>
+      <w:r>
+        <w:rPr>
+          <w:rFonts w:ascii="Courier New" w:hAnsi="Courier New" w:cs="Courier New"/>
+        </w:rPr>
+        <w:sym w:font="Wingdings" w:char="F0E0"/>
+      </w:r>
+      <w:r>
+        <w:rPr>
+          <w:rFonts w:ascii="Courier New" w:hAnsi="Courier New" w:cs="Courier New"/>
+        </w:rPr>
+        <w:t xml:space="preserve"> [</w:t>
+      </w:r>
+      <w:r>
+        <w:rPr>
+          <w:rFonts w:ascii="Courier New" w:hAnsi="Courier New" w:cs="Courier New"/>
+          <w:b/>
+        </w:rPr>
+        <w:t>Länder</w:t>
+      </w:r>
+      <w:r>
+        <w:rPr>
+          <w:rFonts w:ascii="Courier New" w:hAnsi="Courier New" w:cs="Courier New"/>
+        </w:rPr>
+        <w:t xml:space="preserve">] </w:t>
+      </w:r>
+      <w:r>
+        <w:rPr>
+          <w:rFonts w:ascii="Courier New" w:hAnsi="Courier New" w:cs="Courier New"/>
+        </w:rPr>
+        <w:sym w:font="Wingdings" w:char="F0E0"/>
+      </w:r>
+      <w:r>
+        <w:rPr>
+          <w:rFonts w:ascii="Courier New" w:hAnsi="Courier New" w:cs="Courier New"/>
+        </w:rPr>
+        <w:t xml:space="preserve"> [</w:t>
+      </w:r>
+      <w:r>
+        <w:rPr>
+          <w:rFonts w:ascii="Courier New" w:hAnsi="Courier New" w:cs="Courier New"/>
+          <w:b/>
+        </w:rPr>
+        <w:t>GeoIP-Kundenumleitungen</w:t>
+      </w:r>
+      <w:r>
+        <w:rPr>
+          <w:rFonts w:ascii="Courier New" w:hAnsi="Courier New" w:cs="Courier New"/>
+        </w:rPr>
+        <w:t>]</w:t>
+      </w:r>
+      <w:r>
+        <w:t xml:space="preserve"> die jeweiligen Parameter ein.</w:t>
+      </w:r>
+    </w:p>
+    <w:p>
+      <w:pPr>
+        <w:pStyle w:val="Listenabsatz"/>
+        <w:ind w:left="1276" w:hanging="562"/>
+        <w:contextualSpacing w:val="0"/>
+      </w:pPr>
+      <w:r>
+        <w:rPr>
           <w:noProof/>
-          <w:color w:val="C00000"/>
           <w:lang w:eastAsia="de-DE"/>
         </w:rPr>
         <w:drawing>
           <wp:inline distT="0" distB="0" distL="0" distR="0">
             <wp:extent cx="228600" cy="228600"/>
             <wp:effectExtent l="19050" t="0" r="0" b="0"/>
-            <wp:docPr id="6" name="Grafik 1" descr="001_30.png"/>
+            <wp:docPr id="4" name="Grafik 2" descr="001_30.png"/>
             <wp:cNvGraphicFramePr>
               <a:graphicFrameLocks xmlns:a="http://schemas.openxmlformats.org/drawingml/2006/main" noChangeAspect="1"/>
             </wp:cNvGraphicFramePr>
@@ -5021,83 +4585,32 @@
           <w:b/>
           <w:color w:val="C00000"/>
         </w:rPr>
-        <w:t>Wichtig</w:t>
-      </w:r>
-      <w:r>
-        <w:rPr>
-          <w:b/>
-          <w:color w:val="C00000"/>
-        </w:rPr>
-        <w:t xml:space="preserve"> für Enterprise-Shops (EE)</w:t>
-      </w:r>
-      <w:r>
-        <w:rPr>
-          <w:b/>
-          <w:color w:val="C00000"/>
-        </w:rPr>
-        <w:t>:</w:t>
-      </w:r>
-      <w:r>
-        <w:t xml:space="preserve"> In den Datenbankdateien liegen Änderungen im Normalfall bis zum 3. Mandanten vor. Setzen Sie zusätzliche Mandanten ein, tragen Sie die Änderungen dafür bitte manuell nach</w:t>
-      </w:r>
-      <w:r>
-        <w:t>.</w:t>
-      </w:r>
-      <w:r>
-        <w:rPr>
-          <w:b/>
-        </w:rPr>
-        <w:t xml:space="preserve"> </w:t>
-      </w:r>
-    </w:p>
-    <w:p>
-      <w:pPr>
-        <w:pStyle w:val="berschrift2"/>
-        <w:numPr>
-          <w:ilvl w:val="0"/>
-          <w:numId w:val="12"/>
-        </w:numPr>
-      </w:pPr>
-      <w:bookmarkStart w:id="27" w:name="_Toc327538221"/>
-      <w:r>
-        <w:t>Moduleinträge setzen</w:t>
-      </w:r>
-      <w:bookmarkEnd w:id="27"/>
-    </w:p>
-    <w:p>
-      <w:pPr>
-        <w:pStyle w:val="Listenabsatz"/>
-        <w:ind w:left="714"/>
-        <w:contextualSpacing w:val="0"/>
-      </w:pPr>
-      <w:r>
-        <w:t>Vergleichen Sie bitte die oben genannte Liste der Moduleinträge mit Ihrem Shop, ob hier Änderungen vorliegen und tragen Sie diese bitte nach.</w:t>
-      </w:r>
-      <w:r>
-        <w:t xml:space="preserve"> Im Modulmanager des Connectors können Sie die Modulliste auch einfach einfügen. Dopplungen vermeidet dieser Assistent automatisch.</w:t>
-      </w:r>
-    </w:p>
-    <w:bookmarkEnd w:id="6"/>
-    <w:p>
-      <w:pPr>
-        <w:rPr>
-          <w:rFonts w:asciiTheme="majorHAnsi" w:eastAsiaTheme="majorEastAsia" w:hAnsiTheme="majorHAnsi" w:cstheme="majorBidi"/>
-          <w:b/>
-          <w:bCs/>
-          <w:color w:val="0B5294" w:themeColor="accent1" w:themeShade="BF"/>
-          <w:sz w:val="28"/>
-          <w:szCs w:val="28"/>
-        </w:rPr>
-      </w:pPr>
-      <w:r>
-        <w:rPr>
-          <w:rFonts w:asciiTheme="majorHAnsi" w:eastAsiaTheme="majorEastAsia" w:hAnsiTheme="majorHAnsi" w:cstheme="majorBidi"/>
-          <w:b/>
-          <w:bCs/>
-          <w:color w:val="0B5294" w:themeColor="accent1" w:themeShade="BF"/>
-          <w:sz w:val="28"/>
-          <w:szCs w:val="28"/>
-        </w:rPr>
+        <w:t xml:space="preserve">Wichtig: </w:t>
+      </w:r>
+      <w:r>
+        <w:t xml:space="preserve">In Enterprise-Shops mit mehreren Mandanten können Sie auch einen </w:t>
+      </w:r>
+      <w:r>
+        <w:t>Shop</w:t>
+      </w:r>
+      <w:r>
+        <w:t xml:space="preserve">wechsel einstellen. Achten Sie bitte darauf, keine Endlos-Weiterleitung zwischen Ihren Subshops zu konfigurieren (z.B.: Subshop 1 </w:t>
+      </w:r>
+      <w:r>
+        <w:sym w:font="Wingdings" w:char="F0E0"/>
+      </w:r>
+      <w:r>
+        <w:t xml:space="preserve"> Subshop 2 und Subshop 2 </w:t>
+      </w:r>
+      <w:r>
+        <w:sym w:font="Wingdings" w:char="F0E0"/>
+      </w:r>
+      <w:r>
+        <w:t xml:space="preserve"> Subshop 1).</w:t>
+      </w:r>
+    </w:p>
+    <w:p>
+      <w:r>
         <w:br w:type="page"/>
       </w:r>
     </w:p>
@@ -5105,14 +4618,14 @@
       <w:pPr>
         <w:pStyle w:val="berschrift1"/>
       </w:pPr>
-      <w:bookmarkStart w:id="28" w:name="_Toc327538222"/>
+      <w:bookmarkStart w:id="31" w:name="_Toc354045710"/>
       <w:r>
         <w:t xml:space="preserve">Hilfe und </w:t>
       </w:r>
       <w:r>
         <w:t>Support</w:t>
       </w:r>
-      <w:bookmarkEnd w:id="28"/>
+      <w:bookmarkEnd w:id="31"/>
     </w:p>
     <w:p>
       <w:r>
@@ -5458,7 +4971,7 @@
                       <w:noProof/>
                       <w:color w:val="FFFFFF" w:themeColor="background1"/>
                     </w:rPr>
-                    <w:t>5</w:t>
+                    <w:t>4</w:t>
                   </w:r>
                 </w:fldSimple>
               </w:p>
@@ -6212,6 +5725,95 @@
     </w:lvl>
   </w:abstractNum>
   <w:abstractNum w:abstractNumId="6">
+    <w:nsid w:val="2E8275A7"/>
+    <w:multiLevelType w:val="hybridMultilevel"/>
+    <w:tmpl w:val="D7602A06"/>
+    <w:lvl w:ilvl="0" w:tplc="0DC8349E">
+      <w:start w:val="1"/>
+      <w:numFmt w:val="decimal"/>
+      <w:lvlText w:val="%1."/>
+      <w:lvlJc w:val="left"/>
+      <w:pPr>
+        <w:ind w:left="786" w:hanging="360"/>
+      </w:pPr>
+      <w:rPr>
+        <w:rFonts w:hint="default"/>
+      </w:rPr>
+    </w:lvl>
+    <w:lvl w:ilvl="1" w:tplc="04070019" w:tentative="1">
+      <w:start w:val="1"/>
+      <w:numFmt w:val="lowerLetter"/>
+      <w:lvlText w:val="%2."/>
+      <w:lvlJc w:val="left"/>
+      <w:pPr>
+        <w:ind w:left="1506" w:hanging="360"/>
+      </w:pPr>
+    </w:lvl>
+    <w:lvl w:ilvl="2" w:tplc="0407001B" w:tentative="1">
+      <w:start w:val="1"/>
+      <w:numFmt w:val="lowerRoman"/>
+      <w:lvlText w:val="%3."/>
+      <w:lvlJc w:val="right"/>
+      <w:pPr>
+        <w:ind w:left="2226" w:hanging="180"/>
+      </w:pPr>
+    </w:lvl>
+    <w:lvl w:ilvl="3" w:tplc="0407000F" w:tentative="1">
+      <w:start w:val="1"/>
+      <w:numFmt w:val="decimal"/>
+      <w:lvlText w:val="%4."/>
+      <w:lvlJc w:val="left"/>
+      <w:pPr>
+        <w:ind w:left="2946" w:hanging="360"/>
+      </w:pPr>
+    </w:lvl>
+    <w:lvl w:ilvl="4" w:tplc="04070019" w:tentative="1">
+      <w:start w:val="1"/>
+      <w:numFmt w:val="lowerLetter"/>
+      <w:lvlText w:val="%5."/>
+      <w:lvlJc w:val="left"/>
+      <w:pPr>
+        <w:ind w:left="3666" w:hanging="360"/>
+      </w:pPr>
+    </w:lvl>
+    <w:lvl w:ilvl="5" w:tplc="0407001B" w:tentative="1">
+      <w:start w:val="1"/>
+      <w:numFmt w:val="lowerRoman"/>
+      <w:lvlText w:val="%6."/>
+      <w:lvlJc w:val="right"/>
+      <w:pPr>
+        <w:ind w:left="4386" w:hanging="180"/>
+      </w:pPr>
+    </w:lvl>
+    <w:lvl w:ilvl="6" w:tplc="0407000F" w:tentative="1">
+      <w:start w:val="1"/>
+      <w:numFmt w:val="decimal"/>
+      <w:lvlText w:val="%7."/>
+      <w:lvlJc w:val="left"/>
+      <w:pPr>
+        <w:ind w:left="5106" w:hanging="360"/>
+      </w:pPr>
+    </w:lvl>
+    <w:lvl w:ilvl="7" w:tplc="04070019" w:tentative="1">
+      <w:start w:val="1"/>
+      <w:numFmt w:val="lowerLetter"/>
+      <w:lvlText w:val="%8."/>
+      <w:lvlJc w:val="left"/>
+      <w:pPr>
+        <w:ind w:left="5826" w:hanging="360"/>
+      </w:pPr>
+    </w:lvl>
+    <w:lvl w:ilvl="8" w:tplc="0407001B" w:tentative="1">
+      <w:start w:val="1"/>
+      <w:numFmt w:val="lowerRoman"/>
+      <w:lvlText w:val="%9."/>
+      <w:lvlJc w:val="right"/>
+      <w:pPr>
+        <w:ind w:left="6546" w:hanging="180"/>
+      </w:pPr>
+    </w:lvl>
+  </w:abstractNum>
+  <w:abstractNum w:abstractNumId="7">
     <w:nsid w:val="3E614497"/>
     <w:multiLevelType w:val="hybridMultilevel"/>
     <w:tmpl w:val="D7602A06"/>
@@ -6300,7 +5902,7 @@
       </w:pPr>
     </w:lvl>
   </w:abstractNum>
-  <w:abstractNum w:abstractNumId="7">
+  <w:abstractNum w:abstractNumId="8">
     <w:nsid w:val="4D992C95"/>
     <w:multiLevelType w:val="hybridMultilevel"/>
     <w:tmpl w:val="39F4BAA8"/>
@@ -6412,7 +6014,7 @@
       </w:rPr>
     </w:lvl>
   </w:abstractNum>
-  <w:abstractNum w:abstractNumId="8">
+  <w:abstractNum w:abstractNumId="9">
     <w:nsid w:val="53D71888"/>
     <w:multiLevelType w:val="hybridMultilevel"/>
     <w:tmpl w:val="21366046"/>
@@ -6501,7 +6103,7 @@
       </w:pPr>
     </w:lvl>
   </w:abstractNum>
-  <w:abstractNum w:abstractNumId="9">
+  <w:abstractNum w:abstractNumId="10">
     <w:nsid w:val="5CFF6282"/>
     <w:multiLevelType w:val="hybridMultilevel"/>
     <w:tmpl w:val="A9F25542"/>
@@ -6590,7 +6192,7 @@
       </w:pPr>
     </w:lvl>
   </w:abstractNum>
-  <w:abstractNum w:abstractNumId="10">
+  <w:abstractNum w:abstractNumId="11">
     <w:nsid w:val="64BE2B32"/>
     <w:multiLevelType w:val="hybridMultilevel"/>
     <w:tmpl w:val="B160523C"/>
@@ -6702,7 +6304,7 @@
       </w:rPr>
     </w:lvl>
   </w:abstractNum>
-  <w:abstractNum w:abstractNumId="11">
+  <w:abstractNum w:abstractNumId="12">
     <w:nsid w:val="7A805C53"/>
     <w:multiLevelType w:val="hybridMultilevel"/>
     <w:tmpl w:val="30D82A48"/>
@@ -6795,10 +6397,10 @@
     <w:abstractNumId w:val="3"/>
   </w:num>
   <w:num w:numId="2">
-    <w:abstractNumId w:val="7"/>
+    <w:abstractNumId w:val="8"/>
   </w:num>
   <w:num w:numId="3">
-    <w:abstractNumId w:val="10"/>
+    <w:abstractNumId w:val="11"/>
   </w:num>
   <w:num w:numId="4">
     <w:abstractNumId w:val="5"/>
@@ -6813,19 +6415,22 @@
     <w:abstractNumId w:val="2"/>
   </w:num>
   <w:num w:numId="8">
-    <w:abstractNumId w:val="9"/>
+    <w:abstractNumId w:val="10"/>
   </w:num>
   <w:num w:numId="9">
     <w:abstractNumId w:val="4"/>
   </w:num>
   <w:num w:numId="10">
-    <w:abstractNumId w:val="8"/>
+    <w:abstractNumId w:val="9"/>
   </w:num>
   <w:num w:numId="11">
-    <w:abstractNumId w:val="6"/>
+    <w:abstractNumId w:val="7"/>
   </w:num>
   <w:num w:numId="12">
-    <w:abstractNumId w:val="11"/>
+    <w:abstractNumId w:val="12"/>
+  </w:num>
+  <w:num w:numId="13">
+    <w:abstractNumId w:val="6"/>
   </w:num>
 </w:numbering>
 </file>
@@ -7762,7 +7367,7 @@
 </file>
 
 <file path=customXml/itemProps2.xml><?xml version="1.0" encoding="utf-8"?>
-<ds:datastoreItem xmlns:ds="http://schemas.openxmlformats.org/officeDocument/2006/customXml" ds:itemID="{A78990E9-E6A3-4573-862F-661D52C4338E}">
+<ds:datastoreItem xmlns:ds="http://schemas.openxmlformats.org/officeDocument/2006/customXml" ds:itemID="{4405F7C5-7B60-4AE1-8632-332373C2B04A}">
   <ds:schemaRefs>
     <ds:schemaRef ds:uri="http://schemas.openxmlformats.org/officeDocument/2006/bibliography"/>
   </ds:schemaRefs>

</xml_diff>

<commit_message>
change db structure and associated queries, refresh IP data
</commit_message>
<xml_diff>
--- a/sources/GeoIP-Installation.docx
+++ b/sources/GeoIP-Installation.docx
@@ -195,7 +195,7 @@
                     <w:rFonts w:eastAsiaTheme="majorEastAsia" w:cstheme="majorBidi"/>
                     <w:noProof/>
                   </w:rPr>
-                  <w:t>13.03.2017</w:t>
+                  <w:t>25.01.2018</w:t>
                 </w:r>
                 <w:r>
                   <w:rPr>
@@ -237,13 +237,25 @@
                   <w:rPr>
                     <w:rFonts w:eastAsiaTheme="majorEastAsia" w:cstheme="majorBidi"/>
                   </w:rPr>
-                  <w:t>3.0.</w:t>
+                  <w:t>3.</w:t>
                 </w:r>
                 <w:r>
                   <w:rPr>
                     <w:rFonts w:eastAsiaTheme="majorEastAsia" w:cstheme="majorBidi"/>
                   </w:rPr>
-                  <w:t>2</w:t>
+                  <w:t>1</w:t>
+                </w:r>
+                <w:r>
+                  <w:rPr>
+                    <w:rFonts w:eastAsiaTheme="majorEastAsia" w:cstheme="majorBidi"/>
+                  </w:rPr>
+                  <w:t>.</w:t>
+                </w:r>
+                <w:r>
+                  <w:rPr>
+                    <w:rFonts w:eastAsiaTheme="majorEastAsia" w:cstheme="majorBidi"/>
+                  </w:rPr>
+                  <w:t>0</w:t>
                 </w:r>
                 <w:r>
                   <w:rPr>
@@ -345,8 +357,6 @@
       </w:r>
       <w:bookmarkEnd w:id="0"/>
     </w:p>
-    <w:bookmarkStart w:id="1" w:name="_GoBack"/>
-    <w:bookmarkEnd w:id="1"/>
     <w:p>
       <w:pPr>
         <w:pStyle w:val="Verzeichnis1"/>
@@ -2568,12 +2578,12 @@
       <w:pPr>
         <w:pStyle w:val="berschrift1"/>
       </w:pPr>
-      <w:bookmarkStart w:id="2" w:name="_Toc477181863"/>
+      <w:bookmarkStart w:id="1" w:name="_Toc477181863"/>
       <w:r>
         <w:lastRenderedPageBreak/>
         <w:t>Konventionen</w:t>
       </w:r>
-      <w:bookmarkEnd w:id="2"/>
+      <w:bookmarkEnd w:id="1"/>
     </w:p>
     <w:p>
       <w:r>
@@ -2949,12 +2959,12 @@
       <w:pPr>
         <w:pStyle w:val="berschrift1"/>
       </w:pPr>
-      <w:bookmarkStart w:id="3" w:name="_Toc477181864"/>
+      <w:bookmarkStart w:id="2" w:name="_Toc477181864"/>
       <w:r>
         <w:lastRenderedPageBreak/>
         <w:t>Mindestanforderungen</w:t>
       </w:r>
-      <w:bookmarkEnd w:id="3"/>
+      <w:bookmarkEnd w:id="2"/>
     </w:p>
     <w:p>
       <w:pPr>
@@ -3315,170 +3325,188 @@
       <w:pPr>
         <w:pStyle w:val="berschrift1"/>
       </w:pPr>
-      <w:bookmarkStart w:id="4" w:name="_Toc477181865"/>
+      <w:bookmarkStart w:id="3" w:name="_Toc477181865"/>
       <w:r>
         <w:lastRenderedPageBreak/>
         <w:t>Beiliegende Bibliotheken</w:t>
       </w:r>
+      <w:bookmarkEnd w:id="3"/>
+    </w:p>
+    <w:p>
+      <w:r>
+        <w:t xml:space="preserve">Dem Modul liegt eine Kopie der </w:t>
+      </w:r>
+      <w:proofErr w:type="spellStart"/>
+      <w:r>
+        <w:t>MaxMind</w:t>
+      </w:r>
+      <w:proofErr w:type="spellEnd"/>
+      <w:r>
+        <w:t>-</w:t>
+      </w:r>
+      <w:proofErr w:type="spellStart"/>
+      <w:r>
+        <w:t>GeoIP</w:t>
+      </w:r>
+      <w:proofErr w:type="spellEnd"/>
+      <w:r>
+        <w:t>-</w:t>
+      </w:r>
+      <w:r>
+        <w:t xml:space="preserve">Datenbank </w:t>
+      </w:r>
+      <w:r>
+        <w:t xml:space="preserve">(GeoLite2 Country) </w:t>
+      </w:r>
+      <w:r>
+        <w:t>bei. Bitte beachten Sie auch deren Lizenzhinweise im "</w:t>
+      </w:r>
+      <w:proofErr w:type="spellStart"/>
+      <w:r>
+        <w:rPr>
+          <w:rFonts w:ascii="Courier New" w:hAnsi="Courier New" w:cs="Courier New"/>
+          <w:i/>
+        </w:rPr>
+        <w:t>setup+doku</w:t>
+      </w:r>
+      <w:proofErr w:type="spellEnd"/>
+      <w:r>
+        <w:t>"-Ordner.</w:t>
+      </w:r>
+    </w:p>
+    <w:p>
+      <w:r>
+        <w:t xml:space="preserve">„This </w:t>
+      </w:r>
+      <w:proofErr w:type="spellStart"/>
+      <w:r>
+        <w:t>product</w:t>
+      </w:r>
+      <w:proofErr w:type="spellEnd"/>
+      <w:r>
+        <w:t xml:space="preserve"> </w:t>
+      </w:r>
+      <w:proofErr w:type="spellStart"/>
+      <w:r>
+        <w:t>includes</w:t>
+      </w:r>
+      <w:proofErr w:type="spellEnd"/>
+      <w:r>
+        <w:t xml:space="preserve"> GeoLite</w:t>
+      </w:r>
+      <w:r>
+        <w:t>2</w:t>
+      </w:r>
+      <w:r>
+        <w:t xml:space="preserve"> </w:t>
+      </w:r>
+      <w:proofErr w:type="spellStart"/>
+      <w:r>
+        <w:t>data</w:t>
+      </w:r>
+      <w:proofErr w:type="spellEnd"/>
+      <w:r>
+        <w:t xml:space="preserve"> </w:t>
+      </w:r>
+      <w:proofErr w:type="spellStart"/>
+      <w:r>
+        <w:t>created</w:t>
+      </w:r>
+      <w:proofErr w:type="spellEnd"/>
+      <w:r>
+        <w:t xml:space="preserve"> </w:t>
+      </w:r>
+      <w:proofErr w:type="spellStart"/>
+      <w:r>
+        <w:t>by</w:t>
+      </w:r>
+      <w:proofErr w:type="spellEnd"/>
+      <w:r>
+        <w:t xml:space="preserve"> </w:t>
+      </w:r>
+      <w:proofErr w:type="spellStart"/>
+      <w:r>
+        <w:t>MaxMind</w:t>
+      </w:r>
+      <w:proofErr w:type="spellEnd"/>
+      <w:r>
+        <w:t xml:space="preserve">, </w:t>
+      </w:r>
+      <w:proofErr w:type="spellStart"/>
+      <w:r>
+        <w:t>available</w:t>
+      </w:r>
+      <w:proofErr w:type="spellEnd"/>
+      <w:r>
+        <w:t xml:space="preserve"> </w:t>
+      </w:r>
+      <w:proofErr w:type="spellStart"/>
+      <w:r>
+        <w:t>from</w:t>
+      </w:r>
+      <w:proofErr w:type="spellEnd"/>
+      <w:r>
+        <w:t xml:space="preserve"> </w:t>
+      </w:r>
+      <w:hyperlink r:id="rId11" w:history="1">
+        <w:r>
+          <w:rPr>
+            <w:rStyle w:val="Hyperlink"/>
+            <w:color w:val="0F6FC6" w:themeColor="accent1"/>
+          </w:rPr>
+          <w:t>http://www.maxmind.com</w:t>
+        </w:r>
+      </w:hyperlink>
+      <w:r>
+        <w:t>“.</w:t>
+      </w:r>
+    </w:p>
+    <w:p>
+      <w:r>
+        <w:t xml:space="preserve">Dieses Modul verwendet als Datenbasis die </w:t>
+      </w:r>
+      <w:proofErr w:type="spellStart"/>
+      <w:r>
+        <w:t>GeoIP</w:t>
+      </w:r>
+      <w:proofErr w:type="spellEnd"/>
+      <w:r>
+        <w:t xml:space="preserve">-Daten der Firma </w:t>
+      </w:r>
+      <w:proofErr w:type="spellStart"/>
+      <w:r>
+        <w:t>MaxMind</w:t>
+      </w:r>
+      <w:proofErr w:type="spellEnd"/>
+      <w:r>
+        <w:t xml:space="preserve">. Nach dem aktuellen Stand gibt </w:t>
+      </w:r>
+      <w:proofErr w:type="spellStart"/>
+      <w:r>
+        <w:t>MaxMind</w:t>
+      </w:r>
+      <w:proofErr w:type="spellEnd"/>
+      <w:r>
+        <w:t xml:space="preserve"> eine Genauigkeit von 99,5 % für die Lite-Version vor. </w:t>
+      </w:r>
+      <w:proofErr w:type="spellStart"/>
+      <w:r>
+        <w:t>MaxMind</w:t>
+      </w:r>
+      <w:proofErr w:type="spellEnd"/>
+      <w:r>
+        <w:t xml:space="preserve"> bietet gegen Entgelt auch eine genauere Version an, die zum Beispiel die Unterscheidung der AOL-User verstehen soll. Bei Bedarf können Sie die Datenbank mit der aktuellen Fassung beider Versionen updaten. Solang sich an der Struktur der Daten nichts ändert, können diese mit diesem </w:t>
+      </w:r>
+      <w:proofErr w:type="spellStart"/>
+      <w:r>
+        <w:t>Shopmodul</w:t>
+      </w:r>
+      <w:proofErr w:type="spellEnd"/>
+      <w:r>
+        <w:t xml:space="preserve"> verwendet werden. </w:t>
+      </w:r>
+      <w:bookmarkStart w:id="4" w:name="_GoBack"/>
       <w:bookmarkEnd w:id="4"/>
-    </w:p>
-    <w:p>
-      <w:r>
-        <w:t xml:space="preserve">Dem Modul liegt eine Kopie der </w:t>
-      </w:r>
-      <w:proofErr w:type="spellStart"/>
-      <w:r>
-        <w:t>MaxMind</w:t>
-      </w:r>
-      <w:proofErr w:type="spellEnd"/>
-      <w:r>
-        <w:t>-</w:t>
-      </w:r>
-      <w:proofErr w:type="spellStart"/>
-      <w:r>
-        <w:t>GeoIP</w:t>
-      </w:r>
-      <w:proofErr w:type="spellEnd"/>
-      <w:r>
-        <w:t>-</w:t>
-      </w:r>
-      <w:r>
-        <w:t>Datenbank bei. Bitte beachten Sie auch deren Lizenzhinweise im "</w:t>
-      </w:r>
-      <w:proofErr w:type="spellStart"/>
-      <w:r>
-        <w:rPr>
-          <w:rFonts w:ascii="Courier New" w:hAnsi="Courier New" w:cs="Courier New"/>
-          <w:i/>
-        </w:rPr>
-        <w:t>setup+doku</w:t>
-      </w:r>
-      <w:proofErr w:type="spellEnd"/>
-      <w:r>
-        <w:t>"-Ordner.</w:t>
-      </w:r>
-    </w:p>
-    <w:p>
-      <w:r>
-        <w:t xml:space="preserve">„This </w:t>
-      </w:r>
-      <w:proofErr w:type="spellStart"/>
-      <w:r>
-        <w:t>product</w:t>
-      </w:r>
-      <w:proofErr w:type="spellEnd"/>
-      <w:r>
-        <w:t xml:space="preserve"> </w:t>
-      </w:r>
-      <w:proofErr w:type="spellStart"/>
-      <w:r>
-        <w:t>includes</w:t>
-      </w:r>
-      <w:proofErr w:type="spellEnd"/>
-      <w:r>
-        <w:t xml:space="preserve"> </w:t>
-      </w:r>
-      <w:proofErr w:type="spellStart"/>
-      <w:r>
-        <w:t>GeoLite</w:t>
-      </w:r>
-      <w:proofErr w:type="spellEnd"/>
-      <w:r>
-        <w:t xml:space="preserve"> </w:t>
-      </w:r>
-      <w:proofErr w:type="spellStart"/>
-      <w:r>
-        <w:t>data</w:t>
-      </w:r>
-      <w:proofErr w:type="spellEnd"/>
-      <w:r>
-        <w:t xml:space="preserve"> </w:t>
-      </w:r>
-      <w:proofErr w:type="spellStart"/>
-      <w:r>
-        <w:t>created</w:t>
-      </w:r>
-      <w:proofErr w:type="spellEnd"/>
-      <w:r>
-        <w:t xml:space="preserve"> </w:t>
-      </w:r>
-      <w:proofErr w:type="spellStart"/>
-      <w:r>
-        <w:t>by</w:t>
-      </w:r>
-      <w:proofErr w:type="spellEnd"/>
-      <w:r>
-        <w:t xml:space="preserve"> </w:t>
-      </w:r>
-      <w:proofErr w:type="spellStart"/>
-      <w:r>
-        <w:t>MaxMind</w:t>
-      </w:r>
-      <w:proofErr w:type="spellEnd"/>
-      <w:r>
-        <w:t xml:space="preserve">, </w:t>
-      </w:r>
-      <w:proofErr w:type="spellStart"/>
-      <w:r>
-        <w:t>available</w:t>
-      </w:r>
-      <w:proofErr w:type="spellEnd"/>
-      <w:r>
-        <w:t xml:space="preserve"> </w:t>
-      </w:r>
-      <w:proofErr w:type="spellStart"/>
-      <w:r>
-        <w:t>from</w:t>
-      </w:r>
-      <w:proofErr w:type="spellEnd"/>
-      <w:r>
-        <w:t xml:space="preserve"> http://www.maxmind.com“.</w:t>
-      </w:r>
-    </w:p>
-    <w:p>
-      <w:r>
-        <w:t xml:space="preserve">Dieses Modul verwendet als Datenbasis die </w:t>
-      </w:r>
-      <w:proofErr w:type="spellStart"/>
-      <w:r>
-        <w:t>GeoIP</w:t>
-      </w:r>
-      <w:proofErr w:type="spellEnd"/>
-      <w:r>
-        <w:t xml:space="preserve">-Daten der Firma </w:t>
-      </w:r>
-      <w:proofErr w:type="spellStart"/>
-      <w:r>
-        <w:t>MaxMind</w:t>
-      </w:r>
-      <w:proofErr w:type="spellEnd"/>
-      <w:r>
-        <w:t xml:space="preserve">. In der Standard-Installation wird die im Dateinamen der SQL-Datei genannte Version installiert. Nach dem aktuellen Stand gibt </w:t>
-      </w:r>
-      <w:proofErr w:type="spellStart"/>
-      <w:r>
-        <w:t>MaxMind</w:t>
-      </w:r>
-      <w:proofErr w:type="spellEnd"/>
-      <w:r>
-        <w:t xml:space="preserve"> eine Genauigkeit von 99,5 % für die Lite-Version vor. </w:t>
-      </w:r>
-      <w:proofErr w:type="spellStart"/>
-      <w:r>
-        <w:t>MaxMind</w:t>
-      </w:r>
-      <w:proofErr w:type="spellEnd"/>
-      <w:r>
-        <w:t xml:space="preserve"> bietet gegen Entgelt auch eine genauere Version an, die zum Beispiel die Unterscheidung der AOL-User verstehen soll. Bei Bedarf können Sie die Datenbank mit der aktuellen Fassung beider Versionen updaten. Solang sich an der Struktur der Daten nichts ändert, können diese mit diesem </w:t>
-      </w:r>
-      <w:proofErr w:type="spellStart"/>
-      <w:r>
-        <w:t>Shopmodul</w:t>
-      </w:r>
-      <w:proofErr w:type="spellEnd"/>
-      <w:r>
-        <w:t xml:space="preserve"> verwendet werden. </w:t>
-      </w:r>
     </w:p>
     <w:p>
       <w:pPr>
@@ -3498,7 +3526,7 @@
       <w:r>
         <w:t xml:space="preserve"> finden Sie auf deren Homepage unter </w:t>
       </w:r>
-      <w:hyperlink r:id="rId11" w:history="1">
+      <w:hyperlink r:id="rId12" w:history="1">
         <w:r>
           <w:rPr>
             <w:rStyle w:val="Hyperlink"/>
@@ -3603,7 +3631,7 @@
       <w:r>
         <w:t xml:space="preserve"> ablesen. Fehlt dieser Eintrag, laden Sie den Connector kostenfrei von unserer Homepage </w:t>
       </w:r>
-      <w:hyperlink r:id="rId12" w:history="1">
+      <w:hyperlink r:id="rId13" w:history="1">
         <w:r>
           <w:rPr>
             <w:rStyle w:val="Hyperlink"/>
@@ -3824,7 +3852,7 @@
                           <pic:cNvPicPr/>
                         </pic:nvPicPr>
                         <pic:blipFill>
-                          <a:blip r:embed="rId13" cstate="print"/>
+                          <a:blip r:embed="rId14" cstate="print"/>
                           <a:stretch>
                             <a:fillRect/>
                           </a:stretch>
@@ -3920,12 +3948,12 @@
           <w:numId w:val="11"/>
         </w:numPr>
       </w:pPr>
-      <w:bookmarkStart w:id="11" w:name="_Toc281260457"/>
-      <w:bookmarkStart w:id="12" w:name="_Toc477181869"/>
+      <w:bookmarkStart w:id="11" w:name="_Toc477181869"/>
+      <w:bookmarkStart w:id="12" w:name="_Toc281260457"/>
       <w:r>
         <w:t>Dateien kopieren</w:t>
       </w:r>
-      <w:bookmarkEnd w:id="12"/>
+      <w:bookmarkEnd w:id="11"/>
     </w:p>
     <w:p>
       <w:pPr>
@@ -3990,7 +4018,7 @@
                     <pic:cNvPicPr/>
                   </pic:nvPicPr>
                   <pic:blipFill>
-                    <a:blip r:embed="rId13" cstate="print"/>
+                    <a:blip r:embed="rId14" cstate="print"/>
                     <a:stretch>
                       <a:fillRect/>
                     </a:stretch>
@@ -4149,7 +4177,7 @@
       <w:r>
         <w:t xml:space="preserve">, kontrollieren Sie bitte unter </w:t>
       </w:r>
-      <w:hyperlink r:id="rId14" w:history="1">
+      <w:hyperlink r:id="rId15" w:history="1">
         <w:r>
           <w:rPr>
             <w:rStyle w:val="Hyperlink"/>
@@ -4363,7 +4391,7 @@
                           <pic:cNvPicPr/>
                         </pic:nvPicPr>
                         <pic:blipFill>
-                          <a:blip r:embed="rId13" cstate="print"/>
+                          <a:blip r:embed="rId14" cstate="print"/>
                           <a:stretch>
                             <a:fillRect/>
                           </a:stretch>
@@ -5010,7 +5038,7 @@
       <w:r>
         <w:t xml:space="preserve">Weitere Informationen zu den Überladungsmöglichkeiten verschiedener Dateien finden Sie in unserer </w:t>
       </w:r>
-      <w:hyperlink r:id="rId15" w:history="1">
+      <w:hyperlink r:id="rId16" w:history="1">
         <w:r>
           <w:rPr>
             <w:rStyle w:val="Hyperlink"/>
@@ -5224,7 +5252,7 @@
                     <pic:cNvPicPr/>
                   </pic:nvPicPr>
                   <pic:blipFill>
-                    <a:blip r:embed="rId13" cstate="print"/>
+                    <a:blip r:embed="rId14" cstate="print"/>
                     <a:stretch>
                       <a:fillRect/>
                     </a:stretch>
@@ -5269,12 +5297,12 @@
           <w:numId w:val="12"/>
         </w:numPr>
       </w:pPr>
-      <w:bookmarkStart w:id="26" w:name="_Toc351118207"/>
-      <w:bookmarkStart w:id="27" w:name="_Toc477181880"/>
+      <w:bookmarkStart w:id="26" w:name="_Toc477181880"/>
+      <w:bookmarkStart w:id="27" w:name="_Toc351118207"/>
       <w:r>
         <w:t>Providerspezifische Installation</w:t>
       </w:r>
-      <w:bookmarkEnd w:id="27"/>
+      <w:bookmarkEnd w:id="26"/>
     </w:p>
     <w:p>
       <w:pPr>
@@ -5292,7 +5320,7 @@
       <w:r>
         <w:t xml:space="preserve">, kontrollieren Sie bitte unter </w:t>
       </w:r>
-      <w:hyperlink r:id="rId16" w:history="1">
+      <w:hyperlink r:id="rId17" w:history="1">
         <w:r>
           <w:rPr>
             <w:rStyle w:val="Hyperlink"/>
@@ -5322,7 +5350,7 @@
       <w:r>
         <w:t xml:space="preserve"> installieren</w:t>
       </w:r>
-      <w:bookmarkEnd w:id="26"/>
+      <w:bookmarkEnd w:id="27"/>
       <w:bookmarkEnd w:id="28"/>
     </w:p>
     <w:p>
@@ -5667,7 +5695,7 @@
         <w:t>Sofern die Views nicht automatisch aktualisiert werden, führen Sie dies noch durch.</w:t>
       </w:r>
     </w:p>
-    <w:bookmarkEnd w:id="11"/>
+    <w:bookmarkEnd w:id="12"/>
     <w:p>
       <w:pPr>
         <w:rPr>
@@ -6216,7 +6244,7 @@
                     <pic:cNvPicPr/>
                   </pic:nvPicPr>
                   <pic:blipFill>
-                    <a:blip r:embed="rId13" cstate="print"/>
+                    <a:blip r:embed="rId14" cstate="print"/>
                     <a:stretch>
                       <a:fillRect/>
                     </a:stretch>
@@ -6319,7 +6347,7 @@
       <w:r>
         <w:t xml:space="preserve"> in unserer Modul-FAQ (</w:t>
       </w:r>
-      <w:hyperlink r:id="rId17" w:history="1">
+      <w:hyperlink r:id="rId18" w:history="1">
         <w:r>
           <w:rPr>
             <w:rStyle w:val="Hyperlink"/>
@@ -6346,7 +6374,7 @@
       <w:r>
         <w:t xml:space="preserve">per E-Mail: </w:t>
       </w:r>
-      <w:hyperlink r:id="rId18" w:history="1">
+      <w:hyperlink r:id="rId19" w:history="1">
         <w:r>
           <w:rPr>
             <w:rStyle w:val="Hyperlink"/>
@@ -6370,7 +6398,7 @@
       <w:r>
         <w:t xml:space="preserve">über das Kontaktformular auf </w:t>
       </w:r>
-      <w:hyperlink r:id="rId19" w:history="1">
+      <w:hyperlink r:id="rId20" w:history="1">
         <w:r>
           <w:rPr>
             <w:rStyle w:val="Hyperlink"/>
@@ -6431,9 +6459,9 @@
       </w:r>
     </w:p>
     <w:sectPr>
-      <w:headerReference w:type="default" r:id="rId20"/>
-      <w:headerReference w:type="first" r:id="rId21"/>
-      <w:footerReference w:type="first" r:id="rId22"/>
+      <w:headerReference w:type="default" r:id="rId21"/>
+      <w:headerReference w:type="first" r:id="rId22"/>
+      <w:footerReference w:type="first" r:id="rId23"/>
       <w:pgSz w:w="11906" w:h="16838"/>
       <w:pgMar w:top="1417" w:right="1417" w:bottom="1134" w:left="1417" w:header="708" w:footer="708" w:gutter="0"/>
       <w:cols w:space="708"/>
@@ -6641,7 +6669,7 @@
                     <w:noProof/>
                     <w:color w:val="FFFFFF" w:themeColor="background1"/>
                   </w:rPr>
-                  <w:t>2</w:t>
+                  <w:t>5</w:t>
                 </w:r>
                 <w:r>
                   <w:rPr>
@@ -9268,7 +9296,7 @@
 </file>
 
 <file path=customXml/itemProps2.xml><?xml version="1.0" encoding="utf-8"?>
-<ds:datastoreItem xmlns:ds="http://schemas.openxmlformats.org/officeDocument/2006/customXml" ds:itemID="{BD971ED5-0038-46EE-9B1F-A9C1A74497F0}">
+<ds:datastoreItem xmlns:ds="http://schemas.openxmlformats.org/officeDocument/2006/customXml" ds:itemID="{3BD7CC15-BF1C-47CB-9BDC-B9AF77CB5F22}">
   <ds:schemaRefs>
     <ds:schemaRef ds:uri="http://schemas.openxmlformats.org/officeDocument/2006/bibliography"/>
   </ds:schemaRefs>

</xml_diff>